<commit_message>
Adding information about "what do they see?" for RMs
Signed-off-by: Jennifer Luu <58239721+luujennifer@users.noreply.github.com>
</commit_message>
<xml_diff>
--- a/Empathy-Map-RMs.docx
+++ b/Empathy-Map-RMs.docx
@@ -7,88 +7,7 @@
         <w:spacing w:after="0"/>
         <w:ind w:left="-1440" w:right="23040"/>
       </w:pPr>
-      <w:r>
-        <w:rPr>
-          <w:noProof/>
-        </w:rPr>
-        <mc:AlternateContent>
-          <mc:Choice Requires="wps">
-            <w:drawing>
-              <wp:anchor distT="0" distB="0" distL="114300" distR="114300" simplePos="0" relativeHeight="251669504" behindDoc="0" locked="0" layoutInCell="1" allowOverlap="1" wp14:anchorId="0073C4A1" wp14:editId="1D268C78">
-                <wp:simplePos x="0" y="0"/>
-                <wp:positionH relativeFrom="column">
-                  <wp:posOffset>7016750</wp:posOffset>
-                </wp:positionH>
-                <wp:positionV relativeFrom="paragraph">
-                  <wp:posOffset>2667000</wp:posOffset>
-                </wp:positionV>
-                <wp:extent cx="1771650" cy="2834558"/>
-                <wp:effectExtent l="0" t="0" r="0" b="4445"/>
-                <wp:wrapNone/>
-                <wp:docPr id="8" name="Text Box 8"/>
-                <wp:cNvGraphicFramePr/>
-                <a:graphic xmlns:a="http://schemas.openxmlformats.org/drawingml/2006/main">
-                  <a:graphicData uri="http://schemas.microsoft.com/office/word/2010/wordprocessingShape">
-                    <wps:wsp>
-                      <wps:cNvSpPr txBox="1"/>
-                      <wps:spPr>
-                        <a:xfrm>
-                          <a:off x="0" y="0"/>
-                          <a:ext cx="1771650" cy="2834558"/>
-                        </a:xfrm>
-                        <a:prstGeom prst="rect">
-                          <a:avLst/>
-                        </a:prstGeom>
-                        <a:noFill/>
-                        <a:ln w="6350">
-                          <a:noFill/>
-                        </a:ln>
-                      </wps:spPr>
-                      <wps:txbx>
-                        <w:txbxContent>
-                          <w:p>
-                            <w:r>
-                              <w:t>It may help them further progress their career as they become subject matter experts leading to more convincing sales. It may boost their confidence in pitching a sale as they are better informed about the region and its travel packages. They want it not to affect their employability and career.     It can potentially boost their sales rate and commission.</w:t>
-                            </w:r>
-                          </w:p>
-                        </w:txbxContent>
-                      </wps:txbx>
-                      <wps:bodyPr rot="0" spcFirstLastPara="0" vertOverflow="overflow" horzOverflow="overflow" vert="horz" wrap="square" lIns="91440" tIns="45720" rIns="91440" bIns="45720" numCol="1" spcCol="0" rtlCol="0" fromWordArt="0" anchor="t" anchorCtr="0" forceAA="0" compatLnSpc="1">
-                        <a:prstTxWarp prst="textNoShape">
-                          <a:avLst/>
-                        </a:prstTxWarp>
-                        <a:noAutofit/>
-                      </wps:bodyPr>
-                    </wps:wsp>
-                  </a:graphicData>
-                </a:graphic>
-                <wp14:sizeRelV relativeFrom="margin">
-                  <wp14:pctHeight>0</wp14:pctHeight>
-                </wp14:sizeRelV>
-              </wp:anchor>
-            </w:drawing>
-          </mc:Choice>
-          <mc:Fallback>
-            <w:pict>
-              <v:shapetype w14:anchorId="0073C4A1" id="_x0000_t202" coordsize="21600,21600" o:spt="202" path="m,l,21600r21600,l21600,xe">
-                <v:stroke joinstyle="miter"/>
-                <v:path gradientshapeok="t" o:connecttype="rect"/>
-              </v:shapetype>
-              <v:shape id="Text Box 8" o:spid="_x0000_s1026" type="#_x0000_t202" style="position:absolute;left:0;text-align:left;margin-left:552.5pt;margin-top:210pt;width:139.5pt;height:223.2pt;z-index:251669504;visibility:visible;mso-wrap-style:square;mso-height-percent:0;mso-wrap-distance-left:9pt;mso-wrap-distance-top:0;mso-wrap-distance-right:9pt;mso-wrap-distance-bottom:0;mso-position-horizontal:absolute;mso-position-horizontal-relative:text;mso-position-vertical:absolute;mso-position-vertical-relative:text;mso-height-percent:0;mso-height-relative:margin;v-text-anchor:top" o:gfxdata="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" filled="f" stroked="f" strokeweight=".5pt">
-                <v:textbox>
-                  <w:txbxContent>
-                    <w:p>
-                      <w:r>
-                        <w:t>It may help them further progress their career as they become subject matter experts leading to more convincing sales. It may boost their confidence in pitching a sale as they are better informed about the region and its travel packages. They want it not to affect their employability and career.     It can potentially boost their sales rate and commission.</w:t>
-                      </w:r>
-                    </w:p>
-                  </w:txbxContent>
-                </v:textbox>
-              </v:shape>
-            </w:pict>
-          </mc:Fallback>
-        </mc:AlternateContent>
-      </w:r>
+      <w:bookmarkStart w:id="0" w:name="_Hlk39678405"/>
       <w:r>
         <w:rPr>
           <w:noProof/>
@@ -96,7 +15,7 @@
         <mc:AlternateContent>
           <mc:Choice Requires="wpg">
             <w:drawing>
-              <wp:anchor distT="0" distB="0" distL="114300" distR="114300" simplePos="0" relativeHeight="251658240" behindDoc="0" locked="0" layoutInCell="1" allowOverlap="1" wp14:anchorId="4A0630E0" wp14:editId="61373F39">
+              <wp:anchor distT="0" distB="0" distL="114300" distR="114300" simplePos="0" relativeHeight="251658240" behindDoc="0" locked="0" layoutInCell="1" allowOverlap="1" wp14:anchorId="4A0630E0" wp14:editId="66583046">
                 <wp:simplePos x="0" y="0"/>
                 <wp:positionH relativeFrom="page">
                   <wp:posOffset>0</wp:posOffset>
@@ -610,15 +529,7 @@
                                   <w:w w:val="106"/>
                                   <w:sz w:val="32"/>
                                 </w:rPr>
-                                <w:t>DO</w:t>
-                              </w:r>
-                              <w:r>
-                                <w:rPr>
-                                  <w:b/>
-                                  <w:w w:val="106"/>
-                                  <w:sz w:val="32"/>
-                                </w:rPr>
-                                <w:t>?</w:t>
+                                <w:t>DO?</w:t>
                               </w:r>
                             </w:p>
                           </w:txbxContent>
@@ -719,7 +630,7 @@
                         <wps:cNvSpPr/>
                         <wps:spPr>
                           <a:xfrm>
-                            <a:off x="10913618" y="3781197"/>
+                            <a:off x="13080058" y="2543092"/>
                             <a:ext cx="1647994" cy="269986"/>
                           </a:xfrm>
                           <a:prstGeom prst="rect">
@@ -795,7 +706,7 @@
                         <wps:cNvSpPr/>
                         <wps:spPr>
                           <a:xfrm>
-                            <a:off x="12155678" y="3781197"/>
+                            <a:off x="14371355" y="2543092"/>
                             <a:ext cx="467346" cy="269986"/>
                           </a:xfrm>
                           <a:prstGeom prst="rect">
@@ -828,7 +739,7 @@
                         <wps:cNvSpPr/>
                         <wps:spPr>
                           <a:xfrm>
-                            <a:off x="12506579" y="3781197"/>
+                            <a:off x="14755387" y="2543092"/>
                             <a:ext cx="131214" cy="269986"/>
                           </a:xfrm>
                           <a:prstGeom prst="rect">
@@ -861,7 +772,7 @@
                         <wps:cNvSpPr/>
                         <wps:spPr>
                           <a:xfrm>
-                            <a:off x="10913618" y="5924170"/>
+                            <a:off x="12601752" y="5142444"/>
                             <a:ext cx="1647945" cy="269580"/>
                           </a:xfrm>
                           <a:prstGeom prst="rect">
@@ -937,7 +848,7 @@
                         <wps:cNvSpPr/>
                         <wps:spPr>
                           <a:xfrm>
-                            <a:off x="12155678" y="5924170"/>
+                            <a:off x="13864814" y="5146894"/>
                             <a:ext cx="506541" cy="269580"/>
                           </a:xfrm>
                           <a:prstGeom prst="rect">
@@ -970,7 +881,7 @@
                         <wps:cNvSpPr/>
                         <wps:spPr>
                           <a:xfrm>
-                            <a:off x="12537059" y="5924170"/>
+                            <a:off x="14316634" y="5146894"/>
                             <a:ext cx="131016" cy="269580"/>
                           </a:xfrm>
                           <a:prstGeom prst="rect">
@@ -1500,678 +1411,6 @@
                         </wps:bodyPr>
                       </wps:wsp>
                       <wps:wsp>
-                        <wps:cNvPr id="49" name="Rectangle 49"/>
-                        <wps:cNvSpPr/>
-                        <wps:spPr>
-                          <a:xfrm>
-                            <a:off x="10913618" y="4026028"/>
-                            <a:ext cx="2748782" cy="168234"/>
-                          </a:xfrm>
-                          <a:prstGeom prst="rect">
-                            <a:avLst/>
-                          </a:prstGeom>
-                          <a:ln>
-                            <a:noFill/>
-                          </a:ln>
-                        </wps:spPr>
-                        <wps:txbx>
-                          <w:txbxContent>
-                            <w:p>
-                              <w:r>
-                                <w:rPr>
-                                  <w:w w:val="106"/>
-                                  <w:sz w:val="20"/>
-                                </w:rPr>
-                                <w:t>What</w:t>
-                              </w:r>
-                              <w:r>
-                                <w:rPr>
-                                  <w:spacing w:val="6"/>
-                                  <w:w w:val="106"/>
-                                  <w:sz w:val="20"/>
-                                </w:rPr>
-                                <w:t xml:space="preserve"> </w:t>
-                              </w:r>
-                              <w:r>
-                                <w:rPr>
-                                  <w:w w:val="106"/>
-                                  <w:sz w:val="20"/>
-                                </w:rPr>
-                                <w:t>do</w:t>
-                              </w:r>
-                              <w:r>
-                                <w:rPr>
-                                  <w:spacing w:val="4"/>
-                                  <w:w w:val="106"/>
-                                  <w:sz w:val="20"/>
-                                </w:rPr>
-                                <w:t xml:space="preserve"> </w:t>
-                              </w:r>
-                              <w:r>
-                                <w:rPr>
-                                  <w:w w:val="106"/>
-                                  <w:sz w:val="20"/>
-                                </w:rPr>
-                                <w:t>they</w:t>
-                              </w:r>
-                              <w:r>
-                                <w:rPr>
-                                  <w:spacing w:val="3"/>
-                                  <w:w w:val="106"/>
-                                  <w:sz w:val="20"/>
-                                </w:rPr>
-                                <w:t xml:space="preserve"> </w:t>
-                              </w:r>
-                              <w:r>
-                                <w:rPr>
-                                  <w:w w:val="106"/>
-                                  <w:sz w:val="20"/>
-                                </w:rPr>
-                                <w:t>see</w:t>
-                              </w:r>
-                              <w:r>
-                                <w:rPr>
-                                  <w:spacing w:val="3"/>
-                                  <w:w w:val="106"/>
-                                  <w:sz w:val="20"/>
-                                </w:rPr>
-                                <w:t xml:space="preserve"> </w:t>
-                              </w:r>
-                              <w:r>
-                                <w:rPr>
-                                  <w:w w:val="106"/>
-                                  <w:sz w:val="20"/>
-                                </w:rPr>
-                                <w:t>in</w:t>
-                              </w:r>
-                              <w:r>
-                                <w:rPr>
-                                  <w:spacing w:val="1"/>
-                                  <w:w w:val="106"/>
-                                  <w:sz w:val="20"/>
-                                </w:rPr>
-                                <w:t xml:space="preserve"> </w:t>
-                              </w:r>
-                              <w:r>
-                                <w:rPr>
-                                  <w:w w:val="106"/>
-                                  <w:sz w:val="20"/>
-                                </w:rPr>
-                                <w:t>the</w:t>
-                              </w:r>
-                              <w:r>
-                                <w:rPr>
-                                  <w:spacing w:val="3"/>
-                                  <w:w w:val="106"/>
-                                  <w:sz w:val="20"/>
-                                </w:rPr>
-                                <w:t xml:space="preserve"> </w:t>
-                              </w:r>
-                              <w:r>
-                                <w:rPr>
-                                  <w:w w:val="106"/>
-                                  <w:sz w:val="20"/>
-                                </w:rPr>
-                                <w:t>marketplace?</w:t>
-                              </w:r>
-                            </w:p>
-                          </w:txbxContent>
-                        </wps:txbx>
-                        <wps:bodyPr horzOverflow="overflow" vert="horz" lIns="0" tIns="0" rIns="0" bIns="0" rtlCol="0">
-                          <a:noAutofit/>
-                        </wps:bodyPr>
-                      </wps:wsp>
-                      <wps:wsp>
-                        <wps:cNvPr id="50" name="Rectangle 50"/>
-                        <wps:cNvSpPr/>
-                        <wps:spPr>
-                          <a:xfrm>
-                            <a:off x="10913618" y="4178428"/>
-                            <a:ext cx="3682313" cy="168234"/>
-                          </a:xfrm>
-                          <a:prstGeom prst="rect">
-                            <a:avLst/>
-                          </a:prstGeom>
-                          <a:ln>
-                            <a:noFill/>
-                          </a:ln>
-                        </wps:spPr>
-                        <wps:txbx>
-                          <w:txbxContent>
-                            <w:p>
-                              <w:r>
-                                <w:rPr>
-                                  <w:w w:val="105"/>
-                                  <w:sz w:val="20"/>
-                                </w:rPr>
-                                <w:t>What</w:t>
-                              </w:r>
-                              <w:r>
-                                <w:rPr>
-                                  <w:spacing w:val="6"/>
-                                  <w:w w:val="105"/>
-                                  <w:sz w:val="20"/>
-                                </w:rPr>
-                                <w:t xml:space="preserve"> </w:t>
-                              </w:r>
-                              <w:r>
-                                <w:rPr>
-                                  <w:w w:val="105"/>
-                                  <w:sz w:val="20"/>
-                                </w:rPr>
-                                <w:t>do</w:t>
-                              </w:r>
-                              <w:r>
-                                <w:rPr>
-                                  <w:spacing w:val="4"/>
-                                  <w:w w:val="105"/>
-                                  <w:sz w:val="20"/>
-                                </w:rPr>
-                                <w:t xml:space="preserve"> </w:t>
-                              </w:r>
-                              <w:r>
-                                <w:rPr>
-                                  <w:w w:val="105"/>
-                                  <w:sz w:val="20"/>
-                                </w:rPr>
-                                <w:t>they</w:t>
-                              </w:r>
-                              <w:r>
-                                <w:rPr>
-                                  <w:spacing w:val="3"/>
-                                  <w:w w:val="105"/>
-                                  <w:sz w:val="20"/>
-                                </w:rPr>
-                                <w:t xml:space="preserve"> </w:t>
-                              </w:r>
-                              <w:r>
-                                <w:rPr>
-                                  <w:w w:val="105"/>
-                                  <w:sz w:val="20"/>
-                                </w:rPr>
-                                <w:t>see</w:t>
-                              </w:r>
-                              <w:r>
-                                <w:rPr>
-                                  <w:spacing w:val="3"/>
-                                  <w:w w:val="105"/>
-                                  <w:sz w:val="20"/>
-                                </w:rPr>
-                                <w:t xml:space="preserve"> </w:t>
-                              </w:r>
-                              <w:r>
-                                <w:rPr>
-                                  <w:w w:val="105"/>
-                                  <w:sz w:val="20"/>
-                                </w:rPr>
-                                <w:t>in</w:t>
-                              </w:r>
-                              <w:r>
-                                <w:rPr>
-                                  <w:spacing w:val="1"/>
-                                  <w:w w:val="105"/>
-                                  <w:sz w:val="20"/>
-                                </w:rPr>
-                                <w:t xml:space="preserve"> </w:t>
-                              </w:r>
-                              <w:r>
-                                <w:rPr>
-                                  <w:w w:val="105"/>
-                                  <w:sz w:val="20"/>
-                                </w:rPr>
-                                <w:t>their</w:t>
-                              </w:r>
-                              <w:r>
-                                <w:rPr>
-                                  <w:spacing w:val="3"/>
-                                  <w:w w:val="105"/>
-                                  <w:sz w:val="20"/>
-                                </w:rPr>
-                                <w:t xml:space="preserve"> </w:t>
-                              </w:r>
-                              <w:r>
-                                <w:rPr>
-                                  <w:w w:val="105"/>
-                                  <w:sz w:val="20"/>
-                                </w:rPr>
-                                <w:t>immediate</w:t>
-                              </w:r>
-                              <w:r>
-                                <w:rPr>
-                                  <w:spacing w:val="1"/>
-                                  <w:w w:val="105"/>
-                                  <w:sz w:val="20"/>
-                                </w:rPr>
-                                <w:t xml:space="preserve"> </w:t>
-                              </w:r>
-                              <w:r>
-                                <w:rPr>
-                                  <w:w w:val="105"/>
-                                  <w:sz w:val="20"/>
-                                </w:rPr>
-                                <w:t>environment?</w:t>
-                              </w:r>
-                            </w:p>
-                          </w:txbxContent>
-                        </wps:txbx>
-                        <wps:bodyPr horzOverflow="overflow" vert="horz" lIns="0" tIns="0" rIns="0" bIns="0" rtlCol="0">
-                          <a:noAutofit/>
-                        </wps:bodyPr>
-                      </wps:wsp>
-                      <wps:wsp>
-                        <wps:cNvPr id="51" name="Rectangle 51"/>
-                        <wps:cNvSpPr/>
-                        <wps:spPr>
-                          <a:xfrm>
-                            <a:off x="10913618" y="4330828"/>
-                            <a:ext cx="3150020" cy="168234"/>
-                          </a:xfrm>
-                          <a:prstGeom prst="rect">
-                            <a:avLst/>
-                          </a:prstGeom>
-                          <a:ln>
-                            <a:noFill/>
-                          </a:ln>
-                        </wps:spPr>
-                        <wps:txbx>
-                          <w:txbxContent>
-                            <w:p>
-                              <w:r>
-                                <w:rPr>
-                                  <w:w w:val="107"/>
-                                  <w:sz w:val="20"/>
-                                </w:rPr>
-                                <w:t>What</w:t>
-                              </w:r>
-                              <w:r>
-                                <w:rPr>
-                                  <w:spacing w:val="6"/>
-                                  <w:w w:val="107"/>
-                                  <w:sz w:val="20"/>
-                                </w:rPr>
-                                <w:t xml:space="preserve"> </w:t>
-                              </w:r>
-                              <w:r>
-                                <w:rPr>
-                                  <w:w w:val="107"/>
-                                  <w:sz w:val="20"/>
-                                </w:rPr>
-                                <w:t>do</w:t>
-                              </w:r>
-                              <w:r>
-                                <w:rPr>
-                                  <w:spacing w:val="4"/>
-                                  <w:w w:val="107"/>
-                                  <w:sz w:val="20"/>
-                                </w:rPr>
-                                <w:t xml:space="preserve"> </w:t>
-                              </w:r>
-                              <w:r>
-                                <w:rPr>
-                                  <w:w w:val="107"/>
-                                  <w:sz w:val="20"/>
-                                </w:rPr>
-                                <w:t>they</w:t>
-                              </w:r>
-                              <w:r>
-                                <w:rPr>
-                                  <w:spacing w:val="3"/>
-                                  <w:w w:val="107"/>
-                                  <w:sz w:val="20"/>
-                                </w:rPr>
-                                <w:t xml:space="preserve"> </w:t>
-                              </w:r>
-                              <w:r>
-                                <w:rPr>
-                                  <w:w w:val="107"/>
-                                  <w:sz w:val="20"/>
-                                </w:rPr>
-                                <w:t>see</w:t>
-                              </w:r>
-                              <w:r>
-                                <w:rPr>
-                                  <w:spacing w:val="3"/>
-                                  <w:w w:val="107"/>
-                                  <w:sz w:val="20"/>
-                                </w:rPr>
-                                <w:t xml:space="preserve"> </w:t>
-                              </w:r>
-                              <w:r>
-                                <w:rPr>
-                                  <w:w w:val="107"/>
-                                  <w:sz w:val="20"/>
-                                </w:rPr>
-                                <w:t>others</w:t>
-                              </w:r>
-                              <w:r>
-                                <w:rPr>
-                                  <w:spacing w:val="6"/>
-                                  <w:w w:val="107"/>
-                                  <w:sz w:val="20"/>
-                                </w:rPr>
-                                <w:t xml:space="preserve"> </w:t>
-                              </w:r>
-                              <w:r>
-                                <w:rPr>
-                                  <w:w w:val="107"/>
-                                  <w:sz w:val="20"/>
-                                </w:rPr>
-                                <w:t>saying</w:t>
-                              </w:r>
-                              <w:r>
-                                <w:rPr>
-                                  <w:spacing w:val="5"/>
-                                  <w:w w:val="107"/>
-                                  <w:sz w:val="20"/>
-                                </w:rPr>
-                                <w:t xml:space="preserve"> </w:t>
-                              </w:r>
-                              <w:r>
-                                <w:rPr>
-                                  <w:w w:val="107"/>
-                                  <w:sz w:val="20"/>
-                                </w:rPr>
-                                <w:t>and</w:t>
-                              </w:r>
-                              <w:r>
-                                <w:rPr>
-                                  <w:spacing w:val="5"/>
-                                  <w:w w:val="107"/>
-                                  <w:sz w:val="20"/>
-                                </w:rPr>
-                                <w:t xml:space="preserve"> </w:t>
-                              </w:r>
-                              <w:r>
-                                <w:rPr>
-                                  <w:w w:val="107"/>
-                                  <w:sz w:val="20"/>
-                                </w:rPr>
-                                <w:t>doing?</w:t>
-                              </w:r>
-                            </w:p>
-                          </w:txbxContent>
-                        </wps:txbx>
-                        <wps:bodyPr horzOverflow="overflow" vert="horz" lIns="0" tIns="0" rIns="0" bIns="0" rtlCol="0">
-                          <a:noAutofit/>
-                        </wps:bodyPr>
-                      </wps:wsp>
-                      <wps:wsp>
-                        <wps:cNvPr id="52" name="Rectangle 52"/>
-                        <wps:cNvSpPr/>
-                        <wps:spPr>
-                          <a:xfrm>
-                            <a:off x="10913618" y="4483228"/>
-                            <a:ext cx="2716648" cy="168234"/>
-                          </a:xfrm>
-                          <a:prstGeom prst="rect">
-                            <a:avLst/>
-                          </a:prstGeom>
-                          <a:ln>
-                            <a:noFill/>
-                          </a:ln>
-                        </wps:spPr>
-                        <wps:txbx>
-                          <w:txbxContent>
-                            <w:p>
-                              <w:r>
-                                <w:rPr>
-                                  <w:w w:val="106"/>
-                                  <w:sz w:val="20"/>
-                                </w:rPr>
-                                <w:t>What</w:t>
-                              </w:r>
-                              <w:r>
-                                <w:rPr>
-                                  <w:spacing w:val="6"/>
-                                  <w:w w:val="106"/>
-                                  <w:sz w:val="20"/>
-                                </w:rPr>
-                                <w:t xml:space="preserve"> </w:t>
-                              </w:r>
-                              <w:r>
-                                <w:rPr>
-                                  <w:w w:val="106"/>
-                                  <w:sz w:val="20"/>
-                                </w:rPr>
-                                <w:t>are</w:t>
-                              </w:r>
-                              <w:r>
-                                <w:rPr>
-                                  <w:spacing w:val="6"/>
-                                  <w:w w:val="106"/>
-                                  <w:sz w:val="20"/>
-                                </w:rPr>
-                                <w:t xml:space="preserve"> </w:t>
-                              </w:r>
-                              <w:r>
-                                <w:rPr>
-                                  <w:w w:val="106"/>
-                                  <w:sz w:val="20"/>
-                                </w:rPr>
-                                <w:t>they</w:t>
-                              </w:r>
-                              <w:r>
-                                <w:rPr>
-                                  <w:spacing w:val="3"/>
-                                  <w:w w:val="106"/>
-                                  <w:sz w:val="20"/>
-                                </w:rPr>
-                                <w:t xml:space="preserve"> </w:t>
-                              </w:r>
-                              <w:r>
-                                <w:rPr>
-                                  <w:w w:val="106"/>
-                                  <w:sz w:val="20"/>
-                                </w:rPr>
-                                <w:t>watching and</w:t>
-                              </w:r>
-                              <w:r>
-                                <w:rPr>
-                                  <w:spacing w:val="3"/>
-                                  <w:w w:val="106"/>
-                                  <w:sz w:val="20"/>
-                                </w:rPr>
-                                <w:t xml:space="preserve"> </w:t>
-                              </w:r>
-                              <w:r>
-                                <w:rPr>
-                                  <w:w w:val="106"/>
-                                  <w:sz w:val="20"/>
-                                </w:rPr>
-                                <w:t>reading?</w:t>
-                              </w:r>
-                            </w:p>
-                          </w:txbxContent>
-                        </wps:txbx>
-                        <wps:bodyPr horzOverflow="overflow" vert="horz" lIns="0" tIns="0" rIns="0" bIns="0" rtlCol="0">
-                          <a:noAutofit/>
-                        </wps:bodyPr>
-                      </wps:wsp>
-                      <wps:wsp>
-                        <wps:cNvPr id="53" name="Rectangle 53"/>
-                        <wps:cNvSpPr/>
-                        <wps:spPr>
-                          <a:xfrm>
-                            <a:off x="10913618" y="6167502"/>
-                            <a:ext cx="2288325" cy="168234"/>
-                          </a:xfrm>
-                          <a:prstGeom prst="rect">
-                            <a:avLst/>
-                          </a:prstGeom>
-                          <a:ln>
-                            <a:noFill/>
-                          </a:ln>
-                        </wps:spPr>
-                        <wps:txbx>
-                          <w:txbxContent>
-                            <w:p>
-                              <w:r>
-                                <w:rPr>
-                                  <w:w w:val="106"/>
-                                  <w:sz w:val="20"/>
-                                </w:rPr>
-                                <w:t>What</w:t>
-                              </w:r>
-                              <w:r>
-                                <w:rPr>
-                                  <w:spacing w:val="6"/>
-                                  <w:w w:val="106"/>
-                                  <w:sz w:val="20"/>
-                                </w:rPr>
-                                <w:t xml:space="preserve"> </w:t>
-                              </w:r>
-                              <w:r>
-                                <w:rPr>
-                                  <w:w w:val="106"/>
-                                  <w:sz w:val="20"/>
-                                </w:rPr>
-                                <w:t>have</w:t>
-                              </w:r>
-                              <w:r>
-                                <w:rPr>
-                                  <w:spacing w:val="3"/>
-                                  <w:w w:val="106"/>
-                                  <w:sz w:val="20"/>
-                                </w:rPr>
-                                <w:t xml:space="preserve"> </w:t>
-                              </w:r>
-                              <w:r>
-                                <w:rPr>
-                                  <w:w w:val="106"/>
-                                  <w:sz w:val="20"/>
-                                </w:rPr>
-                                <w:t>we</w:t>
-                              </w:r>
-                              <w:r>
-                                <w:rPr>
-                                  <w:spacing w:val="1"/>
-                                  <w:w w:val="106"/>
-                                  <w:sz w:val="20"/>
-                                </w:rPr>
-                                <w:t xml:space="preserve"> </w:t>
-                              </w:r>
-                              <w:r>
-                                <w:rPr>
-                                  <w:w w:val="106"/>
-                                  <w:sz w:val="20"/>
-                                </w:rPr>
-                                <w:t>heard</w:t>
-                              </w:r>
-                              <w:r>
-                                <w:rPr>
-                                  <w:spacing w:val="3"/>
-                                  <w:w w:val="106"/>
-                                  <w:sz w:val="20"/>
-                                </w:rPr>
-                                <w:t xml:space="preserve"> </w:t>
-                              </w:r>
-                              <w:r>
-                                <w:rPr>
-                                  <w:w w:val="106"/>
-                                  <w:sz w:val="20"/>
-                                </w:rPr>
-                                <w:t>them</w:t>
-                              </w:r>
-                              <w:r>
-                                <w:rPr>
-                                  <w:spacing w:val="5"/>
-                                  <w:w w:val="106"/>
-                                  <w:sz w:val="20"/>
-                                </w:rPr>
-                                <w:t xml:space="preserve"> </w:t>
-                              </w:r>
-                              <w:r>
-                                <w:rPr>
-                                  <w:w w:val="106"/>
-                                  <w:sz w:val="20"/>
-                                </w:rPr>
-                                <w:t>say?</w:t>
-                              </w:r>
-                            </w:p>
-                          </w:txbxContent>
-                        </wps:txbx>
-                        <wps:bodyPr horzOverflow="overflow" vert="horz" lIns="0" tIns="0" rIns="0" bIns="0" rtlCol="0">
-                          <a:noAutofit/>
-                        </wps:bodyPr>
-                      </wps:wsp>
-                      <wps:wsp>
-                        <wps:cNvPr id="54" name="Rectangle 54"/>
-                        <wps:cNvSpPr/>
-                        <wps:spPr>
-                          <a:xfrm>
-                            <a:off x="10913618" y="6319673"/>
-                            <a:ext cx="2599918" cy="168640"/>
-                          </a:xfrm>
-                          <a:prstGeom prst="rect">
-                            <a:avLst/>
-                          </a:prstGeom>
-                          <a:ln>
-                            <a:noFill/>
-                          </a:ln>
-                        </wps:spPr>
-                        <wps:txbx>
-                          <w:txbxContent>
-                            <w:p>
-                              <w:r>
-                                <w:rPr>
-                                  <w:w w:val="108"/>
-                                  <w:sz w:val="20"/>
-                                </w:rPr>
-                                <w:t>What</w:t>
-                              </w:r>
-                              <w:r>
-                                <w:rPr>
-                                  <w:spacing w:val="6"/>
-                                  <w:w w:val="108"/>
-                                  <w:sz w:val="20"/>
-                                </w:rPr>
-                                <w:t xml:space="preserve"> </w:t>
-                              </w:r>
-                              <w:r>
-                                <w:rPr>
-                                  <w:w w:val="108"/>
-                                  <w:sz w:val="20"/>
-                                </w:rPr>
-                                <w:t>can</w:t>
-                              </w:r>
-                              <w:r>
-                                <w:rPr>
-                                  <w:spacing w:val="6"/>
-                                  <w:w w:val="108"/>
-                                  <w:sz w:val="20"/>
-                                </w:rPr>
-                                <w:t xml:space="preserve"> </w:t>
-                              </w:r>
-                              <w:r>
-                                <w:rPr>
-                                  <w:w w:val="108"/>
-                                  <w:sz w:val="20"/>
-                                </w:rPr>
-                                <w:t>we imagine them</w:t>
-                              </w:r>
-                              <w:r>
-                                <w:rPr>
-                                  <w:spacing w:val="1"/>
-                                  <w:w w:val="108"/>
-                                  <w:sz w:val="20"/>
-                                </w:rPr>
-                                <w:t xml:space="preserve"> </w:t>
-                              </w:r>
-                              <w:r>
-                                <w:rPr>
-                                  <w:w w:val="108"/>
-                                  <w:sz w:val="20"/>
-                                </w:rPr>
-                                <w:t>saying?</w:t>
-                              </w:r>
-                            </w:p>
-                          </w:txbxContent>
-                        </wps:txbx>
-                        <wps:bodyPr horzOverflow="overflow" vert="horz" lIns="0" tIns="0" rIns="0" bIns="0" rtlCol="0">
-                          <a:noAutofit/>
-                        </wps:bodyPr>
-                      </wps:wsp>
-                      <wps:wsp>
                         <wps:cNvPr id="55" name="Rectangle 55"/>
                         <wps:cNvSpPr/>
                         <wps:spPr>
@@ -2296,6 +1535,7 @@
                                 </w:rPr>
                                 <w:t xml:space="preserve"> </w:t>
                               </w:r>
+                              <w:proofErr w:type="spellStart"/>
                               <w:r>
                                 <w:rPr>
                                   <w:w w:val="106"/>
@@ -2303,6 +1543,7 @@
                                 </w:rPr>
                                 <w:t>behavior</w:t>
                               </w:r>
+                              <w:proofErr w:type="spellEnd"/>
                               <w:r>
                                 <w:rPr>
                                   <w:spacing w:val="5"/>
@@ -2861,6 +2102,7 @@
                                 </w:rPr>
                                 <w:t xml:space="preserve"> </w:t>
                               </w:r>
+                              <w:proofErr w:type="gramStart"/>
                               <w:r>
                                 <w:rPr>
                                   <w:w w:val="107"/>
@@ -2868,6 +2110,7 @@
                                 </w:rPr>
                                 <w:t>second</w:t>
                               </w:r>
+                              <w:proofErr w:type="gramEnd"/>
                             </w:p>
                           </w:txbxContent>
                         </wps:txbx>
@@ -3521,7 +2764,7 @@
                         <wps:cNvSpPr/>
                         <wps:spPr>
                           <a:xfrm>
-                            <a:off x="10547604" y="3735325"/>
+                            <a:off x="12722854" y="2540282"/>
                             <a:ext cx="272796" cy="272796"/>
                           </a:xfrm>
                           <a:custGeom>
@@ -3584,7 +2827,7 @@
                         <wps:cNvSpPr/>
                         <wps:spPr>
                           <a:xfrm>
-                            <a:off x="10624058" y="3769945"/>
+                            <a:off x="12831470" y="2531108"/>
                             <a:ext cx="164180" cy="400418"/>
                           </a:xfrm>
                           <a:prstGeom prst="rect">
@@ -3618,7 +2861,7 @@
                         <wps:cNvSpPr/>
                         <wps:spPr>
                           <a:xfrm>
-                            <a:off x="10547604" y="5861305"/>
+                            <a:off x="12249807" y="5139228"/>
                             <a:ext cx="272796" cy="272796"/>
                           </a:xfrm>
                           <a:custGeom>
@@ -3681,7 +2924,7 @@
                         <wps:cNvSpPr/>
                         <wps:spPr>
                           <a:xfrm>
-                            <a:off x="10624058" y="5897068"/>
+                            <a:off x="12305158" y="5126610"/>
                             <a:ext cx="164180" cy="400418"/>
                           </a:xfrm>
                           <a:prstGeom prst="rect">
@@ -4235,12 +3478,21 @@
                                 </w:rPr>
                                 <w:t xml:space="preserve"> </w:t>
                               </w:r>
-                              <w:r>
-                                <w:rPr>
-                                  <w:w w:val="106"/>
-                                  <w:sz w:val="20"/>
-                                </w:rPr>
-                                <w:t>behavior?</w:t>
+                              <w:proofErr w:type="spellStart"/>
+                              <w:r>
+                                <w:rPr>
+                                  <w:w w:val="106"/>
+                                  <w:sz w:val="20"/>
+                                </w:rPr>
+                                <w:t>behavior</w:t>
+                              </w:r>
+                              <w:proofErr w:type="spellEnd"/>
+                              <w:r>
+                                <w:rPr>
+                                  <w:w w:val="106"/>
+                                  <w:sz w:val="20"/>
+                                </w:rPr>
+                                <w:t>?</w:t>
                               </w:r>
                             </w:p>
                           </w:txbxContent>
@@ -4300,12 +3552,15 @@
                 <wp14:sizeRelH relativeFrom="margin">
                   <wp14:pctWidth>0</wp14:pctWidth>
                 </wp14:sizeRelH>
+                <wp14:sizeRelV relativeFrom="margin">
+                  <wp14:pctHeight>0</wp14:pctHeight>
+                </wp14:sizeRelV>
               </wp:anchor>
             </w:drawing>
           </mc:Choice>
           <mc:Fallback>
             <w:pict>
-              <v:group w14:anchorId="4A0630E0" id="Group 830" o:spid="_x0000_s1027" style="position:absolute;left:0;text-align:left;margin-left:0;margin-top:0;width:1232.75pt;height:791.75pt;z-index:251658240;mso-position-horizontal-relative:page;mso-position-vertical-relative:page;mso-width-relative:margin" coordorigin=",-45" coordsize="156560,100553" o:gfxdata="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">
+              <v:group w14:anchorId="4A0630E0" id="Group 830" o:spid="_x0000_s1026" style="position:absolute;left:0;text-align:left;margin-left:0;margin-top:0;width:1232.75pt;height:791.75pt;z-index:251658240;mso-position-horizontal-relative:page;mso-position-vertical-relative:page;mso-width-relative:margin;mso-height-relative:margin" coordorigin=",-45" coordsize="156560,100553" o:gfxdata="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">
                 <v:shapetype id="_x0000_t75" coordsize="21600,21600" o:spt="75" o:preferrelative="t" path="m@4@5l@4@11@9@11@9@5xe" filled="f" stroked="f">
                   <v:stroke joinstyle="miter"/>
                   <v:formulas>
@@ -4325,10 +3580,10 @@
                   <v:path o:extrusionok="f" gradientshapeok="t" o:connecttype="rect"/>
                   <o:lock v:ext="edit" aspectratio="t"/>
                 </v:shapetype>
-                <v:shape id="Picture 917" o:spid="_x0000_s1028" type="#_x0000_t75" style="position:absolute;top:-45;width:155448;height:100552;visibility:visible;mso-wrap-style:square" o:gfxdata="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">
+                <v:shape id="Picture 917" o:spid="_x0000_s1027" type="#_x0000_t75" style="position:absolute;top:-45;width:155448;height:100552;visibility:visible;mso-wrap-style:square" o:gfxdata="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">
                   <v:imagedata r:id="rId5" o:title=""/>
                 </v:shape>
-                <v:rect id="Rectangle 9" o:spid="_x0000_s1029" style="position:absolute;left:3255;top:4084;width:47361;height:4157;visibility:visible;mso-wrap-style:square;v-text-anchor:top" o:gfxdata="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" filled="f" stroked="f">
+                <v:rect id="Rectangle 9" o:spid="_x0000_s1028" style="position:absolute;left:3255;top:4084;width:47361;height:4157;visibility:visible;mso-wrap-style:square;v-text-anchor:top" o:gfxdata="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" filled="f" stroked="f">
                   <v:textbox inset="0,0,0,0">
                     <w:txbxContent>
                       <w:p>
@@ -4378,7 +3633,7 @@
                     </w:txbxContent>
                   </v:textbox>
                 </v:rect>
-                <v:rect id="Rectangle 14" o:spid="_x0000_s1030" style="position:absolute;left:49307;top:2995;width:9509;height:1683;visibility:visible;mso-wrap-style:square;v-text-anchor:top" o:gfxdata="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" filled="f" stroked="f">
+                <v:rect id="Rectangle 14" o:spid="_x0000_s1029" style="position:absolute;left:49307;top:2995;width:9509;height:1683;visibility:visible;mso-wrap-style:square;v-text-anchor:top" o:gfxdata="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" filled="f" stroked="f">
                   <v:textbox inset="0,0,0,0">
                     <w:txbxContent>
                       <w:p>
@@ -4411,7 +3666,7 @@
                     </w:txbxContent>
                   </v:textbox>
                 </v:rect>
-                <v:rect id="Rectangle 15" o:spid="_x0000_s1031" style="position:absolute;left:85594;top:2995;width:9184;height:1683;visibility:visible;mso-wrap-style:square;v-text-anchor:top" o:gfxdata="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" filled="f" stroked="f">
+                <v:rect id="Rectangle 15" o:spid="_x0000_s1030" style="position:absolute;left:85594;top:2995;width:9184;height:1683;visibility:visible;mso-wrap-style:square;v-text-anchor:top" o:gfxdata="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" filled="f" stroked="f">
                   <v:textbox inset="0,0,0,0">
                     <w:txbxContent>
                       <w:p>
@@ -4444,7 +3699,7 @@
                     </w:txbxContent>
                   </v:textbox>
                 </v:rect>
-                <v:rect id="Rectangle 16" o:spid="_x0000_s1032" style="position:absolute;left:123529;top:2995;width:3699;height:1683;visibility:visible;mso-wrap-style:square;v-text-anchor:top" o:gfxdata="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" filled="f" stroked="f">
+                <v:rect id="Rectangle 16" o:spid="_x0000_s1031" style="position:absolute;left:123529;top:2995;width:3699;height:1683;visibility:visible;mso-wrap-style:square;v-text-anchor:top" o:gfxdata="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" filled="f" stroked="f">
                   <v:textbox inset="0,0,0,0">
                     <w:txbxContent>
                       <w:p>
@@ -4460,7 +3715,7 @@
                     </w:txbxContent>
                   </v:textbox>
                 </v:rect>
-                <v:rect id="Rectangle 17" o:spid="_x0000_s1033" style="position:absolute;left:140743;top:2995;width:5801;height:1683;visibility:visible;mso-wrap-style:square;v-text-anchor:top" o:gfxdata="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" filled="f" stroked="f">
+                <v:rect id="Rectangle 17" o:spid="_x0000_s1032" style="position:absolute;left:140743;top:2995;width:5801;height:1683;visibility:visible;mso-wrap-style:square;v-text-anchor:top" o:gfxdata="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" filled="f" stroked="f">
                   <v:textbox inset="0,0,0,0">
                     <w:txbxContent>
                       <w:p>
@@ -4476,7 +3731,7 @@
                     </w:txbxContent>
                   </v:textbox>
                 </v:rect>
-                <v:rect id="Rectangle 18" o:spid="_x0000_s1034" style="position:absolute;left:36771;top:11403;width:6807;height:2696;visibility:visible;mso-wrap-style:square;v-text-anchor:top" o:gfxdata="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" filled="f" stroked="f">
+                <v:rect id="Rectangle 18" o:spid="_x0000_s1033" style="position:absolute;left:36771;top:11403;width:6807;height:2696;visibility:visible;mso-wrap-style:square;v-text-anchor:top" o:gfxdata="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" filled="f" stroked="f">
                   <v:textbox inset="0,0,0,0">
                     <w:txbxContent>
                       <w:p>
@@ -4501,7 +3756,7 @@
                     </w:txbxContent>
                   </v:textbox>
                 </v:rect>
-                <v:rect id="Rectangle 19" o:spid="_x0000_s1035" style="position:absolute;left:41907;top:11403;width:30727;height:2696;visibility:visible;mso-wrap-style:square;v-text-anchor:top" o:gfxdata="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" filled="f" stroked="f">
+                <v:rect id="Rectangle 19" o:spid="_x0000_s1034" style="position:absolute;left:41907;top:11403;width:30727;height:2696;visibility:visible;mso-wrap-style:square;v-text-anchor:top" o:gfxdata="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" filled="f" stroked="f">
                   <v:textbox inset="0,0,0,0">
                     <w:txbxContent>
                       <w:p>
@@ -4568,7 +3823,7 @@
                     </w:txbxContent>
                   </v:textbox>
                 </v:rect>
-                <v:rect id="Rectangle 20" o:spid="_x0000_s1036" style="position:absolute;left:91860;top:11403;width:29856;height:2696;visibility:visible;mso-wrap-style:square;v-text-anchor:top" o:gfxdata="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" filled="f" stroked="f">
+                <v:rect id="Rectangle 20" o:spid="_x0000_s1035" style="position:absolute;left:91860;top:11403;width:29856;height:2696;visibility:visible;mso-wrap-style:square;v-text-anchor:top" o:gfxdata="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" filled="f" stroked="f">
                   <v:textbox inset="0,0,0,0">
                     <w:txbxContent>
                       <w:p>
@@ -4663,25 +3918,17 @@
                             <w:w w:val="106"/>
                             <w:sz w:val="32"/>
                           </w:rPr>
-                          <w:t>DO</w:t>
-                        </w:r>
-                        <w:r>
-                          <w:rPr>
-                            <w:b/>
-                            <w:w w:val="106"/>
-                            <w:sz w:val="32"/>
-                          </w:rPr>
-                          <w:t>?</w:t>
+                          <w:t>DO?</w:t>
                         </w:r>
                       </w:p>
                     </w:txbxContent>
                   </v:textbox>
                 </v:rect>
-                <v:shape id="Shape 1070" o:spid="_x0000_s1037" style="position:absolute;left:70805;top:10317;width:14676;height:3688;visibility:visible;mso-wrap-style:square;v-text-anchor:top" coordsize="1467612,368808" o:gfxdata="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" path="m,l1467612,r,368808l,368808,,e" fillcolor="#d9d9d9" stroked="f" strokeweight="0">
+                <v:shape id="Shape 1070" o:spid="_x0000_s1036" style="position:absolute;left:70805;top:10317;width:14676;height:3688;visibility:visible;mso-wrap-style:square;v-text-anchor:top" coordsize="1467612,368808" o:gfxdata="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" path="m,l1467612,r,368808l,368808,,e" fillcolor="#d9d9d9" stroked="f" strokeweight="0">
                   <v:stroke miterlimit="83231f" joinstyle="miter"/>
                   <v:path arrowok="t" textboxrect="0,0,1467612,368808"/>
                 </v:shape>
-                <v:rect id="Rectangle 31" o:spid="_x0000_s1038" style="position:absolute;left:75191;top:11239;width:7890;height:3040;visibility:visible;mso-wrap-style:square;v-text-anchor:top" o:gfxdata="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" filled="f" stroked="f">
+                <v:rect id="Rectangle 31" o:spid="_x0000_s1037" style="position:absolute;left:75191;top:11239;width:7890;height:3040;visibility:visible;mso-wrap-style:square;v-text-anchor:top" o:gfxdata="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" filled="f" stroked="f">
                   <v:textbox inset="0,0,0,0">
                     <w:txbxContent>
                       <w:p>
@@ -4697,7 +3944,7 @@
                     </w:txbxContent>
                   </v:textbox>
                 </v:rect>
-                <v:rect id="Rectangle 32" o:spid="_x0000_s1039" style="position:absolute;left:109136;top:37811;width:16480;height:2700;visibility:visible;mso-wrap-style:square;v-text-anchor:top" o:gfxdata="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" filled="f" stroked="f">
+                <v:rect id="Rectangle 32" o:spid="_x0000_s1038" style="position:absolute;left:130800;top:25430;width:16480;height:2700;visibility:visible;mso-wrap-style:square;v-text-anchor:top" o:gfxdata="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" filled="f" stroked="f">
                   <v:textbox inset="0,0,0,0">
                     <w:txbxContent>
                       <w:p>
@@ -4756,7 +4003,7 @@
                     </w:txbxContent>
                   </v:textbox>
                 </v:rect>
-                <v:rect id="Rectangle 33" o:spid="_x0000_s1040" style="position:absolute;left:121556;top:37811;width:4674;height:2700;visibility:visible;mso-wrap-style:square;v-text-anchor:top" o:gfxdata="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" filled="f" stroked="f">
+                <v:rect id="Rectangle 33" o:spid="_x0000_s1039" style="position:absolute;left:143713;top:25430;width:4674;height:2700;visibility:visible;mso-wrap-style:square;v-text-anchor:top" o:gfxdata="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" filled="f" stroked="f">
                   <v:textbox inset="0,0,0,0">
                     <w:txbxContent>
                       <w:p>
@@ -4772,7 +4019,7 @@
                     </w:txbxContent>
                   </v:textbox>
                 </v:rect>
-                <v:rect id="Rectangle 34" o:spid="_x0000_s1041" style="position:absolute;left:125065;top:37811;width:1312;height:2700;visibility:visible;mso-wrap-style:square;v-text-anchor:top" o:gfxdata="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" filled="f" stroked="f">
+                <v:rect id="Rectangle 34" o:spid="_x0000_s1040" style="position:absolute;left:147553;top:25430;width:1313;height:2700;visibility:visible;mso-wrap-style:square;v-text-anchor:top" o:gfxdata="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" filled="f" stroked="f">
                   <v:textbox inset="0,0,0,0">
                     <w:txbxContent>
                       <w:p>
@@ -4788,7 +4035,7 @@
                     </w:txbxContent>
                   </v:textbox>
                 </v:rect>
-                <v:rect id="Rectangle 35" o:spid="_x0000_s1042" style="position:absolute;left:109136;top:59241;width:16479;height:2696;visibility:visible;mso-wrap-style:square;v-text-anchor:top" o:gfxdata="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" filled="f" stroked="f">
+                <v:rect id="Rectangle 35" o:spid="_x0000_s1041" style="position:absolute;left:126017;top:51424;width:16479;height:2696;visibility:visible;mso-wrap-style:square;v-text-anchor:top" o:gfxdata="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" filled="f" stroked="f">
                   <v:textbox inset="0,0,0,0">
                     <w:txbxContent>
                       <w:p>
@@ -4847,7 +4094,7 @@
                     </w:txbxContent>
                   </v:textbox>
                 </v:rect>
-                <v:rect id="Rectangle 36" o:spid="_x0000_s1043" style="position:absolute;left:121556;top:59241;width:5066;height:2696;visibility:visible;mso-wrap-style:square;v-text-anchor:top" o:gfxdata="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" filled="f" stroked="f">
+                <v:rect id="Rectangle 36" o:spid="_x0000_s1042" style="position:absolute;left:138648;top:51468;width:5065;height:2696;visibility:visible;mso-wrap-style:square;v-text-anchor:top" o:gfxdata="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" filled="f" stroked="f">
                   <v:textbox inset="0,0,0,0">
                     <w:txbxContent>
                       <w:p>
@@ -4863,7 +4110,7 @@
                     </w:txbxContent>
                   </v:textbox>
                 </v:rect>
-                <v:rect id="Rectangle 37" o:spid="_x0000_s1044" style="position:absolute;left:125370;top:59241;width:1310;height:2696;visibility:visible;mso-wrap-style:square;v-text-anchor:top" o:gfxdata="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" filled="f" stroked="f">
+                <v:rect id="Rectangle 37" o:spid="_x0000_s1043" style="position:absolute;left:143166;top:51468;width:1310;height:2696;visibility:visible;mso-wrap-style:square;v-text-anchor:top" o:gfxdata="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" filled="f" stroked="f">
                   <v:textbox inset="0,0,0,0">
                     <w:txbxContent>
                       <w:p>
@@ -4879,7 +4126,7 @@
                     </w:txbxContent>
                   </v:textbox>
                 </v:rect>
-                <v:rect id="Rectangle 38" o:spid="_x0000_s1045" style="position:absolute;left:69442;top:79656;width:16479;height:2696;visibility:visible;mso-wrap-style:square;v-text-anchor:top" o:gfxdata="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" filled="f" stroked="f">
+                <v:rect id="Rectangle 38" o:spid="_x0000_s1044" style="position:absolute;left:69442;top:79656;width:16479;height:2696;visibility:visible;mso-wrap-style:square;v-text-anchor:top" o:gfxdata="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" filled="f" stroked="f">
                   <v:textbox inset="0,0,0,0">
                     <w:txbxContent>
                       <w:p>
@@ -4938,7 +4185,7 @@
                     </w:txbxContent>
                   </v:textbox>
                 </v:rect>
-                <v:rect id="Rectangle 39" o:spid="_x0000_s1046" style="position:absolute;left:81862;top:79656;width:3624;height:2696;visibility:visible;mso-wrap-style:square;v-text-anchor:top" o:gfxdata="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" filled="f" stroked="f">
+                <v:rect id="Rectangle 39" o:spid="_x0000_s1045" style="position:absolute;left:81862;top:79656;width:3624;height:2696;visibility:visible;mso-wrap-style:square;v-text-anchor:top" o:gfxdata="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" filled="f" stroked="f">
                   <v:textbox inset="0,0,0,0">
                     <w:txbxContent>
                       <w:p>
@@ -4954,7 +4201,7 @@
                     </w:txbxContent>
                   </v:textbox>
                 </v:rect>
-                <v:rect id="Rectangle 40" o:spid="_x0000_s1047" style="position:absolute;left:84594;top:79656;width:1310;height:2696;visibility:visible;mso-wrap-style:square;v-text-anchor:top" o:gfxdata="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" filled="f" stroked="f">
+                <v:rect id="Rectangle 40" o:spid="_x0000_s1046" style="position:absolute;left:84594;top:79656;width:1310;height:2696;visibility:visible;mso-wrap-style:square;v-text-anchor:top" o:gfxdata="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" filled="f" stroked="f">
                   <v:textbox inset="0,0,0,0">
                     <w:txbxContent>
                       <w:p>
@@ -4970,7 +4217,7 @@
                     </w:txbxContent>
                   </v:textbox>
                 </v:rect>
-                <v:rect id="Rectangle 41" o:spid="_x0000_s1048" style="position:absolute;left:24000;top:47263;width:16479;height:2695;visibility:visible;mso-wrap-style:square;v-text-anchor:top" o:gfxdata="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" filled="f" stroked="f">
+                <v:rect id="Rectangle 41" o:spid="_x0000_s1047" style="position:absolute;left:24000;top:47263;width:16479;height:2695;visibility:visible;mso-wrap-style:square;v-text-anchor:top" o:gfxdata="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" filled="f" stroked="f">
                   <v:textbox inset="0,0,0,0">
                     <w:txbxContent>
                       <w:p>
@@ -5029,7 +4276,7 @@
                     </w:txbxContent>
                   </v:textbox>
                 </v:rect>
-                <v:rect id="Rectangle 42" o:spid="_x0000_s1049" style="position:absolute;left:36421;top:47263;width:6906;height:2695;visibility:visible;mso-wrap-style:square;v-text-anchor:top" o:gfxdata="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" filled="f" stroked="f">
+                <v:rect id="Rectangle 42" o:spid="_x0000_s1048" style="position:absolute;left:36421;top:47263;width:6906;height:2695;visibility:visible;mso-wrap-style:square;v-text-anchor:top" o:gfxdata="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" filled="f" stroked="f">
                   <v:textbox inset="0,0,0,0">
                     <w:txbxContent>
                       <w:p>
@@ -5045,7 +4292,7 @@
                     </w:txbxContent>
                   </v:textbox>
                 </v:rect>
-                <v:rect id="Rectangle 43" o:spid="_x0000_s1050" style="position:absolute;left:41617;top:47263;width:1311;height:2695;visibility:visible;mso-wrap-style:square;v-text-anchor:top" o:gfxdata="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" filled="f" stroked="f">
+                <v:rect id="Rectangle 43" o:spid="_x0000_s1049" style="position:absolute;left:41617;top:47263;width:1311;height:2695;visibility:visible;mso-wrap-style:square;v-text-anchor:top" o:gfxdata="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" filled="f" stroked="f">
                   <v:textbox inset="0,0,0,0">
                     <w:txbxContent>
                       <w:p>
@@ -5061,7 +4308,7 @@
                     </w:txbxContent>
                   </v:textbox>
                 </v:rect>
-                <v:rect id="Rectangle 44" o:spid="_x0000_s1051" style="position:absolute;left:64513;top:31304;width:16479;height:2696;visibility:visible;mso-wrap-style:square;v-text-anchor:top" o:gfxdata="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" filled="f" stroked="f">
+                <v:rect id="Rectangle 44" o:spid="_x0000_s1050" style="position:absolute;left:64513;top:31304;width:16479;height:2696;visibility:visible;mso-wrap-style:square;v-text-anchor:top" o:gfxdata="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" filled="f" stroked="f">
                   <v:textbox inset="0,0,0,0">
                     <w:txbxContent>
                       <w:p>
@@ -5120,7 +4367,7 @@
                     </w:txbxContent>
                   </v:textbox>
                 </v:rect>
-                <v:rect id="Rectangle 45" o:spid="_x0000_s1052" style="position:absolute;left:76934;top:31304;width:7923;height:2696;visibility:visible;mso-wrap-style:square;v-text-anchor:top" o:gfxdata="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" filled="f" stroked="f">
+                <v:rect id="Rectangle 45" o:spid="_x0000_s1051" style="position:absolute;left:76934;top:31304;width:7923;height:2696;visibility:visible;mso-wrap-style:square;v-text-anchor:top" o:gfxdata="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" filled="f" stroked="f">
                   <v:textbox inset="0,0,0,0">
                     <w:txbxContent>
                       <w:p>
@@ -5136,7 +4383,7 @@
                     </w:txbxContent>
                   </v:textbox>
                 </v:rect>
-                <v:rect id="Rectangle 46" o:spid="_x0000_s1053" style="position:absolute;left:83430;top:31304;width:5151;height:2696;visibility:visible;mso-wrap-style:square;v-text-anchor:top" o:gfxdata="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" filled="f" stroked="f">
+                <v:rect id="Rectangle 46" o:spid="_x0000_s1052" style="position:absolute;left:83430;top:31304;width:5151;height:2696;visibility:visible;mso-wrap-style:square;v-text-anchor:top" o:gfxdata="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" filled="f" stroked="f">
                   <v:textbox inset="0,0,0,0">
                     <w:txbxContent>
                       <w:p>
@@ -5161,7 +4408,7 @@
                     </w:txbxContent>
                   </v:textbox>
                 </v:rect>
-                <v:rect id="Rectangle 47" o:spid="_x0000_s1054" style="position:absolute;left:87301;top:31304;width:5984;height:2696;visibility:visible;mso-wrap-style:square;v-text-anchor:top" o:gfxdata="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" filled="f" stroked="f">
+                <v:rect id="Rectangle 47" o:spid="_x0000_s1053" style="position:absolute;left:87301;top:31304;width:5984;height:2696;visibility:visible;mso-wrap-style:square;v-text-anchor:top" o:gfxdata="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" filled="f" stroked="f">
                   <v:textbox inset="0,0,0,0">
                     <w:txbxContent>
                       <w:p>
@@ -5177,7 +4424,7 @@
                     </w:txbxContent>
                   </v:textbox>
                 </v:rect>
-                <v:rect id="Rectangle 48" o:spid="_x0000_s1055" style="position:absolute;left:91796;top:31304;width:1311;height:2696;visibility:visible;mso-wrap-style:square;v-text-anchor:top" o:gfxdata="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" filled="f" stroked="f">
+                <v:rect id="Rectangle 48" o:spid="_x0000_s1054" style="position:absolute;left:91796;top:31304;width:1311;height:2696;visibility:visible;mso-wrap-style:square;v-text-anchor:top" o:gfxdata="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" filled="f" stroked="f">
                   <v:textbox inset="0,0,0,0">
                     <w:txbxContent>
                       <w:p>
@@ -5193,13 +4440,13 @@
                     </w:txbxContent>
                   </v:textbox>
                 </v:rect>
-                <v:rect id="Rectangle 49" o:spid="_x0000_s1056" style="position:absolute;left:109136;top:40260;width:27488;height:1682;visibility:visible;mso-wrap-style:square;v-text-anchor:top" o:gfxdata="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" filled="f" stroked="f">
+                <v:rect id="Rectangle 55" o:spid="_x0000_s1055" style="position:absolute;left:69442;top:82377;width:17249;height:1682;visibility:visible;mso-wrap-style:square;v-text-anchor:top" o:gfxdata="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" filled="f" stroked="f">
                   <v:textbox inset="0,0,0,0">
                     <w:txbxContent>
                       <w:p>
                         <w:r>
                           <w:rPr>
-                            <w:w w:val="106"/>
+                            <w:w w:val="105"/>
                             <w:sz w:val="20"/>
                           </w:rPr>
                           <w:t>What</w:t>
@@ -5207,14 +4454,14 @@
                         <w:r>
                           <w:rPr>
                             <w:spacing w:val="6"/>
-                            <w:w w:val="106"/>
-                            <w:sz w:val="20"/>
-                          </w:rPr>
-                          <w:t xml:space="preserve"> </w:t>
-                        </w:r>
-                        <w:r>
-                          <w:rPr>
-                            <w:w w:val="106"/>
+                            <w:w w:val="105"/>
+                            <w:sz w:val="20"/>
+                          </w:rPr>
+                          <w:t xml:space="preserve"> </w:t>
+                        </w:r>
+                        <w:r>
+                          <w:rPr>
+                            <w:w w:val="105"/>
                             <w:sz w:val="20"/>
                           </w:rPr>
                           <w:t>do</w:t>
@@ -5222,14 +4469,14 @@
                         <w:r>
                           <w:rPr>
                             <w:spacing w:val="4"/>
-                            <w:w w:val="106"/>
-                            <w:sz w:val="20"/>
-                          </w:rPr>
-                          <w:t xml:space="preserve"> </w:t>
-                        </w:r>
-                        <w:r>
-                          <w:rPr>
-                            <w:w w:val="106"/>
+                            <w:w w:val="105"/>
+                            <w:sz w:val="20"/>
+                          </w:rPr>
+                          <w:t xml:space="preserve"> </w:t>
+                        </w:r>
+                        <w:r>
+                          <w:rPr>
+                            <w:w w:val="105"/>
                             <w:sz w:val="20"/>
                           </w:rPr>
                           <w:t>they</w:t>
@@ -5237,74 +4484,44 @@
                         <w:r>
                           <w:rPr>
                             <w:spacing w:val="3"/>
-                            <w:w w:val="106"/>
-                            <w:sz w:val="20"/>
-                          </w:rPr>
-                          <w:t xml:space="preserve"> </w:t>
-                        </w:r>
-                        <w:r>
-                          <w:rPr>
-                            <w:w w:val="106"/>
-                            <w:sz w:val="20"/>
-                          </w:rPr>
-                          <w:t>see</w:t>
-                        </w:r>
-                        <w:r>
-                          <w:rPr>
-                            <w:spacing w:val="3"/>
-                            <w:w w:val="106"/>
-                            <w:sz w:val="20"/>
-                          </w:rPr>
-                          <w:t xml:space="preserve"> </w:t>
-                        </w:r>
-                        <w:r>
-                          <w:rPr>
-                            <w:w w:val="106"/>
-                            <w:sz w:val="20"/>
-                          </w:rPr>
-                          <w:t>in</w:t>
-                        </w:r>
-                        <w:r>
-                          <w:rPr>
-                            <w:spacing w:val="1"/>
-                            <w:w w:val="106"/>
-                            <w:sz w:val="20"/>
-                          </w:rPr>
-                          <w:t xml:space="preserve"> </w:t>
-                        </w:r>
-                        <w:r>
-                          <w:rPr>
-                            <w:w w:val="106"/>
-                            <w:sz w:val="20"/>
-                          </w:rPr>
-                          <w:t>the</w:t>
-                        </w:r>
-                        <w:r>
-                          <w:rPr>
-                            <w:spacing w:val="3"/>
-                            <w:w w:val="106"/>
-                            <w:sz w:val="20"/>
-                          </w:rPr>
-                          <w:t xml:space="preserve"> </w:t>
-                        </w:r>
-                        <w:r>
-                          <w:rPr>
-                            <w:w w:val="106"/>
-                            <w:sz w:val="20"/>
-                          </w:rPr>
-                          <w:t>marketplace?</w:t>
+                            <w:w w:val="105"/>
+                            <w:sz w:val="20"/>
+                          </w:rPr>
+                          <w:t xml:space="preserve"> </w:t>
+                        </w:r>
+                        <w:r>
+                          <w:rPr>
+                            <w:w w:val="105"/>
+                            <w:sz w:val="20"/>
+                          </w:rPr>
+                          <w:t>do</w:t>
+                        </w:r>
+                        <w:r>
+                          <w:rPr>
+                            <w:spacing w:val="2"/>
+                            <w:w w:val="105"/>
+                            <w:sz w:val="20"/>
+                          </w:rPr>
+                          <w:t xml:space="preserve"> </w:t>
+                        </w:r>
+                        <w:r>
+                          <w:rPr>
+                            <w:w w:val="105"/>
+                            <w:sz w:val="20"/>
+                          </w:rPr>
+                          <w:t>today?</w:t>
                         </w:r>
                       </w:p>
                     </w:txbxContent>
                   </v:textbox>
                 </v:rect>
-                <v:rect id="Rectangle 50" o:spid="_x0000_s1057" style="position:absolute;left:109136;top:41784;width:36823;height:1682;visibility:visible;mso-wrap-style:square;v-text-anchor:top" o:gfxdata="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" filled="f" stroked="f">
+                <v:rect id="Rectangle 56" o:spid="_x0000_s1056" style="position:absolute;left:69442;top:83901;width:24991;height:1682;visibility:visible;mso-wrap-style:square;v-text-anchor:top" o:gfxdata="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" filled="f" stroked="f">
                   <v:textbox inset="0,0,0,0">
                     <w:txbxContent>
                       <w:p>
                         <w:r>
                           <w:rPr>
-                            <w:w w:val="105"/>
+                            <w:w w:val="106"/>
                             <w:sz w:val="20"/>
                           </w:rPr>
                           <w:t>What</w:t>
@@ -5312,113 +4529,70 @@
                         <w:r>
                           <w:rPr>
                             <w:spacing w:val="6"/>
-                            <w:w w:val="105"/>
-                            <w:sz w:val="20"/>
-                          </w:rPr>
-                          <w:t xml:space="preserve"> </w:t>
-                        </w:r>
-                        <w:r>
-                          <w:rPr>
-                            <w:w w:val="105"/>
-                            <w:sz w:val="20"/>
-                          </w:rPr>
-                          <w:t>do</w:t>
-                        </w:r>
-                        <w:r>
-                          <w:rPr>
-                            <w:spacing w:val="4"/>
-                            <w:w w:val="105"/>
-                            <w:sz w:val="20"/>
-                          </w:rPr>
-                          <w:t xml:space="preserve"> </w:t>
-                        </w:r>
-                        <w:r>
-                          <w:rPr>
-                            <w:w w:val="105"/>
-                            <w:sz w:val="20"/>
-                          </w:rPr>
-                          <w:t>they</w:t>
-                        </w:r>
-                        <w:r>
-                          <w:rPr>
-                            <w:spacing w:val="3"/>
-                            <w:w w:val="105"/>
-                            <w:sz w:val="20"/>
-                          </w:rPr>
-                          <w:t xml:space="preserve"> </w:t>
-                        </w:r>
-                        <w:r>
-                          <w:rPr>
-                            <w:w w:val="105"/>
-                            <w:sz w:val="20"/>
-                          </w:rPr>
-                          <w:t>see</w:t>
-                        </w:r>
-                        <w:r>
-                          <w:rPr>
-                            <w:spacing w:val="3"/>
-                            <w:w w:val="105"/>
-                            <w:sz w:val="20"/>
-                          </w:rPr>
-                          <w:t xml:space="preserve"> </w:t>
-                        </w:r>
-                        <w:r>
-                          <w:rPr>
-                            <w:w w:val="105"/>
-                            <w:sz w:val="20"/>
-                          </w:rPr>
-                          <w:t>in</w:t>
+                            <w:w w:val="106"/>
+                            <w:sz w:val="20"/>
+                          </w:rPr>
+                          <w:t xml:space="preserve"> </w:t>
+                        </w:r>
+                        <w:proofErr w:type="spellStart"/>
+                        <w:r>
+                          <w:rPr>
+                            <w:w w:val="106"/>
+                            <w:sz w:val="20"/>
+                          </w:rPr>
+                          <w:t>behavior</w:t>
+                        </w:r>
+                        <w:proofErr w:type="spellEnd"/>
+                        <w:r>
+                          <w:rPr>
+                            <w:spacing w:val="5"/>
+                            <w:w w:val="106"/>
+                            <w:sz w:val="20"/>
+                          </w:rPr>
+                          <w:t xml:space="preserve"> </w:t>
+                        </w:r>
+                        <w:r>
+                          <w:rPr>
+                            <w:w w:val="106"/>
+                            <w:sz w:val="20"/>
+                          </w:rPr>
+                          <w:t>have</w:t>
                         </w:r>
                         <w:r>
                           <w:rPr>
                             <w:spacing w:val="1"/>
-                            <w:w w:val="105"/>
-                            <w:sz w:val="20"/>
-                          </w:rPr>
-                          <w:t xml:space="preserve"> </w:t>
-                        </w:r>
-                        <w:r>
-                          <w:rPr>
-                            <w:w w:val="105"/>
-                            <w:sz w:val="20"/>
-                          </w:rPr>
-                          <w:t>their</w:t>
-                        </w:r>
-                        <w:r>
-                          <w:rPr>
-                            <w:spacing w:val="3"/>
-                            <w:w w:val="105"/>
-                            <w:sz w:val="20"/>
-                          </w:rPr>
-                          <w:t xml:space="preserve"> </w:t>
-                        </w:r>
-                        <w:r>
-                          <w:rPr>
-                            <w:w w:val="105"/>
-                            <w:sz w:val="20"/>
-                          </w:rPr>
-                          <w:t>immediate</w:t>
+                            <w:w w:val="106"/>
+                            <w:sz w:val="20"/>
+                          </w:rPr>
+                          <w:t xml:space="preserve"> </w:t>
+                        </w:r>
+                        <w:r>
+                          <w:rPr>
+                            <w:w w:val="106"/>
+                            <w:sz w:val="20"/>
+                          </w:rPr>
+                          <w:t>we</w:t>
                         </w:r>
                         <w:r>
                           <w:rPr>
                             <w:spacing w:val="1"/>
-                            <w:w w:val="105"/>
-                            <w:sz w:val="20"/>
-                          </w:rPr>
-                          <w:t xml:space="preserve"> </w:t>
-                        </w:r>
-                        <w:r>
-                          <w:rPr>
-                            <w:w w:val="105"/>
-                            <w:sz w:val="20"/>
-                          </w:rPr>
-                          <w:t>environment?</w:t>
+                            <w:w w:val="106"/>
+                            <w:sz w:val="20"/>
+                          </w:rPr>
+                          <w:t xml:space="preserve"> </w:t>
+                        </w:r>
+                        <w:r>
+                          <w:rPr>
+                            <w:w w:val="106"/>
+                            <w:sz w:val="20"/>
+                          </w:rPr>
+                          <w:t>observed?</w:t>
                         </w:r>
                       </w:p>
                     </w:txbxContent>
                   </v:textbox>
                 </v:rect>
-                <v:rect id="Rectangle 51" o:spid="_x0000_s1058" style="position:absolute;left:109136;top:43308;width:31500;height:1682;visibility:visible;mso-wrap-style:square;v-text-anchor:top" o:gfxdata="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" filled="f" stroked="f">
+                <v:rect id="Rectangle 57" o:spid="_x0000_s1057" style="position:absolute;left:69442;top:85425;width:25322;height:1682;visibility:visible;mso-wrap-style:square;v-text-anchor:top" o:gfxdata="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" filled="f" stroked="f">
                   <v:textbox inset="0,0,0,0">
                     <w:txbxContent>
                       <w:p>
@@ -5442,52 +4616,7 @@
                             <w:w w:val="107"/>
                             <w:sz w:val="20"/>
                           </w:rPr>
-                          <w:t>do</w:t>
-                        </w:r>
-                        <w:r>
-                          <w:rPr>
-                            <w:spacing w:val="4"/>
-                            <w:w w:val="107"/>
-                            <w:sz w:val="20"/>
-                          </w:rPr>
-                          <w:t xml:space="preserve"> </w:t>
-                        </w:r>
-                        <w:r>
-                          <w:rPr>
-                            <w:w w:val="107"/>
-                            <w:sz w:val="20"/>
-                          </w:rPr>
-                          <w:t>they</w:t>
-                        </w:r>
-                        <w:r>
-                          <w:rPr>
-                            <w:spacing w:val="3"/>
-                            <w:w w:val="107"/>
-                            <w:sz w:val="20"/>
-                          </w:rPr>
-                          <w:t xml:space="preserve"> </w:t>
-                        </w:r>
-                        <w:r>
-                          <w:rPr>
-                            <w:w w:val="107"/>
-                            <w:sz w:val="20"/>
-                          </w:rPr>
-                          <w:t>see</w:t>
-                        </w:r>
-                        <w:r>
-                          <w:rPr>
-                            <w:spacing w:val="3"/>
-                            <w:w w:val="107"/>
-                            <w:sz w:val="20"/>
-                          </w:rPr>
-                          <w:t xml:space="preserve"> </w:t>
-                        </w:r>
-                        <w:r>
-                          <w:rPr>
-                            <w:w w:val="107"/>
-                            <w:sz w:val="20"/>
-                          </w:rPr>
-                          <w:t>others</w:t>
+                          <w:t>can</w:t>
                         </w:r>
                         <w:r>
                           <w:rPr>
@@ -5502,11 +4631,11 @@
                             <w:w w:val="107"/>
                             <w:sz w:val="20"/>
                           </w:rPr>
-                          <w:t>saying</w:t>
-                        </w:r>
-                        <w:r>
-                          <w:rPr>
-                            <w:spacing w:val="5"/>
+                          <w:t>we</w:t>
+                        </w:r>
+                        <w:r>
+                          <w:rPr>
+                            <w:spacing w:val="1"/>
                             <w:w w:val="107"/>
                             <w:sz w:val="20"/>
                           </w:rPr>
@@ -5517,11 +4646,26 @@
                             <w:w w:val="107"/>
                             <w:sz w:val="20"/>
                           </w:rPr>
-                          <w:t>and</w:t>
-                        </w:r>
-                        <w:r>
-                          <w:rPr>
-                            <w:spacing w:val="5"/>
+                          <w:t>imagine</w:t>
+                        </w:r>
+                        <w:r>
+                          <w:rPr>
+                            <w:spacing w:val="1"/>
+                            <w:w w:val="107"/>
+                            <w:sz w:val="20"/>
+                          </w:rPr>
+                          <w:t xml:space="preserve"> </w:t>
+                        </w:r>
+                        <w:r>
+                          <w:rPr>
+                            <w:w w:val="107"/>
+                            <w:sz w:val="20"/>
+                          </w:rPr>
+                          <w:t>them</w:t>
+                        </w:r>
+                        <w:r>
+                          <w:rPr>
+                            <w:spacing w:val="2"/>
                             <w:w w:val="107"/>
                             <w:sz w:val="20"/>
                           </w:rPr>
@@ -5538,7 +4682,7 @@
                     </w:txbxContent>
                   </v:textbox>
                 </v:rect>
-                <v:rect id="Rectangle 52" o:spid="_x0000_s1059" style="position:absolute;left:109136;top:44832;width:27166;height:1682;visibility:visible;mso-wrap-style:square;v-text-anchor:top" o:gfxdata="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" filled="f" stroked="f">
+                <v:rect id="Rectangle 58" o:spid="_x0000_s1058" style="position:absolute;left:24000;top:49742;width:24919;height:1682;visibility:visible;mso-wrap-style:square;v-text-anchor:top" o:gfxdata="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" filled="f" stroked="f">
                   <v:textbox inset="0,0,0,0">
                     <w:txbxContent>
                       <w:p>
@@ -5592,7 +4736,7 @@
                             <w:w w:val="106"/>
                             <w:sz w:val="20"/>
                           </w:rPr>
-                          <w:t>watching and</w:t>
+                          <w:t>hearing</w:t>
                         </w:r>
                         <w:r>
                           <w:rPr>
@@ -5607,13 +4751,28 @@
                             <w:w w:val="106"/>
                             <w:sz w:val="20"/>
                           </w:rPr>
-                          <w:t>reading?</w:t>
+                          <w:t>others</w:t>
+                        </w:r>
+                        <w:r>
+                          <w:rPr>
+                            <w:spacing w:val="6"/>
+                            <w:w w:val="106"/>
+                            <w:sz w:val="20"/>
+                          </w:rPr>
+                          <w:t xml:space="preserve"> </w:t>
+                        </w:r>
+                        <w:r>
+                          <w:rPr>
+                            <w:w w:val="106"/>
+                            <w:sz w:val="20"/>
+                          </w:rPr>
+                          <w:t>say?</w:t>
                         </w:r>
                       </w:p>
                     </w:txbxContent>
                   </v:textbox>
                 </v:rect>
-                <v:rect id="Rectangle 53" o:spid="_x0000_s1060" style="position:absolute;left:109136;top:61675;width:22883;height:1682;visibility:visible;mso-wrap-style:square;v-text-anchor:top" o:gfxdata="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" filled="f" stroked="f">
+                <v:rect id="Rectangle 59" o:spid="_x0000_s1059" style="position:absolute;left:24000;top:51266;width:26302;height:1682;visibility:visible;mso-wrap-style:square;v-text-anchor:top" o:gfxdata="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" filled="f" stroked="f">
                   <v:textbox inset="0,0,0,0">
                     <w:txbxContent>
                       <w:p>
@@ -5637,7 +4796,22 @@
                             <w:w w:val="106"/>
                             <w:sz w:val="20"/>
                           </w:rPr>
-                          <w:t>have</w:t>
+                          <w:t>are</w:t>
+                        </w:r>
+                        <w:r>
+                          <w:rPr>
+                            <w:spacing w:val="6"/>
+                            <w:w w:val="106"/>
+                            <w:sz w:val="20"/>
+                          </w:rPr>
+                          <w:t xml:space="preserve"> </w:t>
+                        </w:r>
+                        <w:r>
+                          <w:rPr>
+                            <w:w w:val="106"/>
+                            <w:sz w:val="20"/>
+                          </w:rPr>
+                          <w:t>they</w:t>
                         </w:r>
                         <w:r>
                           <w:rPr>
@@ -5652,22 +4826,7 @@
                             <w:w w:val="106"/>
                             <w:sz w:val="20"/>
                           </w:rPr>
-                          <w:t>we</w:t>
-                        </w:r>
-                        <w:r>
-                          <w:rPr>
-                            <w:spacing w:val="1"/>
-                            <w:w w:val="106"/>
-                            <w:sz w:val="20"/>
-                          </w:rPr>
-                          <w:t xml:space="preserve"> </w:t>
-                        </w:r>
-                        <w:r>
-                          <w:rPr>
-                            <w:w w:val="106"/>
-                            <w:sz w:val="20"/>
-                          </w:rPr>
-                          <w:t>heard</w:t>
+                          <w:t>hearing</w:t>
                         </w:r>
                         <w:r>
                           <w:rPr>
@@ -5682,34 +4841,34 @@
                             <w:w w:val="106"/>
                             <w:sz w:val="20"/>
                           </w:rPr>
-                          <w:t>them</w:t>
-                        </w:r>
-                        <w:r>
-                          <w:rPr>
-                            <w:spacing w:val="5"/>
-                            <w:w w:val="106"/>
-                            <w:sz w:val="20"/>
-                          </w:rPr>
-                          <w:t xml:space="preserve"> </w:t>
-                        </w:r>
-                        <w:r>
-                          <w:rPr>
-                            <w:w w:val="106"/>
-                            <w:sz w:val="20"/>
-                          </w:rPr>
-                          <w:t>say?</w:t>
+                          <w:t>from</w:t>
+                        </w:r>
+                        <w:r>
+                          <w:rPr>
+                            <w:spacing w:val="4"/>
+                            <w:w w:val="106"/>
+                            <w:sz w:val="20"/>
+                          </w:rPr>
+                          <w:t xml:space="preserve"> </w:t>
+                        </w:r>
+                        <w:r>
+                          <w:rPr>
+                            <w:w w:val="106"/>
+                            <w:sz w:val="20"/>
+                          </w:rPr>
+                          <w:t>friends?</w:t>
                         </w:r>
                       </w:p>
                     </w:txbxContent>
                   </v:textbox>
                 </v:rect>
-                <v:rect id="Rectangle 54" o:spid="_x0000_s1061" style="position:absolute;left:109136;top:63196;width:25999;height:1687;visibility:visible;mso-wrap-style:square;v-text-anchor:top" o:gfxdata="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" filled="f" stroked="f">
+                <v:rect id="Rectangle 60" o:spid="_x0000_s1060" style="position:absolute;left:24000;top:52790;width:29133;height:1682;visibility:visible;mso-wrap-style:square;v-text-anchor:top" o:gfxdata="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" filled="f" stroked="f">
                   <v:textbox inset="0,0,0,0">
                     <w:txbxContent>
                       <w:p>
                         <w:r>
                           <w:rPr>
-                            <w:w w:val="108"/>
+                            <w:w w:val="107"/>
                             <w:sz w:val="20"/>
                           </w:rPr>
                           <w:t>What</w:t>
@@ -5717,59 +4876,89 @@
                         <w:r>
                           <w:rPr>
                             <w:spacing w:val="6"/>
-                            <w:w w:val="108"/>
-                            <w:sz w:val="20"/>
-                          </w:rPr>
-                          <w:t xml:space="preserve"> </w:t>
-                        </w:r>
-                        <w:r>
-                          <w:rPr>
-                            <w:w w:val="108"/>
-                            <w:sz w:val="20"/>
-                          </w:rPr>
-                          <w:t>can</w:t>
+                            <w:w w:val="107"/>
+                            <w:sz w:val="20"/>
+                          </w:rPr>
+                          <w:t xml:space="preserve"> </w:t>
+                        </w:r>
+                        <w:r>
+                          <w:rPr>
+                            <w:w w:val="107"/>
+                            <w:sz w:val="20"/>
+                          </w:rPr>
+                          <w:t>are</w:t>
                         </w:r>
                         <w:r>
                           <w:rPr>
                             <w:spacing w:val="6"/>
-                            <w:w w:val="108"/>
-                            <w:sz w:val="20"/>
-                          </w:rPr>
-                          <w:t xml:space="preserve"> </w:t>
-                        </w:r>
-                        <w:r>
-                          <w:rPr>
-                            <w:w w:val="108"/>
-                            <w:sz w:val="20"/>
-                          </w:rPr>
-                          <w:t>we imagine them</w:t>
-                        </w:r>
-                        <w:r>
-                          <w:rPr>
-                            <w:spacing w:val="1"/>
-                            <w:w w:val="108"/>
-                            <w:sz w:val="20"/>
-                          </w:rPr>
-                          <w:t xml:space="preserve"> </w:t>
-                        </w:r>
-                        <w:r>
-                          <w:rPr>
-                            <w:w w:val="108"/>
-                            <w:sz w:val="20"/>
-                          </w:rPr>
-                          <w:t>saying?</w:t>
+                            <w:w w:val="107"/>
+                            <w:sz w:val="20"/>
+                          </w:rPr>
+                          <w:t xml:space="preserve"> </w:t>
+                        </w:r>
+                        <w:r>
+                          <w:rPr>
+                            <w:w w:val="107"/>
+                            <w:sz w:val="20"/>
+                          </w:rPr>
+                          <w:t>they</w:t>
+                        </w:r>
+                        <w:r>
+                          <w:rPr>
+                            <w:spacing w:val="3"/>
+                            <w:w w:val="107"/>
+                            <w:sz w:val="20"/>
+                          </w:rPr>
+                          <w:t xml:space="preserve"> </w:t>
+                        </w:r>
+                        <w:r>
+                          <w:rPr>
+                            <w:w w:val="107"/>
+                            <w:sz w:val="20"/>
+                          </w:rPr>
+                          <w:t>hearing</w:t>
+                        </w:r>
+                        <w:r>
+                          <w:rPr>
+                            <w:spacing w:val="3"/>
+                            <w:w w:val="107"/>
+                            <w:sz w:val="20"/>
+                          </w:rPr>
+                          <w:t xml:space="preserve"> </w:t>
+                        </w:r>
+                        <w:r>
+                          <w:rPr>
+                            <w:w w:val="107"/>
+                            <w:sz w:val="20"/>
+                          </w:rPr>
+                          <w:t>from</w:t>
+                        </w:r>
+                        <w:r>
+                          <w:rPr>
+                            <w:spacing w:val="4"/>
+                            <w:w w:val="107"/>
+                            <w:sz w:val="20"/>
+                          </w:rPr>
+                          <w:t xml:space="preserve"> </w:t>
+                        </w:r>
+                        <w:r>
+                          <w:rPr>
+                            <w:w w:val="107"/>
+                            <w:sz w:val="20"/>
+                          </w:rPr>
+                          <w:t>colleagues?</w:t>
                         </w:r>
                       </w:p>
                     </w:txbxContent>
                   </v:textbox>
                 </v:rect>
-                <v:rect id="Rectangle 55" o:spid="_x0000_s1062" style="position:absolute;left:69442;top:82377;width:17249;height:1682;visibility:visible;mso-wrap-style:square;v-text-anchor:top" o:gfxdata="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" filled="f" stroked="f">
+                <v:rect id="Rectangle 61" o:spid="_x0000_s1061" style="position:absolute;left:24000;top:54314;width:21894;height:1682;visibility:visible;mso-wrap-style:square;v-text-anchor:top" o:gfxdata="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" filled="f" stroked="f">
                   <v:textbox inset="0,0,0,0">
                     <w:txbxContent>
                       <w:p>
                         <w:r>
                           <w:rPr>
-                            <w:w w:val="105"/>
+                            <w:w w:val="107"/>
                             <w:sz w:val="20"/>
                           </w:rPr>
                           <w:t>What</w:t>
@@ -5777,29 +4966,29 @@
                         <w:r>
                           <w:rPr>
                             <w:spacing w:val="6"/>
-                            <w:w w:val="105"/>
-                            <w:sz w:val="20"/>
-                          </w:rPr>
-                          <w:t xml:space="preserve"> </w:t>
-                        </w:r>
-                        <w:r>
-                          <w:rPr>
-                            <w:w w:val="105"/>
-                            <w:sz w:val="20"/>
-                          </w:rPr>
-                          <w:t>do</w:t>
-                        </w:r>
-                        <w:r>
-                          <w:rPr>
-                            <w:spacing w:val="4"/>
-                            <w:w w:val="105"/>
-                            <w:sz w:val="20"/>
-                          </w:rPr>
-                          <w:t xml:space="preserve"> </w:t>
-                        </w:r>
-                        <w:r>
-                          <w:rPr>
-                            <w:w w:val="105"/>
+                            <w:w w:val="107"/>
+                            <w:sz w:val="20"/>
+                          </w:rPr>
+                          <w:t xml:space="preserve"> </w:t>
+                        </w:r>
+                        <w:r>
+                          <w:rPr>
+                            <w:w w:val="107"/>
+                            <w:sz w:val="20"/>
+                          </w:rPr>
+                          <w:t>are</w:t>
+                        </w:r>
+                        <w:r>
+                          <w:rPr>
+                            <w:spacing w:val="6"/>
+                            <w:w w:val="107"/>
+                            <w:sz w:val="20"/>
+                          </w:rPr>
+                          <w:t xml:space="preserve"> </w:t>
+                        </w:r>
+                        <w:r>
+                          <w:rPr>
+                            <w:w w:val="107"/>
                             <w:sz w:val="20"/>
                           </w:rPr>
                           <w:t>they</w:t>
@@ -5807,897 +4996,515 @@
                         <w:r>
                           <w:rPr>
                             <w:spacing w:val="3"/>
-                            <w:w w:val="105"/>
-                            <w:sz w:val="20"/>
-                          </w:rPr>
-                          <w:t xml:space="preserve"> </w:t>
-                        </w:r>
-                        <w:r>
-                          <w:rPr>
-                            <w:w w:val="105"/>
-                            <w:sz w:val="20"/>
-                          </w:rPr>
-                          <w:t>do</w:t>
-                        </w:r>
-                        <w:r>
-                          <w:rPr>
-                            <w:spacing w:val="2"/>
-                            <w:w w:val="105"/>
-                            <w:sz w:val="20"/>
-                          </w:rPr>
-                          <w:t xml:space="preserve"> </w:t>
-                        </w:r>
-                        <w:r>
-                          <w:rPr>
-                            <w:w w:val="105"/>
-                            <w:sz w:val="20"/>
-                          </w:rPr>
-                          <w:t>today?</w:t>
-                        </w:r>
+                            <w:w w:val="107"/>
+                            <w:sz w:val="20"/>
+                          </w:rPr>
+                          <w:t xml:space="preserve"> </w:t>
+                        </w:r>
+                        <w:r>
+                          <w:rPr>
+                            <w:w w:val="107"/>
+                            <w:sz w:val="20"/>
+                          </w:rPr>
+                          <w:t>hearing</w:t>
+                        </w:r>
+                        <w:r>
+                          <w:rPr>
+                            <w:spacing w:val="3"/>
+                            <w:w w:val="107"/>
+                            <w:sz w:val="20"/>
+                          </w:rPr>
+                          <w:t xml:space="preserve"> </w:t>
+                        </w:r>
+                        <w:proofErr w:type="gramStart"/>
+                        <w:r>
+                          <w:rPr>
+                            <w:w w:val="107"/>
+                            <w:sz w:val="20"/>
+                          </w:rPr>
+                          <w:t>second</w:t>
+                        </w:r>
+                        <w:proofErr w:type="gramEnd"/>
                       </w:p>
                     </w:txbxContent>
                   </v:textbox>
                 </v:rect>
-                <v:rect id="Rectangle 56" o:spid="_x0000_s1063" style="position:absolute;left:69442;top:83901;width:24991;height:1682;visibility:visible;mso-wrap-style:square;v-text-anchor:top" o:gfxdata="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" filled="f" stroked="f">
+                <v:rect id="Rectangle 62" o:spid="_x0000_s1062" style="position:absolute;left:40474;top:54314;width:482;height:1682;visibility:visible;mso-wrap-style:square;v-text-anchor:top" o:gfxdata="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" filled="f" stroked="f">
                   <v:textbox inset="0,0,0,0">
                     <w:txbxContent>
                       <w:p>
                         <w:r>
                           <w:rPr>
-                            <w:w w:val="106"/>
-                            <w:sz w:val="20"/>
-                          </w:rPr>
-                          <w:t>What</w:t>
-                        </w:r>
-                        <w:r>
-                          <w:rPr>
-                            <w:spacing w:val="6"/>
-                            <w:w w:val="106"/>
-                            <w:sz w:val="20"/>
-                          </w:rPr>
-                          <w:t xml:space="preserve"> </w:t>
-                        </w:r>
-                        <w:r>
-                          <w:rPr>
-                            <w:w w:val="106"/>
-                            <w:sz w:val="20"/>
-                          </w:rPr>
-                          <w:t>behavior</w:t>
-                        </w:r>
-                        <w:r>
-                          <w:rPr>
-                            <w:spacing w:val="5"/>
-                            <w:w w:val="106"/>
-                            <w:sz w:val="20"/>
-                          </w:rPr>
-                          <w:t xml:space="preserve"> </w:t>
-                        </w:r>
-                        <w:r>
-                          <w:rPr>
-                            <w:w w:val="106"/>
-                            <w:sz w:val="20"/>
-                          </w:rPr>
-                          <w:t>have</w:t>
-                        </w:r>
-                        <w:r>
-                          <w:rPr>
-                            <w:spacing w:val="1"/>
-                            <w:w w:val="106"/>
-                            <w:sz w:val="20"/>
-                          </w:rPr>
-                          <w:t xml:space="preserve"> </w:t>
-                        </w:r>
-                        <w:r>
-                          <w:rPr>
-                            <w:w w:val="106"/>
-                            <w:sz w:val="20"/>
-                          </w:rPr>
-                          <w:t>we</w:t>
-                        </w:r>
-                        <w:r>
-                          <w:rPr>
-                            <w:spacing w:val="1"/>
-                            <w:w w:val="106"/>
-                            <w:sz w:val="20"/>
-                          </w:rPr>
-                          <w:t xml:space="preserve"> </w:t>
-                        </w:r>
-                        <w:r>
-                          <w:rPr>
-                            <w:w w:val="106"/>
-                            <w:sz w:val="20"/>
-                          </w:rPr>
-                          <w:t>observed?</w:t>
+                            <w:w w:val="93"/>
+                            <w:sz w:val="20"/>
+                          </w:rPr>
+                          <w:t>-</w:t>
                         </w:r>
                       </w:p>
                     </w:txbxContent>
                   </v:textbox>
                 </v:rect>
-                <v:rect id="Rectangle 57" o:spid="_x0000_s1064" style="position:absolute;left:69442;top:85425;width:25322;height:1682;visibility:visible;mso-wrap-style:square;v-text-anchor:top" o:gfxdata="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" filled="f" stroked="f">
+                <v:rect id="Rectangle 63" o:spid="_x0000_s1063" style="position:absolute;left:40840;top:54314;width:4452;height:1682;visibility:visible;mso-wrap-style:square;v-text-anchor:top" o:gfxdata="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" filled="f" stroked="f">
                   <v:textbox inset="0,0,0,0">
                     <w:txbxContent>
                       <w:p>
                         <w:r>
                           <w:rPr>
-                            <w:w w:val="107"/>
-                            <w:sz w:val="20"/>
-                          </w:rPr>
-                          <w:t>What</w:t>
-                        </w:r>
-                        <w:r>
-                          <w:rPr>
-                            <w:spacing w:val="6"/>
-                            <w:w w:val="107"/>
-                            <w:sz w:val="20"/>
-                          </w:rPr>
-                          <w:t xml:space="preserve"> </w:t>
-                        </w:r>
-                        <w:r>
-                          <w:rPr>
-                            <w:w w:val="107"/>
-                            <w:sz w:val="20"/>
-                          </w:rPr>
-                          <w:t>can</w:t>
-                        </w:r>
-                        <w:r>
-                          <w:rPr>
-                            <w:spacing w:val="6"/>
-                            <w:w w:val="107"/>
-                            <w:sz w:val="20"/>
-                          </w:rPr>
-                          <w:t xml:space="preserve"> </w:t>
-                        </w:r>
-                        <w:r>
-                          <w:rPr>
-                            <w:w w:val="107"/>
-                            <w:sz w:val="20"/>
-                          </w:rPr>
-                          <w:t>we</w:t>
-                        </w:r>
-                        <w:r>
-                          <w:rPr>
-                            <w:spacing w:val="1"/>
-                            <w:w w:val="107"/>
-                            <w:sz w:val="20"/>
-                          </w:rPr>
-                          <w:t xml:space="preserve"> </w:t>
-                        </w:r>
-                        <w:r>
-                          <w:rPr>
-                            <w:w w:val="107"/>
-                            <w:sz w:val="20"/>
-                          </w:rPr>
-                          <w:t>imagine</w:t>
-                        </w:r>
-                        <w:r>
-                          <w:rPr>
-                            <w:spacing w:val="1"/>
-                            <w:w w:val="107"/>
-                            <w:sz w:val="20"/>
-                          </w:rPr>
-                          <w:t xml:space="preserve"> </w:t>
-                        </w:r>
-                        <w:r>
-                          <w:rPr>
-                            <w:w w:val="107"/>
-                            <w:sz w:val="20"/>
-                          </w:rPr>
-                          <w:t>them</w:t>
-                        </w:r>
-                        <w:r>
-                          <w:rPr>
-                            <w:spacing w:val="2"/>
-                            <w:w w:val="107"/>
-                            <w:sz w:val="20"/>
-                          </w:rPr>
-                          <w:t xml:space="preserve"> </w:t>
-                        </w:r>
-                        <w:r>
-                          <w:rPr>
-                            <w:w w:val="107"/>
-                            <w:sz w:val="20"/>
-                          </w:rPr>
-                          <w:t>doing?</w:t>
+                            <w:w w:val="105"/>
+                            <w:sz w:val="20"/>
+                          </w:rPr>
+                          <w:t>hand?</w:t>
                         </w:r>
                       </w:p>
                     </w:txbxContent>
                   </v:textbox>
                 </v:rect>
-                <v:rect id="Rectangle 58" o:spid="_x0000_s1065" style="position:absolute;left:24000;top:49742;width:24919;height:1682;visibility:visible;mso-wrap-style:square;v-text-anchor:top" o:gfxdata="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" filled="f" stroked="f">
+                <v:rect id="Rectangle 64" o:spid="_x0000_s1064" style="position:absolute;left:137516;top:93719;width:19044;height:2002;visibility:visible;mso-wrap-style:square;v-text-anchor:top" o:gfxdata="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" filled="f" stroked="f">
                   <v:textbox inset="0,0,0,0">
                     <w:txbxContent>
                       <w:p>
                         <w:r>
                           <w:rPr>
-                            <w:w w:val="106"/>
-                            <w:sz w:val="20"/>
-                          </w:rPr>
-                          <w:t>What</w:t>
+                            <w:w w:val="99"/>
+                            <w:sz w:val="18"/>
+                          </w:rPr>
+                          <w:t>©</w:t>
+                        </w:r>
+                        <w:r>
+                          <w:rPr>
+                            <w:spacing w:val="2"/>
+                            <w:w w:val="99"/>
+                            <w:sz w:val="18"/>
+                          </w:rPr>
+                          <w:t xml:space="preserve"> </w:t>
+                        </w:r>
+                        <w:r>
+                          <w:rPr>
+                            <w:w w:val="99"/>
+                            <w:sz w:val="18"/>
+                          </w:rPr>
+                          <w:t>2017</w:t>
                         </w:r>
                         <w:r>
                           <w:rPr>
                             <w:spacing w:val="6"/>
-                            <w:w w:val="106"/>
-                            <w:sz w:val="20"/>
-                          </w:rPr>
-                          <w:t xml:space="preserve"> </w:t>
-                        </w:r>
-                        <w:r>
-                          <w:rPr>
-                            <w:w w:val="106"/>
-                            <w:sz w:val="20"/>
-                          </w:rPr>
-                          <w:t>are</w:t>
-                        </w:r>
-                        <w:r>
-                          <w:rPr>
-                            <w:spacing w:val="6"/>
-                            <w:w w:val="106"/>
-                            <w:sz w:val="20"/>
-                          </w:rPr>
-                          <w:t xml:space="preserve"> </w:t>
-                        </w:r>
-                        <w:r>
-                          <w:rPr>
-                            <w:w w:val="106"/>
-                            <w:sz w:val="20"/>
-                          </w:rPr>
-                          <w:t>they</w:t>
+                            <w:w w:val="99"/>
+                            <w:sz w:val="18"/>
+                          </w:rPr>
+                          <w:t xml:space="preserve"> </w:t>
+                        </w:r>
+                        <w:r>
+                          <w:rPr>
+                            <w:w w:val="99"/>
+                            <w:sz w:val="18"/>
+                          </w:rPr>
+                          <w:t>Dave</w:t>
+                        </w:r>
+                        <w:r>
+                          <w:rPr>
+                            <w:spacing w:val="1"/>
+                            <w:w w:val="99"/>
+                            <w:sz w:val="18"/>
+                          </w:rPr>
+                          <w:t xml:space="preserve"> </w:t>
+                        </w:r>
+                        <w:r>
+                          <w:rPr>
+                            <w:w w:val="99"/>
+                            <w:sz w:val="18"/>
+                          </w:rPr>
+                          <w:t>Gray,</w:t>
                         </w:r>
                         <w:r>
                           <w:rPr>
                             <w:spacing w:val="3"/>
-                            <w:w w:val="106"/>
-                            <w:sz w:val="20"/>
-                          </w:rPr>
-                          <w:t xml:space="preserve"> </w:t>
-                        </w:r>
-                        <w:r>
-                          <w:rPr>
-                            <w:w w:val="106"/>
-                            <w:sz w:val="20"/>
-                          </w:rPr>
-                          <w:t>hearing</w:t>
-                        </w:r>
-                        <w:r>
-                          <w:rPr>
-                            <w:spacing w:val="3"/>
-                            <w:w w:val="106"/>
-                            <w:sz w:val="20"/>
-                          </w:rPr>
-                          <w:t xml:space="preserve"> </w:t>
-                        </w:r>
-                        <w:r>
-                          <w:rPr>
-                            <w:w w:val="106"/>
-                            <w:sz w:val="20"/>
-                          </w:rPr>
-                          <w:t>others</w:t>
-                        </w:r>
-                        <w:r>
-                          <w:rPr>
-                            <w:spacing w:val="6"/>
-                            <w:w w:val="106"/>
-                            <w:sz w:val="20"/>
-                          </w:rPr>
-                          <w:t xml:space="preserve"> </w:t>
-                        </w:r>
-                        <w:r>
-                          <w:rPr>
-                            <w:w w:val="106"/>
-                            <w:sz w:val="20"/>
-                          </w:rPr>
-                          <w:t>say?</w:t>
+                            <w:w w:val="99"/>
+                            <w:sz w:val="18"/>
+                          </w:rPr>
+                          <w:t xml:space="preserve"> </w:t>
+                        </w:r>
+                        <w:r>
+                          <w:rPr>
+                            <w:w w:val="99"/>
+                            <w:sz w:val="18"/>
+                          </w:rPr>
+                          <w:t>xplane.com</w:t>
                         </w:r>
                       </w:p>
                     </w:txbxContent>
                   </v:textbox>
                 </v:rect>
-                <v:rect id="Rectangle 59" o:spid="_x0000_s1066" style="position:absolute;left:24000;top:51266;width:26302;height:1682;visibility:visible;mso-wrap-style:square;v-text-anchor:top" o:gfxdata="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" filled="f" stroked="f">
+                <v:rect id="Rectangle 65" o:spid="_x0000_s1065" style="position:absolute;left:3218;top:93719;width:62819;height:2002;visibility:visible;mso-wrap-style:square;v-text-anchor:top" o:gfxdata="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" filled="f" stroked="f">
                   <v:textbox inset="0,0,0,0">
                     <w:txbxContent>
                       <w:p>
                         <w:r>
                           <w:rPr>
-                            <w:w w:val="106"/>
-                            <w:sz w:val="20"/>
-                          </w:rPr>
-                          <w:t>What</w:t>
-                        </w:r>
-                        <w:r>
-                          <w:rPr>
-                            <w:spacing w:val="6"/>
-                            <w:w w:val="106"/>
-                            <w:sz w:val="20"/>
-                          </w:rPr>
-                          <w:t xml:space="preserve"> </w:t>
-                        </w:r>
-                        <w:r>
-                          <w:rPr>
-                            <w:w w:val="106"/>
-                            <w:sz w:val="20"/>
-                          </w:rPr>
-                          <w:t>are</w:t>
-                        </w:r>
-                        <w:r>
-                          <w:rPr>
-                            <w:spacing w:val="6"/>
-                            <w:w w:val="106"/>
-                            <w:sz w:val="20"/>
-                          </w:rPr>
-                          <w:t xml:space="preserve"> </w:t>
-                        </w:r>
-                        <w:r>
-                          <w:rPr>
-                            <w:w w:val="106"/>
-                            <w:sz w:val="20"/>
-                          </w:rPr>
-                          <w:t>they</w:t>
+                            <w:w w:val="101"/>
+                            <w:sz w:val="18"/>
+                          </w:rPr>
+                          <w:t>Last</w:t>
                         </w:r>
                         <w:r>
                           <w:rPr>
                             <w:spacing w:val="3"/>
-                            <w:w w:val="106"/>
-                            <w:sz w:val="20"/>
-                          </w:rPr>
-                          <w:t xml:space="preserve"> </w:t>
-                        </w:r>
-                        <w:r>
-                          <w:rPr>
-                            <w:w w:val="106"/>
-                            <w:sz w:val="20"/>
-                          </w:rPr>
-                          <w:t>hearing</w:t>
+                            <w:w w:val="101"/>
+                            <w:sz w:val="18"/>
+                          </w:rPr>
+                          <w:t xml:space="preserve"> </w:t>
+                        </w:r>
+                        <w:r>
+                          <w:rPr>
+                            <w:w w:val="101"/>
+                            <w:sz w:val="18"/>
+                          </w:rPr>
+                          <w:t>updated</w:t>
+                        </w:r>
+                        <w:r>
+                          <w:rPr>
+                            <w:spacing w:val="7"/>
+                            <w:w w:val="101"/>
+                            <w:sz w:val="18"/>
+                          </w:rPr>
+                          <w:t xml:space="preserve"> </w:t>
+                        </w:r>
+                        <w:r>
+                          <w:rPr>
+                            <w:w w:val="101"/>
+                            <w:sz w:val="18"/>
+                          </w:rPr>
+                          <w:t>on</w:t>
                         </w:r>
                         <w:r>
                           <w:rPr>
                             <w:spacing w:val="3"/>
-                            <w:w w:val="106"/>
-                            <w:sz w:val="20"/>
-                          </w:rPr>
-                          <w:t xml:space="preserve"> </w:t>
-                        </w:r>
-                        <w:r>
-                          <w:rPr>
-                            <w:w w:val="106"/>
-                            <w:sz w:val="20"/>
-                          </w:rPr>
-                          <w:t>from</w:t>
+                            <w:w w:val="101"/>
+                            <w:sz w:val="18"/>
+                          </w:rPr>
+                          <w:t xml:space="preserve"> </w:t>
+                        </w:r>
+                        <w:r>
+                          <w:rPr>
+                            <w:w w:val="101"/>
+                            <w:sz w:val="18"/>
+                          </w:rPr>
+                          <w:t>16</w:t>
+                        </w:r>
+                        <w:r>
+                          <w:rPr>
+                            <w:spacing w:val="1"/>
+                            <w:w w:val="101"/>
+                            <w:sz w:val="18"/>
+                          </w:rPr>
+                          <w:t xml:space="preserve"> </w:t>
+                        </w:r>
+                        <w:r>
+                          <w:rPr>
+                            <w:w w:val="101"/>
+                            <w:sz w:val="18"/>
+                          </w:rPr>
+                          <w:t>July</w:t>
+                        </w:r>
+                        <w:r>
+                          <w:rPr>
+                            <w:spacing w:val="1"/>
+                            <w:w w:val="101"/>
+                            <w:sz w:val="18"/>
+                          </w:rPr>
+                          <w:t xml:space="preserve"> </w:t>
+                        </w:r>
+                        <w:r>
+                          <w:rPr>
+                            <w:w w:val="101"/>
+                            <w:sz w:val="18"/>
+                          </w:rPr>
+                          <w:t>2017.</w:t>
+                        </w:r>
+                        <w:r>
+                          <w:rPr>
+                            <w:spacing w:val="9"/>
+                            <w:w w:val="101"/>
+                            <w:sz w:val="18"/>
+                          </w:rPr>
+                          <w:t xml:space="preserve"> </w:t>
+                        </w:r>
+                        <w:r>
+                          <w:rPr>
+                            <w:w w:val="101"/>
+                            <w:sz w:val="18"/>
+                          </w:rPr>
+                          <w:t>Download</w:t>
                         </w:r>
                         <w:r>
                           <w:rPr>
                             <w:spacing w:val="4"/>
-                            <w:w w:val="106"/>
-                            <w:sz w:val="20"/>
-                          </w:rPr>
-                          <w:t xml:space="preserve"> </w:t>
-                        </w:r>
-                        <w:r>
-                          <w:rPr>
-                            <w:w w:val="106"/>
-                            <w:sz w:val="20"/>
-                          </w:rPr>
-                          <w:t>friends?</w:t>
+                            <w:w w:val="101"/>
+                            <w:sz w:val="18"/>
+                          </w:rPr>
+                          <w:t xml:space="preserve"> </w:t>
+                        </w:r>
+                        <w:r>
+                          <w:rPr>
+                            <w:w w:val="101"/>
+                            <w:sz w:val="18"/>
+                          </w:rPr>
+                          <w:t>a</w:t>
+                        </w:r>
+                        <w:r>
+                          <w:rPr>
+                            <w:spacing w:val="3"/>
+                            <w:w w:val="101"/>
+                            <w:sz w:val="18"/>
+                          </w:rPr>
+                          <w:t xml:space="preserve"> </w:t>
+                        </w:r>
+                        <w:r>
+                          <w:rPr>
+                            <w:w w:val="101"/>
+                            <w:sz w:val="18"/>
+                          </w:rPr>
+                          <w:t>copy</w:t>
+                        </w:r>
+                        <w:r>
+                          <w:rPr>
+                            <w:spacing w:val="3"/>
+                            <w:w w:val="101"/>
+                            <w:sz w:val="18"/>
+                          </w:rPr>
+                          <w:t xml:space="preserve"> </w:t>
+                        </w:r>
+                        <w:r>
+                          <w:rPr>
+                            <w:w w:val="101"/>
+                            <w:sz w:val="18"/>
+                          </w:rPr>
+                          <w:t>of</w:t>
+                        </w:r>
+                        <w:r>
+                          <w:rPr>
+                            <w:spacing w:val="4"/>
+                            <w:w w:val="101"/>
+                            <w:sz w:val="18"/>
+                          </w:rPr>
+                          <w:t xml:space="preserve"> </w:t>
+                        </w:r>
+                        <w:r>
+                          <w:rPr>
+                            <w:w w:val="101"/>
+                            <w:sz w:val="18"/>
+                          </w:rPr>
+                          <w:t>this</w:t>
+                        </w:r>
+                        <w:r>
+                          <w:rPr>
+                            <w:spacing w:val="1"/>
+                            <w:w w:val="101"/>
+                            <w:sz w:val="18"/>
+                          </w:rPr>
+                          <w:t xml:space="preserve"> </w:t>
+                        </w:r>
+                        <w:r>
+                          <w:rPr>
+                            <w:w w:val="101"/>
+                            <w:sz w:val="18"/>
+                          </w:rPr>
+                          <w:t>canvas</w:t>
+                        </w:r>
+                        <w:r>
+                          <w:rPr>
+                            <w:spacing w:val="1"/>
+                            <w:w w:val="101"/>
+                            <w:sz w:val="18"/>
+                          </w:rPr>
+                          <w:t xml:space="preserve"> </w:t>
+                        </w:r>
+                        <w:r>
+                          <w:rPr>
+                            <w:w w:val="101"/>
+                            <w:sz w:val="18"/>
+                          </w:rPr>
+                          <w:t>at</w:t>
+                        </w:r>
+                        <w:r>
+                          <w:rPr>
+                            <w:spacing w:val="2"/>
+                            <w:w w:val="101"/>
+                            <w:sz w:val="18"/>
+                          </w:rPr>
+                          <w:t xml:space="preserve"> </w:t>
+                        </w:r>
+                        <w:r>
+                          <w:rPr>
+                            <w:w w:val="101"/>
+                            <w:sz w:val="18"/>
+                          </w:rPr>
+                          <w:t>http://gamestorming.com/empathy</w:t>
                         </w:r>
                       </w:p>
                     </w:txbxContent>
                   </v:textbox>
                 </v:rect>
-                <v:rect id="Rectangle 60" o:spid="_x0000_s1067" style="position:absolute;left:24000;top:52790;width:29133;height:1682;visibility:visible;mso-wrap-style:square;v-text-anchor:top" o:gfxdata="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" filled="f" stroked="f">
+                <v:rect id="Rectangle 66" o:spid="_x0000_s1066" style="position:absolute;left:50483;top:93719;width:578;height:2002;visibility:visible;mso-wrap-style:square;v-text-anchor:top" o:gfxdata="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" filled="f" stroked="f">
                   <v:textbox inset="0,0,0,0">
                     <w:txbxContent>
                       <w:p>
                         <w:r>
                           <w:rPr>
-                            <w:w w:val="107"/>
-                            <w:sz w:val="20"/>
-                          </w:rPr>
-                          <w:t>What</w:t>
-                        </w:r>
-                        <w:r>
-                          <w:rPr>
-                            <w:spacing w:val="6"/>
-                            <w:w w:val="107"/>
-                            <w:sz w:val="20"/>
-                          </w:rPr>
-                          <w:t xml:space="preserve"> </w:t>
-                        </w:r>
-                        <w:r>
-                          <w:rPr>
-                            <w:w w:val="107"/>
-                            <w:sz w:val="20"/>
-                          </w:rPr>
-                          <w:t>are</w:t>
-                        </w:r>
-                        <w:r>
-                          <w:rPr>
-                            <w:spacing w:val="6"/>
-                            <w:w w:val="107"/>
-                            <w:sz w:val="20"/>
-                          </w:rPr>
-                          <w:t xml:space="preserve"> </w:t>
-                        </w:r>
-                        <w:r>
-                          <w:rPr>
-                            <w:w w:val="107"/>
-                            <w:sz w:val="20"/>
-                          </w:rPr>
-                          <w:t>they</w:t>
-                        </w:r>
-                        <w:r>
-                          <w:rPr>
-                            <w:spacing w:val="3"/>
-                            <w:w w:val="107"/>
-                            <w:sz w:val="20"/>
-                          </w:rPr>
-                          <w:t xml:space="preserve"> </w:t>
-                        </w:r>
-                        <w:r>
-                          <w:rPr>
-                            <w:w w:val="107"/>
-                            <w:sz w:val="20"/>
-                          </w:rPr>
-                          <w:t>hearing</w:t>
-                        </w:r>
-                        <w:r>
-                          <w:rPr>
-                            <w:spacing w:val="3"/>
-                            <w:w w:val="107"/>
-                            <w:sz w:val="20"/>
-                          </w:rPr>
-                          <w:t xml:space="preserve"> </w:t>
-                        </w:r>
-                        <w:r>
-                          <w:rPr>
-                            <w:w w:val="107"/>
-                            <w:sz w:val="20"/>
-                          </w:rPr>
-                          <w:t>from</w:t>
-                        </w:r>
-                        <w:r>
-                          <w:rPr>
-                            <w:spacing w:val="4"/>
-                            <w:w w:val="107"/>
-                            <w:sz w:val="20"/>
-                          </w:rPr>
-                          <w:t xml:space="preserve"> </w:t>
-                        </w:r>
-                        <w:r>
-                          <w:rPr>
-                            <w:w w:val="107"/>
-                            <w:sz w:val="20"/>
-                          </w:rPr>
-                          <w:t>colleagues?</w:t>
+                            <w:w w:val="124"/>
+                            <w:sz w:val="18"/>
+                          </w:rPr>
+                          <w:t>-</w:t>
                         </w:r>
                       </w:p>
                     </w:txbxContent>
                   </v:textbox>
                 </v:rect>
-                <v:rect id="Rectangle 61" o:spid="_x0000_s1068" style="position:absolute;left:24000;top:54314;width:21894;height:1682;visibility:visible;mso-wrap-style:square;v-text-anchor:top" o:gfxdata="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" filled="f" stroked="f">
+                <v:rect id="Rectangle 67" o:spid="_x0000_s1067" style="position:absolute;left:50910;top:93719;width:3434;height:2002;visibility:visible;mso-wrap-style:square;v-text-anchor:top" o:gfxdata="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" filled="f" stroked="f">
                   <v:textbox inset="0,0,0,0">
                     <w:txbxContent>
                       <w:p>
                         <w:r>
                           <w:rPr>
-                            <w:w w:val="107"/>
-                            <w:sz w:val="20"/>
-                          </w:rPr>
-                          <w:t>What</w:t>
-                        </w:r>
-                        <w:r>
-                          <w:rPr>
-                            <w:spacing w:val="6"/>
-                            <w:w w:val="107"/>
-                            <w:sz w:val="20"/>
-                          </w:rPr>
-                          <w:t xml:space="preserve"> </w:t>
-                        </w:r>
-                        <w:r>
-                          <w:rPr>
-                            <w:w w:val="107"/>
-                            <w:sz w:val="20"/>
-                          </w:rPr>
-                          <w:t>are</w:t>
-                        </w:r>
-                        <w:r>
-                          <w:rPr>
-                            <w:spacing w:val="6"/>
-                            <w:w w:val="107"/>
-                            <w:sz w:val="20"/>
-                          </w:rPr>
-                          <w:t xml:space="preserve"> </w:t>
-                        </w:r>
-                        <w:r>
-                          <w:rPr>
-                            <w:w w:val="107"/>
-                            <w:sz w:val="20"/>
-                          </w:rPr>
-                          <w:t>they</w:t>
-                        </w:r>
-                        <w:r>
-                          <w:rPr>
-                            <w:spacing w:val="3"/>
-                            <w:w w:val="107"/>
-                            <w:sz w:val="20"/>
-                          </w:rPr>
-                          <w:t xml:space="preserve"> </w:t>
-                        </w:r>
-                        <w:r>
-                          <w:rPr>
-                            <w:w w:val="107"/>
-                            <w:sz w:val="20"/>
-                          </w:rPr>
-                          <w:t>hearing</w:t>
-                        </w:r>
-                        <w:r>
-                          <w:rPr>
-                            <w:spacing w:val="3"/>
-                            <w:w w:val="107"/>
-                            <w:sz w:val="20"/>
-                          </w:rPr>
-                          <w:t xml:space="preserve"> </w:t>
-                        </w:r>
-                        <w:r>
-                          <w:rPr>
-                            <w:w w:val="107"/>
-                            <w:sz w:val="20"/>
-                          </w:rPr>
-                          <w:t>second</w:t>
+                            <w:w w:val="104"/>
+                            <w:sz w:val="18"/>
+                          </w:rPr>
+                          <w:t>map/</w:t>
                         </w:r>
                       </w:p>
                     </w:txbxContent>
                   </v:textbox>
                 </v:rect>
-                <v:rect id="Rectangle 62" o:spid="_x0000_s1069" style="position:absolute;left:40474;top:54314;width:482;height:1682;visibility:visible;mso-wrap-style:square;v-text-anchor:top" o:gfxdata="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" filled="f" stroked="f">
+                <v:shape id="Shape 68" o:spid="_x0000_s1068" style="position:absolute;left:33223;top:10789;width:2743;height:2744;visibility:visible;mso-wrap-style:square;v-text-anchor:top" coordsize="274320,274320" o:gfxdata="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" path="m137160,v75692,,137160,61468,137160,137160c274320,212852,212852,274320,137160,274320,61468,274320,,212852,,137160,,61468,61468,,137160,xe" fillcolor="#a6a6a6" stroked="f" strokeweight="0">
+                  <v:stroke miterlimit="83231f" joinstyle="miter"/>
+                  <v:path arrowok="t" textboxrect="0,0,274320,274320"/>
+                </v:shape>
+                <v:rect id="Rectangle 69" o:spid="_x0000_s1069" style="position:absolute;left:33987;top:11145;width:1642;height:4004;visibility:visible;mso-wrap-style:square;v-text-anchor:top" o:gfxdata="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" filled="f" stroked="f">
                   <v:textbox inset="0,0,0,0">
                     <w:txbxContent>
                       <w:p>
                         <w:r>
                           <w:rPr>
-                            <w:w w:val="93"/>
-                            <w:sz w:val="20"/>
-                          </w:rPr>
-                          <w:t>-</w:t>
+                            <w:b/>
+                            <w:color w:val="FFFFFF"/>
+                            <w:w w:val="106"/>
+                            <w:sz w:val="36"/>
+                          </w:rPr>
+                          <w:t>1</w:t>
                         </w:r>
                       </w:p>
                     </w:txbxContent>
                   </v:textbox>
                 </v:rect>
-                <v:rect id="Rectangle 63" o:spid="_x0000_s1070" style="position:absolute;left:40840;top:54314;width:4452;height:1682;visibility:visible;mso-wrap-style:square;v-text-anchor:top" o:gfxdata="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" filled="f" stroked="f">
+                <v:shape id="Shape 70" o:spid="_x0000_s1070" style="position:absolute;left:88087;top:10789;width:2728;height:2744;visibility:visible;mso-wrap-style:square;v-text-anchor:top" coordsize="272796,274320" o:gfxdata="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" path="m136398,v75311,,136398,61468,136398,137160c272796,212852,211709,274320,136398,274320,61087,274320,,212852,,137160,,61468,61087,,136398,xe" fillcolor="#a6a6a6" stroked="f" strokeweight="0">
+                  <v:stroke miterlimit="83231f" joinstyle="miter"/>
+                  <v:path arrowok="t" textboxrect="0,0,272796,274320"/>
+                </v:shape>
+                <v:rect id="Rectangle 71" o:spid="_x0000_s1071" style="position:absolute;left:88849;top:11145;width:1642;height:4004;visibility:visible;mso-wrap-style:square;v-text-anchor:top" o:gfxdata="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" filled="f" stroked="f">
                   <v:textbox inset="0,0,0,0">
                     <w:txbxContent>
                       <w:p>
                         <w:r>
                           <w:rPr>
-                            <w:w w:val="105"/>
-                            <w:sz w:val="20"/>
-                          </w:rPr>
-                          <w:t>hand?</w:t>
+                            <w:b/>
+                            <w:color w:val="FFFFFF"/>
+                            <w:w w:val="106"/>
+                            <w:sz w:val="36"/>
+                          </w:rPr>
+                          <w:t>2</w:t>
                         </w:r>
                       </w:p>
                     </w:txbxContent>
                   </v:textbox>
                 </v:rect>
-                <v:rect id="Rectangle 64" o:spid="_x0000_s1071" style="position:absolute;left:137516;top:93719;width:19044;height:2002;visibility:visible;mso-wrap-style:square;v-text-anchor:top" o:gfxdata="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" filled="f" stroked="f">
+                <v:shape id="Shape 72" o:spid="_x0000_s1072" style="position:absolute;left:127228;top:25402;width:2728;height:2728;visibility:visible;mso-wrap-style:square;v-text-anchor:top" coordsize="272796,272796" o:gfxdata="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" path="m136398,v75311,,136398,61087,136398,136398c272796,211709,211709,272796,136398,272796,61087,272796,,211709,,136398,,61087,61087,,136398,xe" fillcolor="#a6a6a6" stroked="f" strokeweight="0">
+                  <v:stroke miterlimit="83231f" joinstyle="miter"/>
+                  <v:path arrowok="t" textboxrect="0,0,272796,272796"/>
+                </v:shape>
+                <v:rect id="Rectangle 73" o:spid="_x0000_s1073" style="position:absolute;left:128314;top:25311;width:1642;height:4004;visibility:visible;mso-wrap-style:square;v-text-anchor:top" o:gfxdata="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" filled="f" stroked="f">
                   <v:textbox inset="0,0,0,0">
                     <w:txbxContent>
                       <w:p>
                         <w:r>
                           <w:rPr>
-                            <w:w w:val="99"/>
-                            <w:sz w:val="18"/>
-                          </w:rPr>
-                          <w:t>©</w:t>
-                        </w:r>
-                        <w:r>
-                          <w:rPr>
-                            <w:spacing w:val="2"/>
-                            <w:w w:val="99"/>
-                            <w:sz w:val="18"/>
-                          </w:rPr>
-                          <w:t xml:space="preserve"> </w:t>
-                        </w:r>
-                        <w:r>
-                          <w:rPr>
-                            <w:w w:val="99"/>
-                            <w:sz w:val="18"/>
-                          </w:rPr>
-                          <w:t>2017</w:t>
-                        </w:r>
-                        <w:r>
-                          <w:rPr>
-                            <w:spacing w:val="6"/>
-                            <w:w w:val="99"/>
-                            <w:sz w:val="18"/>
-                          </w:rPr>
-                          <w:t xml:space="preserve"> </w:t>
-                        </w:r>
-                        <w:r>
-                          <w:rPr>
-                            <w:w w:val="99"/>
-                            <w:sz w:val="18"/>
-                          </w:rPr>
-                          <w:t>Dave</w:t>
-                        </w:r>
-                        <w:r>
-                          <w:rPr>
-                            <w:spacing w:val="1"/>
-                            <w:w w:val="99"/>
-                            <w:sz w:val="18"/>
-                          </w:rPr>
-                          <w:t xml:space="preserve"> </w:t>
-                        </w:r>
-                        <w:r>
-                          <w:rPr>
-                            <w:w w:val="99"/>
-                            <w:sz w:val="18"/>
-                          </w:rPr>
-                          <w:t>Gray,</w:t>
-                        </w:r>
-                        <w:r>
-                          <w:rPr>
-                            <w:spacing w:val="3"/>
-                            <w:w w:val="99"/>
-                            <w:sz w:val="18"/>
-                          </w:rPr>
-                          <w:t xml:space="preserve"> </w:t>
-                        </w:r>
-                        <w:r>
-                          <w:rPr>
-                            <w:w w:val="99"/>
-                            <w:sz w:val="18"/>
-                          </w:rPr>
-                          <w:t>xplane.com</w:t>
+                            <w:b/>
+                            <w:color w:val="FFFFFF"/>
+                            <w:w w:val="106"/>
+                            <w:sz w:val="36"/>
+                          </w:rPr>
+                          <w:t>3</w:t>
                         </w:r>
                       </w:p>
                     </w:txbxContent>
                   </v:textbox>
                 </v:rect>
-                <v:rect id="Rectangle 65" o:spid="_x0000_s1072" style="position:absolute;left:3218;top:93719;width:62819;height:2002;visibility:visible;mso-wrap-style:square;v-text-anchor:top" o:gfxdata="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" filled="f" stroked="f">
+                <v:shape id="Shape 74" o:spid="_x0000_s1074" style="position:absolute;left:122498;top:51392;width:2728;height:2728;visibility:visible;mso-wrap-style:square;v-text-anchor:top" coordsize="272796,272796" o:gfxdata="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" path="m136398,v75311,,136398,61087,136398,136398c272796,211709,211709,272796,136398,272796,61087,272796,,211709,,136398,,61087,61087,,136398,xe" fillcolor="#a6a6a6" stroked="f" strokeweight="0">
+                  <v:stroke miterlimit="83231f" joinstyle="miter"/>
+                  <v:path arrowok="t" textboxrect="0,0,272796,272796"/>
+                </v:shape>
+                <v:rect id="Rectangle 75" o:spid="_x0000_s1075" style="position:absolute;left:123051;top:51266;width:1642;height:4004;visibility:visible;mso-wrap-style:square;v-text-anchor:top" o:gfxdata="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" filled="f" stroked="f">
                   <v:textbox inset="0,0,0,0">
                     <w:txbxContent>
                       <w:p>
                         <w:r>
                           <w:rPr>
-                            <w:w w:val="101"/>
-                            <w:sz w:val="18"/>
-                          </w:rPr>
-                          <w:t>Last</w:t>
-                        </w:r>
-                        <w:r>
-                          <w:rPr>
-                            <w:spacing w:val="3"/>
-                            <w:w w:val="101"/>
-                            <w:sz w:val="18"/>
-                          </w:rPr>
-                          <w:t xml:space="preserve"> </w:t>
-                        </w:r>
-                        <w:r>
-                          <w:rPr>
-                            <w:w w:val="101"/>
-                            <w:sz w:val="18"/>
-                          </w:rPr>
-                          <w:t>updated</w:t>
-                        </w:r>
-                        <w:r>
-                          <w:rPr>
-                            <w:spacing w:val="7"/>
-                            <w:w w:val="101"/>
-                            <w:sz w:val="18"/>
-                          </w:rPr>
-                          <w:t xml:space="preserve"> </w:t>
-                        </w:r>
-                        <w:r>
-                          <w:rPr>
-                            <w:w w:val="101"/>
-                            <w:sz w:val="18"/>
-                          </w:rPr>
-                          <w:t>on</w:t>
-                        </w:r>
-                        <w:r>
-                          <w:rPr>
-                            <w:spacing w:val="3"/>
-                            <w:w w:val="101"/>
-                            <w:sz w:val="18"/>
-                          </w:rPr>
-                          <w:t xml:space="preserve"> </w:t>
-                        </w:r>
-                        <w:r>
-                          <w:rPr>
-                            <w:w w:val="101"/>
-                            <w:sz w:val="18"/>
-                          </w:rPr>
-                          <w:t>16</w:t>
-                        </w:r>
-                        <w:r>
-                          <w:rPr>
-                            <w:spacing w:val="1"/>
-                            <w:w w:val="101"/>
-                            <w:sz w:val="18"/>
-                          </w:rPr>
-                          <w:t xml:space="preserve"> </w:t>
-                        </w:r>
-                        <w:r>
-                          <w:rPr>
-                            <w:w w:val="101"/>
-                            <w:sz w:val="18"/>
-                          </w:rPr>
-                          <w:t>July</w:t>
-                        </w:r>
-                        <w:r>
-                          <w:rPr>
-                            <w:spacing w:val="1"/>
-                            <w:w w:val="101"/>
-                            <w:sz w:val="18"/>
-                          </w:rPr>
-                          <w:t xml:space="preserve"> </w:t>
-                        </w:r>
-                        <w:r>
-                          <w:rPr>
-                            <w:w w:val="101"/>
-                            <w:sz w:val="18"/>
-                          </w:rPr>
-                          <w:t>2017.</w:t>
-                        </w:r>
-                        <w:r>
-                          <w:rPr>
-                            <w:spacing w:val="9"/>
-                            <w:w w:val="101"/>
-                            <w:sz w:val="18"/>
-                          </w:rPr>
-                          <w:t xml:space="preserve"> </w:t>
-                        </w:r>
-                        <w:r>
-                          <w:rPr>
-                            <w:w w:val="101"/>
-                            <w:sz w:val="18"/>
-                          </w:rPr>
-                          <w:t>Download</w:t>
-                        </w:r>
-                        <w:r>
-                          <w:rPr>
-                            <w:spacing w:val="4"/>
-                            <w:w w:val="101"/>
-                            <w:sz w:val="18"/>
-                          </w:rPr>
-                          <w:t xml:space="preserve"> </w:t>
-                        </w:r>
-                        <w:r>
-                          <w:rPr>
-                            <w:w w:val="101"/>
-                            <w:sz w:val="18"/>
-                          </w:rPr>
-                          <w:t>a</w:t>
-                        </w:r>
-                        <w:r>
-                          <w:rPr>
-                            <w:spacing w:val="3"/>
-                            <w:w w:val="101"/>
-                            <w:sz w:val="18"/>
-                          </w:rPr>
-                          <w:t xml:space="preserve"> </w:t>
-                        </w:r>
-                        <w:r>
-                          <w:rPr>
-                            <w:w w:val="101"/>
-                            <w:sz w:val="18"/>
-                          </w:rPr>
-                          <w:t>copy</w:t>
-                        </w:r>
-                        <w:r>
-                          <w:rPr>
-                            <w:spacing w:val="3"/>
-                            <w:w w:val="101"/>
-                            <w:sz w:val="18"/>
-                          </w:rPr>
-                          <w:t xml:space="preserve"> </w:t>
-                        </w:r>
-                        <w:r>
-                          <w:rPr>
-                            <w:w w:val="101"/>
-                            <w:sz w:val="18"/>
-                          </w:rPr>
-                          <w:t>of</w:t>
-                        </w:r>
-                        <w:r>
-                          <w:rPr>
-                            <w:spacing w:val="4"/>
-                            <w:w w:val="101"/>
-                            <w:sz w:val="18"/>
-                          </w:rPr>
-                          <w:t xml:space="preserve"> </w:t>
-                        </w:r>
-                        <w:r>
-                          <w:rPr>
-                            <w:w w:val="101"/>
-                            <w:sz w:val="18"/>
-                          </w:rPr>
-                          <w:t>this</w:t>
-                        </w:r>
-                        <w:r>
-                          <w:rPr>
-                            <w:spacing w:val="1"/>
-                            <w:w w:val="101"/>
-                            <w:sz w:val="18"/>
-                          </w:rPr>
-                          <w:t xml:space="preserve"> </w:t>
-                        </w:r>
-                        <w:r>
-                          <w:rPr>
-                            <w:w w:val="101"/>
-                            <w:sz w:val="18"/>
-                          </w:rPr>
-                          <w:t>canvas</w:t>
-                        </w:r>
-                        <w:r>
-                          <w:rPr>
-                            <w:spacing w:val="1"/>
-                            <w:w w:val="101"/>
-                            <w:sz w:val="18"/>
-                          </w:rPr>
-                          <w:t xml:space="preserve"> </w:t>
-                        </w:r>
-                        <w:r>
-                          <w:rPr>
-                            <w:w w:val="101"/>
-                            <w:sz w:val="18"/>
-                          </w:rPr>
-                          <w:t>at</w:t>
-                        </w:r>
-                        <w:r>
-                          <w:rPr>
-                            <w:spacing w:val="2"/>
-                            <w:w w:val="101"/>
-                            <w:sz w:val="18"/>
-                          </w:rPr>
-                          <w:t xml:space="preserve"> </w:t>
-                        </w:r>
-                        <w:r>
-                          <w:rPr>
-                            <w:w w:val="101"/>
-                            <w:sz w:val="18"/>
-                          </w:rPr>
-                          <w:t>http://gamestorming.com/empathy</w:t>
+                            <w:b/>
+                            <w:color w:val="FFFFFF"/>
+                            <w:w w:val="106"/>
+                            <w:sz w:val="36"/>
+                          </w:rPr>
+                          <w:t>4</w:t>
                         </w:r>
                       </w:p>
                     </w:txbxContent>
                   </v:textbox>
                 </v:rect>
-                <v:rect id="Rectangle 66" o:spid="_x0000_s1073" style="position:absolute;left:50483;top:93719;width:578;height:2002;visibility:visible;mso-wrap-style:square;v-text-anchor:top" o:gfxdata="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" filled="f" stroked="f">
+                <v:shape id="Shape 76" o:spid="_x0000_s1076" style="position:absolute;left:65577;top:79156;width:2728;height:2728;visibility:visible;mso-wrap-style:square;v-text-anchor:top" coordsize="272796,272796" o:gfxdata="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" path="m136398,v75311,,136398,61087,136398,136398c272796,211709,211709,272796,136398,272796,61087,272796,,211709,,136398,,61087,61087,,136398,xe" fillcolor="#a6a6a6" stroked="f" strokeweight="0">
+                  <v:stroke miterlimit="83231f" joinstyle="miter"/>
+                  <v:path arrowok="t" textboxrect="0,0,272796,272796"/>
+                </v:shape>
+                <v:rect id="Rectangle 77" o:spid="_x0000_s1077" style="position:absolute;left:66333;top:79509;width:1642;height:4004;visibility:visible;mso-wrap-style:square;v-text-anchor:top" o:gfxdata="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" filled="f" stroked="f">
                   <v:textbox inset="0,0,0,0">
                     <w:txbxContent>
                       <w:p>
                         <w:r>
                           <w:rPr>
-                            <w:w w:val="124"/>
-                            <w:sz w:val="18"/>
-                          </w:rPr>
-                          <w:t>-</w:t>
+                            <w:b/>
+                            <w:color w:val="FFFFFF"/>
+                            <w:w w:val="106"/>
+                            <w:sz w:val="36"/>
+                          </w:rPr>
+                          <w:t>5</w:t>
                         </w:r>
                       </w:p>
                     </w:txbxContent>
                   </v:textbox>
                 </v:rect>
-                <v:rect id="Rectangle 67" o:spid="_x0000_s1074" style="position:absolute;left:50910;top:93719;width:3434;height:2002;visibility:visible;mso-wrap-style:square;v-text-anchor:top" o:gfxdata="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" filled="f" stroked="f">
+                <v:shape id="Shape 78" o:spid="_x0000_s1078" style="position:absolute;left:20467;top:46756;width:2728;height:2743;visibility:visible;mso-wrap-style:square;v-text-anchor:top" coordsize="272796,274320" o:gfxdata="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" path="m136398,v75311,,136398,61468,136398,137160c272796,212852,211709,274320,136398,274320,61087,274320,,212852,,137160,,61468,61087,,136398,xe" fillcolor="#a6a6a6" stroked="f" strokeweight="0">
+                  <v:stroke miterlimit="83231f" joinstyle="miter"/>
+                  <v:path arrowok="t" textboxrect="0,0,272796,274320"/>
+                </v:shape>
+                <v:rect id="Rectangle 79" o:spid="_x0000_s1079" style="position:absolute;left:21222;top:47113;width:1642;height:4005;visibility:visible;mso-wrap-style:square;v-text-anchor:top" o:gfxdata="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" filled="f" stroked="f">
                   <v:textbox inset="0,0,0,0">
                     <w:txbxContent>
                       <w:p>
                         <w:r>
                           <w:rPr>
-                            <w:w w:val="104"/>
-                            <w:sz w:val="18"/>
-                          </w:rPr>
-                          <w:t>map/</w:t>
+                            <w:b/>
+                            <w:color w:val="FFFFFF"/>
+                            <w:w w:val="106"/>
+                            <w:sz w:val="36"/>
+                          </w:rPr>
+                          <w:t>6</w:t>
                         </w:r>
                       </w:p>
                     </w:txbxContent>
                   </v:textbox>
                 </v:rect>
-                <v:shape id="Shape 68" o:spid="_x0000_s1075" style="position:absolute;left:33223;top:10789;width:2743;height:2744;visibility:visible;mso-wrap-style:square;v-text-anchor:top" coordsize="274320,274320" o:gfxdata="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" path="m137160,v75692,,137160,61468,137160,137160c274320,212852,212852,274320,137160,274320,61468,274320,,212852,,137160,,61468,61468,,137160,xe" fillcolor="#a6a6a6" stroked="f" strokeweight="0">
+                <v:shape id="Shape 80" o:spid="_x0000_s1080" style="position:absolute;left:60822;top:30708;width:2728;height:2728;visibility:visible;mso-wrap-style:square;v-text-anchor:top" coordsize="272796,272796" o:gfxdata="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" path="m136398,v75311,,136398,61087,136398,136398c272796,211709,211709,272796,136398,272796,61087,272796,,211709,,136398,,61087,61087,,136398,xe" fillcolor="#a6a6a6" stroked="f" strokeweight="0">
                   <v:stroke miterlimit="83231f" joinstyle="miter"/>
-                  <v:path arrowok="t" textboxrect="0,0,274320,274320"/>
+                  <v:path arrowok="t" textboxrect="0,0,272796,272796"/>
                 </v:shape>
-                <v:rect id="Rectangle 69" o:spid="_x0000_s1076" style="position:absolute;left:33987;top:11145;width:1642;height:4004;visibility:visible;mso-wrap-style:square;v-text-anchor:top" o:gfxdata="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" filled="f" stroked="f">
+                <v:rect id="Rectangle 81" o:spid="_x0000_s1081" style="position:absolute;left:61582;top:31054;width:1642;height:4005;visibility:visible;mso-wrap-style:square;v-text-anchor:top" o:gfxdata="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" filled="f" stroked="f">
                   <v:textbox inset="0,0,0,0">
                     <w:txbxContent>
                       <w:p>
@@ -6708,300 +5515,372 @@
                             <w:w w:val="106"/>
                             <w:sz w:val="36"/>
                           </w:rPr>
-                          <w:t>1</w:t>
+                          <w:t>7</w:t>
                         </w:r>
                       </w:p>
                     </w:txbxContent>
                   </v:textbox>
                 </v:rect>
-                <v:shape id="Shape 70" o:spid="_x0000_s1077" style="position:absolute;left:88087;top:10789;width:2728;height:2744;visibility:visible;mso-wrap-style:square;v-text-anchor:top" coordsize="272796,274320" o:gfxdata="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" path="m136398,v75311,,136398,61468,136398,137160c272796,212852,211709,274320,136398,274320,61087,274320,,212852,,137160,,61468,61087,,136398,xe" fillcolor="#a6a6a6" stroked="f" strokeweight="0">
-                  <v:stroke miterlimit="83231f" joinstyle="miter"/>
-                  <v:path arrowok="t" textboxrect="0,0,272796,274320"/>
-                </v:shape>
-                <v:rect id="Rectangle 71" o:spid="_x0000_s1078" style="position:absolute;left:88849;top:11145;width:1642;height:4004;visibility:visible;mso-wrap-style:square;v-text-anchor:top" o:gfxdata="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" filled="f" stroked="f">
+                <v:rect id="Rectangle 82" o:spid="_x0000_s1082" style="position:absolute;left:60500;top:34531;width:5888;height:2027;visibility:visible;mso-wrap-style:square;v-text-anchor:top" o:gfxdata="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" filled="f" stroked="f">
                   <v:textbox inset="0,0,0,0">
                     <w:txbxContent>
                       <w:p>
                         <w:r>
                           <w:rPr>
                             <w:b/>
-                            <w:color w:val="FFFFFF"/>
-                            <w:w w:val="106"/>
-                            <w:sz w:val="36"/>
-                          </w:rPr>
-                          <w:t>2</w:t>
+                            <w:w w:val="120"/>
+                            <w:sz w:val="24"/>
+                          </w:rPr>
+                          <w:t>PAINS</w:t>
                         </w:r>
                       </w:p>
                     </w:txbxContent>
                   </v:textbox>
                 </v:rect>
-                <v:shape id="Shape 72" o:spid="_x0000_s1079" style="position:absolute;left:105476;top:37353;width:2728;height:2728;visibility:visible;mso-wrap-style:square;v-text-anchor:top" coordsize="272796,272796" o:gfxdata="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" path="m136398,v75311,,136398,61087,136398,136398c272796,211709,211709,272796,136398,272796,61087,272796,,211709,,136398,,61087,61087,,136398,xe" fillcolor="#a6a6a6" stroked="f" strokeweight="0">
-                  <v:stroke miterlimit="83231f" joinstyle="miter"/>
-                  <v:path arrowok="t" textboxrect="0,0,272796,272796"/>
-                </v:shape>
-                <v:rect id="Rectangle 73" o:spid="_x0000_s1080" style="position:absolute;left:106240;top:37699;width:1642;height:4004;visibility:visible;mso-wrap-style:square;v-text-anchor:top" o:gfxdata="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" filled="f" stroked="f">
+                <v:rect id="Rectangle 83" o:spid="_x0000_s1083" style="position:absolute;left:79997;top:34531;width:5969;height:2027;visibility:visible;mso-wrap-style:square;v-text-anchor:top" o:gfxdata="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" filled="f" stroked="f">
                   <v:textbox inset="0,0,0,0">
                     <w:txbxContent>
                       <w:p>
                         <w:r>
                           <w:rPr>
                             <w:b/>
-                            <w:color w:val="FFFFFF"/>
-                            <w:w w:val="106"/>
-                            <w:sz w:val="36"/>
-                          </w:rPr>
-                          <w:t>3</w:t>
+                            <w:w w:val="116"/>
+                            <w:sz w:val="24"/>
+                          </w:rPr>
+                          <w:t>GAINS</w:t>
                         </w:r>
                       </w:p>
                     </w:txbxContent>
                   </v:textbox>
                 </v:rect>
-                <v:shape id="Shape 74" o:spid="_x0000_s1081" style="position:absolute;left:105476;top:58613;width:2728;height:2728;visibility:visible;mso-wrap-style:square;v-text-anchor:top" coordsize="272796,272796" o:gfxdata="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" path="m136398,v75311,,136398,61087,136398,136398c272796,211709,211709,272796,136398,272796,61087,272796,,211709,,136398,,61087,61087,,136398,xe" fillcolor="#a6a6a6" stroked="f" strokeweight="0">
+                <v:shape id="Shape 88" o:spid="_x0000_s1084" style="position:absolute;left:78188;top:33825;width:0;height:30310;visibility:visible;mso-wrap-style:square;v-text-anchor:top" coordsize="0,3030982" o:gfxdata="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" path="m,l,3030982e" filled="f" strokecolor="#a6a6a6" strokeweight="1.56pt">
                   <v:stroke miterlimit="83231f" joinstyle="miter"/>
-                  <v:path arrowok="t" textboxrect="0,0,272796,272796"/>
+                  <v:path arrowok="t" textboxrect="0,0,0,3030982"/>
                 </v:shape>
-                <v:rect id="Rectangle 75" o:spid="_x0000_s1082" style="position:absolute;left:106240;top:58970;width:1642;height:4004;visibility:visible;mso-wrap-style:square;v-text-anchor:top" o:gfxdata="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" filled="f" stroked="f">
+                <v:rect id="Rectangle 89" o:spid="_x0000_s1085" style="position:absolute;left:60002;top:64949;width:47240;height:1682;visibility:visible;mso-wrap-style:square;v-text-anchor:top" o:gfxdata="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" filled="f" stroked="f">
                   <v:textbox inset="0,0,0,0">
                     <w:txbxContent>
                       <w:p>
                         <w:r>
                           <w:rPr>
-                            <w:b/>
-                            <w:color w:val="FFFFFF"/>
-                            <w:w w:val="106"/>
-                            <w:sz w:val="36"/>
-                          </w:rPr>
-                          <w:t>4</w:t>
+                            <w:w w:val="106"/>
+                            <w:sz w:val="20"/>
+                          </w:rPr>
+                          <w:t>What</w:t>
+                        </w:r>
+                        <w:r>
+                          <w:rPr>
+                            <w:spacing w:val="6"/>
+                            <w:w w:val="106"/>
+                            <w:sz w:val="20"/>
+                          </w:rPr>
+                          <w:t xml:space="preserve"> </w:t>
+                        </w:r>
+                        <w:r>
+                          <w:rPr>
+                            <w:w w:val="106"/>
+                            <w:sz w:val="20"/>
+                          </w:rPr>
+                          <w:t>other</w:t>
+                        </w:r>
+                        <w:r>
+                          <w:rPr>
+                            <w:spacing w:val="6"/>
+                            <w:w w:val="106"/>
+                            <w:sz w:val="20"/>
+                          </w:rPr>
+                          <w:t xml:space="preserve"> </w:t>
+                        </w:r>
+                        <w:r>
+                          <w:rPr>
+                            <w:w w:val="106"/>
+                            <w:sz w:val="20"/>
+                          </w:rPr>
+                          <w:t>thoughts</w:t>
+                        </w:r>
+                        <w:r>
+                          <w:rPr>
+                            <w:spacing w:val="5"/>
+                            <w:w w:val="106"/>
+                            <w:sz w:val="20"/>
+                          </w:rPr>
+                          <w:t xml:space="preserve"> </w:t>
+                        </w:r>
+                        <w:r>
+                          <w:rPr>
+                            <w:w w:val="106"/>
+                            <w:sz w:val="20"/>
+                          </w:rPr>
+                          <w:t>and</w:t>
+                        </w:r>
+                        <w:r>
+                          <w:rPr>
+                            <w:spacing w:val="3"/>
+                            <w:w w:val="106"/>
+                            <w:sz w:val="20"/>
+                          </w:rPr>
+                          <w:t xml:space="preserve"> </w:t>
+                        </w:r>
+                        <w:r>
+                          <w:rPr>
+                            <w:w w:val="106"/>
+                            <w:sz w:val="20"/>
+                          </w:rPr>
+                          <w:t>feelings might</w:t>
+                        </w:r>
+                        <w:r>
+                          <w:rPr>
+                            <w:spacing w:val="1"/>
+                            <w:w w:val="106"/>
+                            <w:sz w:val="20"/>
+                          </w:rPr>
+                          <w:t xml:space="preserve"> </w:t>
+                        </w:r>
+                        <w:r>
+                          <w:rPr>
+                            <w:w w:val="106"/>
+                            <w:sz w:val="20"/>
+                          </w:rPr>
+                          <w:t>motivate</w:t>
+                        </w:r>
+                        <w:r>
+                          <w:rPr>
+                            <w:spacing w:val="5"/>
+                            <w:w w:val="106"/>
+                            <w:sz w:val="20"/>
+                          </w:rPr>
+                          <w:t xml:space="preserve"> </w:t>
+                        </w:r>
+                        <w:r>
+                          <w:rPr>
+                            <w:w w:val="106"/>
+                            <w:sz w:val="20"/>
+                          </w:rPr>
+                          <w:t>their</w:t>
+                        </w:r>
+                        <w:r>
+                          <w:rPr>
+                            <w:spacing w:val="1"/>
+                            <w:w w:val="106"/>
+                            <w:sz w:val="20"/>
+                          </w:rPr>
+                          <w:t xml:space="preserve"> </w:t>
+                        </w:r>
+                        <w:proofErr w:type="spellStart"/>
+                        <w:r>
+                          <w:rPr>
+                            <w:w w:val="106"/>
+                            <w:sz w:val="20"/>
+                          </w:rPr>
+                          <w:t>behavior</w:t>
+                        </w:r>
+                        <w:proofErr w:type="spellEnd"/>
+                        <w:r>
+                          <w:rPr>
+                            <w:w w:val="106"/>
+                            <w:sz w:val="20"/>
+                          </w:rPr>
+                          <w:t>?</w:t>
                         </w:r>
                       </w:p>
                     </w:txbxContent>
                   </v:textbox>
                 </v:rect>
-                <v:shape id="Shape 76" o:spid="_x0000_s1083" style="position:absolute;left:65577;top:79156;width:2728;height:2728;visibility:visible;mso-wrap-style:square;v-text-anchor:top" coordsize="272796,272796" o:gfxdata="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" path="m136398,v75311,,136398,61087,136398,136398c272796,211709,211709,272796,136398,272796,61087,272796,,211709,,136398,,61087,61087,,136398,xe" fillcolor="#a6a6a6" stroked="f" strokeweight="0">
-                  <v:stroke miterlimit="83231f" joinstyle="miter"/>
-                  <v:path arrowok="t" textboxrect="0,0,272796,272796"/>
-                </v:shape>
-                <v:rect id="Rectangle 77" o:spid="_x0000_s1084" style="position:absolute;left:66333;top:79509;width:1642;height:4004;visibility:visible;mso-wrap-style:square;v-text-anchor:top" o:gfxdata="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" filled="f" stroked="f">
-                  <v:textbox inset="0,0,0,0">
-                    <w:txbxContent>
-                      <w:p>
-                        <w:r>
-                          <w:rPr>
-                            <w:b/>
-                            <w:color w:val="FFFFFF"/>
-                            <w:w w:val="106"/>
-                            <w:sz w:val="36"/>
-                          </w:rPr>
-                          <w:t>5</w:t>
-                        </w:r>
-                      </w:p>
-                    </w:txbxContent>
-                  </v:textbox>
-                </v:rect>
-                <v:shape id="Shape 78" o:spid="_x0000_s1085" style="position:absolute;left:20467;top:46756;width:2728;height:2743;visibility:visible;mso-wrap-style:square;v-text-anchor:top" coordsize="272796,274320" o:gfxdata="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" path="m136398,v75311,,136398,61468,136398,137160c272796,212852,211709,274320,136398,274320,61087,274320,,212852,,137160,,61468,61087,,136398,xe" fillcolor="#a6a6a6" stroked="f" strokeweight="0">
-                  <v:stroke miterlimit="83231f" joinstyle="miter"/>
-                  <v:path arrowok="t" textboxrect="0,0,272796,274320"/>
-                </v:shape>
-                <v:rect id="Rectangle 79" o:spid="_x0000_s1086" style="position:absolute;left:21222;top:47113;width:1642;height:4005;visibility:visible;mso-wrap-style:square;v-text-anchor:top" o:gfxdata="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" filled="f" stroked="f">
-                  <v:textbox inset="0,0,0,0">
-                    <w:txbxContent>
-                      <w:p>
-                        <w:r>
-                          <w:rPr>
-                            <w:b/>
-                            <w:color w:val="FFFFFF"/>
-                            <w:w w:val="106"/>
-                            <w:sz w:val="36"/>
-                          </w:rPr>
-                          <w:t>6</w:t>
-                        </w:r>
-                      </w:p>
-                    </w:txbxContent>
-                  </v:textbox>
-                </v:rect>
-                <v:shape id="Shape 80" o:spid="_x0000_s1087" style="position:absolute;left:60822;top:30708;width:2728;height:2728;visibility:visible;mso-wrap-style:square;v-text-anchor:top" coordsize="272796,272796" o:gfxdata="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" path="m136398,v75311,,136398,61087,136398,136398c272796,211709,211709,272796,136398,272796,61087,272796,,211709,,136398,,61087,61087,,136398,xe" fillcolor="#a6a6a6" stroked="f" strokeweight="0">
-                  <v:stroke miterlimit="83231f" joinstyle="miter"/>
-                  <v:path arrowok="t" textboxrect="0,0,272796,272796"/>
-                </v:shape>
-                <v:rect id="Rectangle 81" o:spid="_x0000_s1088" style="position:absolute;left:61582;top:31054;width:1642;height:4005;visibility:visible;mso-wrap-style:square;v-text-anchor:top" o:gfxdata="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" filled="f" stroked="f">
-                  <v:textbox inset="0,0,0,0">
-                    <w:txbxContent>
-                      <w:p>
-                        <w:r>
-                          <w:rPr>
-                            <w:b/>
-                            <w:color w:val="FFFFFF"/>
-                            <w:w w:val="106"/>
-                            <w:sz w:val="36"/>
-                          </w:rPr>
-                          <w:t>7</w:t>
-                        </w:r>
-                      </w:p>
-                    </w:txbxContent>
-                  </v:textbox>
-                </v:rect>
-                <v:rect id="Rectangle 82" o:spid="_x0000_s1089" style="position:absolute;left:60500;top:34531;width:5888;height:2027;visibility:visible;mso-wrap-style:square;v-text-anchor:top" o:gfxdata="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" filled="f" stroked="f">
-                  <v:textbox inset="0,0,0,0">
-                    <w:txbxContent>
-                      <w:p>
-                        <w:r>
-                          <w:rPr>
-                            <w:b/>
-                            <w:w w:val="120"/>
-                            <w:sz w:val="24"/>
-                          </w:rPr>
-                          <w:t>PAINS</w:t>
-                        </w:r>
-                      </w:p>
-                    </w:txbxContent>
-                  </v:textbox>
-                </v:rect>
-                <v:rect id="Rectangle 83" o:spid="_x0000_s1090" style="position:absolute;left:79997;top:34531;width:5969;height:2027;visibility:visible;mso-wrap-style:square;v-text-anchor:top" o:gfxdata="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" filled="f" stroked="f">
-                  <v:textbox inset="0,0,0,0">
-                    <w:txbxContent>
-                      <w:p>
-                        <w:r>
-                          <w:rPr>
-                            <w:b/>
-                            <w:w w:val="116"/>
-                            <w:sz w:val="24"/>
-                          </w:rPr>
-                          <w:t>GAINS</w:t>
-                        </w:r>
-                      </w:p>
-                    </w:txbxContent>
-                  </v:textbox>
-                </v:rect>
-                <v:shape id="Shape 88" o:spid="_x0000_s1091" style="position:absolute;left:78188;top:33825;width:0;height:30310;visibility:visible;mso-wrap-style:square;v-text-anchor:top" coordsize="0,3030982" o:gfxdata="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" path="m,l,3030982e" filled="f" strokecolor="#a6a6a6" strokeweight="1.56pt">
-                  <v:stroke miterlimit="83231f" joinstyle="miter"/>
-                  <v:path arrowok="t" textboxrect="0,0,0,3030982"/>
-                </v:shape>
-                <v:rect id="Rectangle 89" o:spid="_x0000_s1092" style="position:absolute;left:60002;top:64949;width:47240;height:1682;visibility:visible;mso-wrap-style:square;v-text-anchor:top" o:gfxdata="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" filled="f" stroked="f">
-                  <v:textbox inset="0,0,0,0">
-                    <w:txbxContent>
-                      <w:p>
-                        <w:r>
-                          <w:rPr>
-                            <w:w w:val="106"/>
-                            <w:sz w:val="20"/>
-                          </w:rPr>
-                          <w:t>What</w:t>
-                        </w:r>
-                        <w:r>
-                          <w:rPr>
-                            <w:spacing w:val="6"/>
-                            <w:w w:val="106"/>
-                            <w:sz w:val="20"/>
-                          </w:rPr>
-                          <w:t xml:space="preserve"> </w:t>
-                        </w:r>
-                        <w:r>
-                          <w:rPr>
-                            <w:w w:val="106"/>
-                            <w:sz w:val="20"/>
-                          </w:rPr>
-                          <w:t>other</w:t>
-                        </w:r>
-                        <w:r>
-                          <w:rPr>
-                            <w:spacing w:val="6"/>
-                            <w:w w:val="106"/>
-                            <w:sz w:val="20"/>
-                          </w:rPr>
-                          <w:t xml:space="preserve"> </w:t>
-                        </w:r>
-                        <w:r>
-                          <w:rPr>
-                            <w:w w:val="106"/>
-                            <w:sz w:val="20"/>
-                          </w:rPr>
-                          <w:t>thoughts</w:t>
-                        </w:r>
-                        <w:r>
-                          <w:rPr>
-                            <w:spacing w:val="5"/>
-                            <w:w w:val="106"/>
-                            <w:sz w:val="20"/>
-                          </w:rPr>
-                          <w:t xml:space="preserve"> </w:t>
-                        </w:r>
-                        <w:r>
-                          <w:rPr>
-                            <w:w w:val="106"/>
-                            <w:sz w:val="20"/>
-                          </w:rPr>
-                          <w:t>and</w:t>
-                        </w:r>
-                        <w:r>
-                          <w:rPr>
-                            <w:spacing w:val="3"/>
-                            <w:w w:val="106"/>
-                            <w:sz w:val="20"/>
-                          </w:rPr>
-                          <w:t xml:space="preserve"> </w:t>
-                        </w:r>
-                        <w:r>
-                          <w:rPr>
-                            <w:w w:val="106"/>
-                            <w:sz w:val="20"/>
-                          </w:rPr>
-                          <w:t>feelings might</w:t>
-                        </w:r>
-                        <w:r>
-                          <w:rPr>
-                            <w:spacing w:val="1"/>
-                            <w:w w:val="106"/>
-                            <w:sz w:val="20"/>
-                          </w:rPr>
-                          <w:t xml:space="preserve"> </w:t>
-                        </w:r>
-                        <w:r>
-                          <w:rPr>
-                            <w:w w:val="106"/>
-                            <w:sz w:val="20"/>
-                          </w:rPr>
-                          <w:t>motivate</w:t>
-                        </w:r>
-                        <w:r>
-                          <w:rPr>
-                            <w:spacing w:val="5"/>
-                            <w:w w:val="106"/>
-                            <w:sz w:val="20"/>
-                          </w:rPr>
-                          <w:t xml:space="preserve"> </w:t>
-                        </w:r>
-                        <w:r>
-                          <w:rPr>
-                            <w:w w:val="106"/>
-                            <w:sz w:val="20"/>
-                          </w:rPr>
-                          <w:t>their</w:t>
-                        </w:r>
-                        <w:r>
-                          <w:rPr>
-                            <w:spacing w:val="1"/>
-                            <w:w w:val="106"/>
-                            <w:sz w:val="20"/>
-                          </w:rPr>
-                          <w:t xml:space="preserve"> </w:t>
-                        </w:r>
-                        <w:r>
-                          <w:rPr>
-                            <w:w w:val="106"/>
-                            <w:sz w:val="20"/>
-                          </w:rPr>
-                          <w:t>behavior?</w:t>
-                        </w:r>
-                      </w:p>
-                    </w:txbxContent>
-                  </v:textbox>
-                </v:rect>
-                <v:shape id="Shape 90" o:spid="_x0000_s1093" style="position:absolute;left:59115;top:64114;width:37358;height:0;visibility:visible;mso-wrap-style:square;v-text-anchor:top" coordsize="3735705,0" o:gfxdata="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" path="m,l3735705,e" filled="f" strokecolor="#a6a6a6" strokeweight=".96pt">
+                <v:shape id="Shape 90" o:spid="_x0000_s1086" style="position:absolute;left:59115;top:64114;width:37358;height:0;visibility:visible;mso-wrap-style:square;v-text-anchor:top" coordsize="3735705,0" o:gfxdata="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" path="m,l3735705,e" filled="f" strokecolor="#a6a6a6" strokeweight=".96pt">
                   <v:stroke miterlimit="83231f" joinstyle="miter"/>
                   <v:path arrowok="t" textboxrect="0,0,3735705,0"/>
                 </v:shape>
                 <w10:wrap type="topAndBottom" anchorx="page" anchory="page"/>
               </v:group>
+            </w:pict>
+          </mc:Fallback>
+        </mc:AlternateContent>
+      </w:r>
+      <w:r>
+        <w:rPr>
+          <w:noProof/>
+        </w:rPr>
+        <mc:AlternateContent>
+          <mc:Choice Requires="wps">
+            <w:drawing>
+              <wp:anchor distT="0" distB="0" distL="114300" distR="114300" simplePos="0" relativeHeight="251670528" behindDoc="0" locked="0" layoutInCell="1" allowOverlap="1" wp14:anchorId="7560F90A" wp14:editId="2E4901E8">
+                <wp:simplePos x="0" y="0"/>
+                <wp:positionH relativeFrom="column">
+                  <wp:posOffset>10257985</wp:posOffset>
+                </wp:positionH>
+                <wp:positionV relativeFrom="paragraph">
+                  <wp:posOffset>2142430</wp:posOffset>
+                </wp:positionV>
+                <wp:extent cx="3977298" cy="1980028"/>
+                <wp:effectExtent l="0" t="0" r="0" b="1270"/>
+                <wp:wrapNone/>
+                <wp:docPr id="10" name="Text Box 10"/>
+                <wp:cNvGraphicFramePr/>
+                <a:graphic xmlns:a="http://schemas.openxmlformats.org/drawingml/2006/main">
+                  <a:graphicData uri="http://schemas.microsoft.com/office/word/2010/wordprocessingShape">
+                    <wps:wsp>
+                      <wps:cNvSpPr txBox="1"/>
+                      <wps:spPr>
+                        <a:xfrm>
+                          <a:off x="0" y="0"/>
+                          <a:ext cx="3977298" cy="1980028"/>
+                        </a:xfrm>
+                        <a:prstGeom prst="rect">
+                          <a:avLst/>
+                        </a:prstGeom>
+                        <a:noFill/>
+                        <a:ln w="6350">
+                          <a:noFill/>
+                        </a:ln>
+                      </wps:spPr>
+                      <wps:txbx>
+                        <w:txbxContent>
+                          <w:p>
+                            <w:r>
+                              <w:t xml:space="preserve">They may see changes in the marketplace as travel patterns change various reasons such as weather, exchange rate, trends, etc. In their immediate environment, they may see a change in how operations such as grouping </w:t>
+                            </w:r>
+                            <w:proofErr w:type="gramStart"/>
+                            <w:r>
+                              <w:t xml:space="preserve">particular </w:t>
+                            </w:r>
+                            <w:proofErr w:type="spellStart"/>
+                            <w:r>
+                              <w:t>RMs</w:t>
+                            </w:r>
+                            <w:proofErr w:type="spellEnd"/>
+                            <w:proofErr w:type="gramEnd"/>
+                            <w:r>
+                              <w:t xml:space="preserve"> together based on the travel packages they are responsible or seeing people’s titles change due to the proposed system.  They may see others happy or unset with the change depending on how it has affected them. The change will likely result in retraining so they may be watching and reading new training guides and details about the region and travel package that they are now responsible for .</w:t>
+                            </w:r>
+                          </w:p>
+                        </w:txbxContent>
+                      </wps:txbx>
+                      <wps:bodyPr rot="0" spcFirstLastPara="0" vertOverflow="overflow" horzOverflow="overflow" vert="horz" wrap="square" lIns="91440" tIns="45720" rIns="91440" bIns="45720" numCol="1" spcCol="0" rtlCol="0" fromWordArt="0" anchor="t" anchorCtr="0" forceAA="0" compatLnSpc="1">
+                        <a:prstTxWarp prst="textNoShape">
+                          <a:avLst/>
+                        </a:prstTxWarp>
+                        <a:noAutofit/>
+                      </wps:bodyPr>
+                    </wps:wsp>
+                  </a:graphicData>
+                </a:graphic>
+                <wp14:sizeRelH relativeFrom="margin">
+                  <wp14:pctWidth>0</wp14:pctWidth>
+                </wp14:sizeRelH>
+                <wp14:sizeRelV relativeFrom="margin">
+                  <wp14:pctHeight>0</wp14:pctHeight>
+                </wp14:sizeRelV>
+              </wp:anchor>
+            </w:drawing>
+          </mc:Choice>
+          <mc:Fallback>
+            <w:pict>
+              <v:shapetype w14:anchorId="7560F90A" id="_x0000_t202" coordsize="21600,21600" o:spt="202" path="m,l,21600r21600,l21600,xe">
+                <v:stroke joinstyle="miter"/>
+                <v:path gradientshapeok="t" o:connecttype="rect"/>
+              </v:shapetype>
+              <v:shape id="Text Box 10" o:spid="_x0000_s1087" type="#_x0000_t202" style="position:absolute;left:0;text-align:left;margin-left:807.7pt;margin-top:168.7pt;width:313.15pt;height:155.9pt;z-index:251670528;visibility:visible;mso-wrap-style:square;mso-width-percent:0;mso-height-percent:0;mso-wrap-distance-left:9pt;mso-wrap-distance-top:0;mso-wrap-distance-right:9pt;mso-wrap-distance-bottom:0;mso-position-horizontal:absolute;mso-position-horizontal-relative:text;mso-position-vertical:absolute;mso-position-vertical-relative:text;mso-width-percent:0;mso-height-percent:0;mso-width-relative:margin;mso-height-relative:margin;v-text-anchor:top" o:gfxdata="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" filled="f" stroked="f" strokeweight=".5pt">
+                <v:textbox>
+                  <w:txbxContent>
+                    <w:p>
+                      <w:r>
+                        <w:t xml:space="preserve">They may see changes in the marketplace as travel patterns change various reasons such as weather, exchange rate, trends, etc. In their immediate environment, they may see a change in how operations such as grouping </w:t>
+                      </w:r>
+                      <w:proofErr w:type="gramStart"/>
+                      <w:r>
+                        <w:t xml:space="preserve">particular </w:t>
+                      </w:r>
+                      <w:proofErr w:type="spellStart"/>
+                      <w:r>
+                        <w:t>RMs</w:t>
+                      </w:r>
+                      <w:proofErr w:type="spellEnd"/>
+                      <w:proofErr w:type="gramEnd"/>
+                      <w:r>
+                        <w:t xml:space="preserve"> together based on the travel packages they are responsible or seeing people’s titles change due to the proposed system.  They may see others happy or unset with the change depending on how it has affected them. The change will likely result in retraining so they may be watching and reading new training guides and details about the region and travel package that they are now responsible for .</w:t>
+                      </w:r>
+                    </w:p>
+                  </w:txbxContent>
+                </v:textbox>
+              </v:shape>
+            </w:pict>
+          </mc:Fallback>
+        </mc:AlternateContent>
+      </w:r>
+      <w:r>
+        <w:rPr>
+          <w:noProof/>
+        </w:rPr>
+        <mc:AlternateContent>
+          <mc:Choice Requires="wps">
+            <w:drawing>
+              <wp:anchor distT="0" distB="0" distL="114300" distR="114300" simplePos="0" relativeHeight="251669504" behindDoc="0" locked="0" layoutInCell="1" allowOverlap="1" wp14:anchorId="0073C4A1" wp14:editId="67885B7A">
+                <wp:simplePos x="0" y="0"/>
+                <wp:positionH relativeFrom="column">
+                  <wp:posOffset>7016750</wp:posOffset>
+                </wp:positionH>
+                <wp:positionV relativeFrom="paragraph">
+                  <wp:posOffset>2667000</wp:posOffset>
+                </wp:positionV>
+                <wp:extent cx="1771650" cy="2834558"/>
+                <wp:effectExtent l="0" t="0" r="0" b="4445"/>
+                <wp:wrapNone/>
+                <wp:docPr id="8" name="Text Box 8"/>
+                <wp:cNvGraphicFramePr/>
+                <a:graphic xmlns:a="http://schemas.openxmlformats.org/drawingml/2006/main">
+                  <a:graphicData uri="http://schemas.microsoft.com/office/word/2010/wordprocessingShape">
+                    <wps:wsp>
+                      <wps:cNvSpPr txBox="1"/>
+                      <wps:spPr>
+                        <a:xfrm>
+                          <a:off x="0" y="0"/>
+                          <a:ext cx="1771650" cy="2834558"/>
+                        </a:xfrm>
+                        <a:prstGeom prst="rect">
+                          <a:avLst/>
+                        </a:prstGeom>
+                        <a:noFill/>
+                        <a:ln w="6350">
+                          <a:noFill/>
+                        </a:ln>
+                      </wps:spPr>
+                      <wps:txbx>
+                        <w:txbxContent>
+                          <w:p>
+                            <w:r>
+                              <w:t>It may help them further progress their career as they become subject matter experts leading to more convincing sales. It may boost their confidence in pitching a sale as they are better informed about the region and its travel packages. They want it not to affect their employability and career.     It can potentially boost their sales rate and commission.</w:t>
+                            </w:r>
+                          </w:p>
+                        </w:txbxContent>
+                      </wps:txbx>
+                      <wps:bodyPr rot="0" spcFirstLastPara="0" vertOverflow="overflow" horzOverflow="overflow" vert="horz" wrap="square" lIns="91440" tIns="45720" rIns="91440" bIns="45720" numCol="1" spcCol="0" rtlCol="0" fromWordArt="0" anchor="t" anchorCtr="0" forceAA="0" compatLnSpc="1">
+                        <a:prstTxWarp prst="textNoShape">
+                          <a:avLst/>
+                        </a:prstTxWarp>
+                        <a:noAutofit/>
+                      </wps:bodyPr>
+                    </wps:wsp>
+                  </a:graphicData>
+                </a:graphic>
+                <wp14:sizeRelV relativeFrom="margin">
+                  <wp14:pctHeight>0</wp14:pctHeight>
+                </wp14:sizeRelV>
+              </wp:anchor>
+            </w:drawing>
+          </mc:Choice>
+          <mc:Fallback>
+            <w:pict>
+              <v:shape w14:anchorId="0073C4A1" id="Text Box 8" o:spid="_x0000_s1088" type="#_x0000_t202" style="position:absolute;left:0;text-align:left;margin-left:552.5pt;margin-top:210pt;width:139.5pt;height:223.2pt;z-index:251669504;visibility:visible;mso-wrap-style:square;mso-height-percent:0;mso-wrap-distance-left:9pt;mso-wrap-distance-top:0;mso-wrap-distance-right:9pt;mso-wrap-distance-bottom:0;mso-position-horizontal:absolute;mso-position-horizontal-relative:text;mso-position-vertical:absolute;mso-position-vertical-relative:text;mso-height-percent:0;mso-height-relative:margin;v-text-anchor:top" o:gfxdata="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" filled="f" stroked="f" strokeweight=".5pt">
+                <v:textbox>
+                  <w:txbxContent>
+                    <w:p>
+                      <w:r>
+                        <w:t>It may help them further progress their career as they become subject matter experts leading to more convincing sales. It may boost their confidence in pitching a sale as they are better informed about the region and its travel packages. They want it not to affect their employability and career.     It can potentially boost their sales rate and commission.</w:t>
+                      </w:r>
+                    </w:p>
+                  </w:txbxContent>
+                </v:textbox>
+              </v:shape>
             </w:pict>
           </mc:Fallback>
         </mc:AlternateContent>
@@ -7047,7 +5926,15 @@
                         <w:txbxContent>
                           <w:p>
                             <w:r>
-                              <w:t>They may fear that they are allocated a region or travel package that is not as popular with customers, leading to reduced sales and thus commission. RMs may not particular like the region or package that they have been tasked to sell making it more difficult. They may think that it reduces their job opportunities and career progression.</w:t>
+                              <w:t xml:space="preserve">They may fear that they are allocated a region or travel package that is not as popular with customers, leading to reduced sales and thus commission. </w:t>
+                            </w:r>
+                            <w:proofErr w:type="spellStart"/>
+                            <w:r>
+                              <w:t>RMs</w:t>
+                            </w:r>
+                            <w:proofErr w:type="spellEnd"/>
+                            <w:r>
+                              <w:t xml:space="preserve"> may not particular like the region or package that they have been tasked to sell making it more difficult. They may think that it reduces their job opportunities and career progression.</w:t>
                             </w:r>
                           </w:p>
                         </w:txbxContent>
@@ -7072,12 +5959,20 @@
           </mc:Choice>
           <mc:Fallback>
             <w:pict>
-              <v:shape w14:anchorId="37A0650A" id="Text Box 7" o:spid="_x0000_s1094" type="#_x0000_t202" style="position:absolute;left:0;text-align:left;margin-left:397pt;margin-top:218.4pt;width:143.5pt;height:197.7pt;z-index:251668480;visibility:visible;mso-wrap-style:square;mso-width-percent:0;mso-height-percent:0;mso-wrap-distance-left:9pt;mso-wrap-distance-top:0;mso-wrap-distance-right:9pt;mso-wrap-distance-bottom:0;mso-position-horizontal:absolute;mso-position-horizontal-relative:text;mso-position-vertical:absolute;mso-position-vertical-relative:text;mso-width-percent:0;mso-height-percent:0;mso-width-relative:margin;mso-height-relative:margin;v-text-anchor:top" o:gfxdata="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" filled="f" stroked="f" strokeweight=".5pt">
+              <v:shape w14:anchorId="37A0650A" id="Text Box 7" o:spid="_x0000_s1089" type="#_x0000_t202" style="position:absolute;left:0;text-align:left;margin-left:397pt;margin-top:218.4pt;width:143.5pt;height:197.7pt;z-index:251668480;visibility:visible;mso-wrap-style:square;mso-width-percent:0;mso-height-percent:0;mso-wrap-distance-left:9pt;mso-wrap-distance-top:0;mso-wrap-distance-right:9pt;mso-wrap-distance-bottom:0;mso-position-horizontal:absolute;mso-position-horizontal-relative:text;mso-position-vertical:absolute;mso-position-vertical-relative:text;mso-width-percent:0;mso-height-percent:0;mso-width-relative:margin;mso-height-relative:margin;v-text-anchor:top" o:gfxdata="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" filled="f" stroked="f" strokeweight=".5pt">
                 <v:textbox>
                   <w:txbxContent>
                     <w:p>
                       <w:r>
-                        <w:t>They may fear that they are allocated a region or travel package that is not as popular with customers, leading to reduced sales and thus commission. RMs may not particular like the region or package that they have been tasked to sell making it more difficult. They may think that it reduces their job opportunities and career progression.</w:t>
+                        <w:t xml:space="preserve">They may fear that they are allocated a region or travel package that is not as popular with customers, leading to reduced sales and thus commission. </w:t>
+                      </w:r>
+                      <w:proofErr w:type="spellStart"/>
+                      <w:r>
+                        <w:t>RMs</w:t>
+                      </w:r>
+                      <w:proofErr w:type="spellEnd"/>
+                      <w:r>
+                        <w:t xml:space="preserve"> may not particular like the region or package that they have been tasked to sell making it more difficult. They may think that it reduces their job opportunities and career progression.</w:t>
                       </w:r>
                     </w:p>
                   </w:txbxContent>
@@ -7127,25 +6022,16 @@
                       <wps:txbx>
                         <w:txbxContent>
                           <w:p>
-                            <w:pPr>
-                              <w:rPr>
-                                <w:i/>
-                                <w:iCs/>
-                              </w:rPr>
-                            </w:pPr>
                             <w:r>
-                              <w:rPr>
-                                <w:i/>
-                                <w:iCs/>
-                              </w:rPr>
-                              <w:t>Relationship managers (RMs) are telephone salespeople for a travel company. The company wishes to develop an information system to optimise business operation</w:t>
+                              <w:t>Relationship managers (</w:t>
                             </w:r>
+                            <w:proofErr w:type="spellStart"/>
                             <w:r>
-                              <w:rPr>
-                                <w:i/>
-                                <w:iCs/>
-                              </w:rPr>
-                              <w:t>s, resulting in a change to the operation of their job.</w:t>
+                              <w:t>RMs</w:t>
+                            </w:r>
+                            <w:proofErr w:type="spellEnd"/>
+                            <w:r>
+                              <w:t>) are telephone salespeople for a travel company. The company wishes to develop an information system to optimise business operations, resulting in a change to the operation of their job.</w:t>
                             </w:r>
                           </w:p>
                         </w:txbxContent>
@@ -7170,29 +6056,20 @@
           </mc:Choice>
           <mc:Fallback>
             <w:pict>
-              <v:shape w14:anchorId="2E64B60B" id="Text Box 4" o:spid="_x0000_s1095" type="#_x0000_t202" style="position:absolute;left:0;text-align:left;margin-left:211.2pt;margin-top:38.5pt;width:208.3pt;height:99pt;z-index:251666432;visibility:visible;mso-wrap-style:square;mso-width-percent:0;mso-height-percent:0;mso-wrap-distance-left:9pt;mso-wrap-distance-top:0;mso-wrap-distance-right:9pt;mso-wrap-distance-bottom:0;mso-position-horizontal:absolute;mso-position-horizontal-relative:text;mso-position-vertical:absolute;mso-position-vertical-relative:text;mso-width-percent:0;mso-height-percent:0;mso-width-relative:margin;mso-height-relative:margin;v-text-anchor:top" o:gfxdata="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" filled="f" stroked="f" strokeweight=".5pt">
+              <v:shape w14:anchorId="2E64B60B" id="Text Box 4" o:spid="_x0000_s1090" type="#_x0000_t202" style="position:absolute;left:0;text-align:left;margin-left:211.2pt;margin-top:38.5pt;width:208.3pt;height:99pt;z-index:251666432;visibility:visible;mso-wrap-style:square;mso-width-percent:0;mso-height-percent:0;mso-wrap-distance-left:9pt;mso-wrap-distance-top:0;mso-wrap-distance-right:9pt;mso-wrap-distance-bottom:0;mso-position-horizontal:absolute;mso-position-horizontal-relative:text;mso-position-vertical:absolute;mso-position-vertical-relative:text;mso-width-percent:0;mso-height-percent:0;mso-width-relative:margin;mso-height-relative:margin;v-text-anchor:top" o:gfxdata="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" filled="f" stroked="f" strokeweight=".5pt">
                 <v:textbox>
                   <w:txbxContent>
                     <w:p>
-                      <w:pPr>
-                        <w:rPr>
-                          <w:i/>
-                          <w:iCs/>
-                        </w:rPr>
-                      </w:pPr>
                       <w:r>
-                        <w:rPr>
-                          <w:i/>
-                          <w:iCs/>
-                        </w:rPr>
-                        <w:t>Relationship managers (RMs) are telephone salespeople for a travel company. The company wishes to develop an information system to optimise business operation</w:t>
+                        <w:t>Relationship managers (</w:t>
                       </w:r>
+                      <w:proofErr w:type="spellStart"/>
                       <w:r>
-                        <w:rPr>
-                          <w:i/>
-                          <w:iCs/>
-                        </w:rPr>
-                        <w:t>s, resulting in a change to the operation of their job.</w:t>
+                        <w:t>RMs</w:t>
+                      </w:r>
+                      <w:proofErr w:type="spellEnd"/>
+                      <w:r>
+                        <w:t>) are telephone salespeople for a travel company. The company wishes to develop an information system to optimise business operations, resulting in a change to the operation of their job.</w:t>
                       </w:r>
                     </w:p>
                   </w:txbxContent>
@@ -7242,32 +6119,21 @@
                       <wps:txbx>
                         <w:txbxContent>
                           <w:p>
-                            <w:pPr>
-                              <w:rPr>
-                                <w:i/>
-                                <w:iCs/>
-                              </w:rPr>
-                            </w:pPr>
+                            <w:proofErr w:type="spellStart"/>
                             <w:r>
-                              <w:rPr>
-                                <w:i/>
-                                <w:iCs/>
-                              </w:rPr>
-                              <w:t>RMs will need to become specialised in particular</w:t>
+                              <w:t>RMs</w:t>
                             </w:r>
+                            <w:proofErr w:type="spellEnd"/>
                             <w:r>
-                              <w:rPr>
-                                <w:i/>
-                                <w:iCs/>
-                              </w:rPr>
-                              <w:t xml:space="preserve"> </w:t>
+                              <w:t xml:space="preserve"> will need to become specialised </w:t>
                             </w:r>
+                            <w:proofErr w:type="gramStart"/>
                             <w:r>
-                              <w:rPr>
-                                <w:i/>
-                                <w:iCs/>
-                              </w:rPr>
-                              <w:t>travel packages or regions, they will need to decide on the specifics. It will change how they do their job. The successfulness of the change will be determined from customer satisfaction, change in sales rate and employee satisfaction.</w:t>
+                              <w:t>in particular travel</w:t>
+                            </w:r>
+                            <w:proofErr w:type="gramEnd"/>
+                            <w:r>
+                              <w:t xml:space="preserve"> packages or regions, they will need to decide on the specifics. It will change how they do their job. The successfulness of the change will be determined from customer satisfaction, change in sales rate and employee satisfaction.</w:t>
                             </w:r>
                           </w:p>
                         </w:txbxContent>
@@ -7292,36 +6158,25 @@
           </mc:Choice>
           <mc:Fallback>
             <w:pict>
-              <v:shape w14:anchorId="6BDA80D6" id="Text Box 6" o:spid="_x0000_s1096" type="#_x0000_t202" style="position:absolute;left:0;text-align:left;margin-left:650.5pt;margin-top:35pt;width:234.65pt;height:98pt;z-index:251667456;visibility:visible;mso-wrap-style:square;mso-width-percent:0;mso-height-percent:0;mso-wrap-distance-left:9pt;mso-wrap-distance-top:0;mso-wrap-distance-right:9pt;mso-wrap-distance-bottom:0;mso-position-horizontal:absolute;mso-position-horizontal-relative:text;mso-position-vertical:absolute;mso-position-vertical-relative:text;mso-width-percent:0;mso-height-percent:0;mso-width-relative:margin;mso-height-relative:margin;v-text-anchor:top" o:gfxdata="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" filled="f" stroked="f" strokeweight=".5pt">
+              <v:shape w14:anchorId="6BDA80D6" id="Text Box 6" o:spid="_x0000_s1091" type="#_x0000_t202" style="position:absolute;left:0;text-align:left;margin-left:650.5pt;margin-top:35pt;width:234.65pt;height:98pt;z-index:251667456;visibility:visible;mso-wrap-style:square;mso-width-percent:0;mso-height-percent:0;mso-wrap-distance-left:9pt;mso-wrap-distance-top:0;mso-wrap-distance-right:9pt;mso-wrap-distance-bottom:0;mso-position-horizontal:absolute;mso-position-horizontal-relative:text;mso-position-vertical:absolute;mso-position-vertical-relative:text;mso-width-percent:0;mso-height-percent:0;mso-width-relative:margin;mso-height-relative:margin;v-text-anchor:top" o:gfxdata="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" filled="f" stroked="f" strokeweight=".5pt">
                 <v:textbox>
                   <w:txbxContent>
                     <w:p>
-                      <w:pPr>
-                        <w:rPr>
-                          <w:i/>
-                          <w:iCs/>
-                        </w:rPr>
-                      </w:pPr>
+                      <w:proofErr w:type="spellStart"/>
                       <w:r>
-                        <w:rPr>
-                          <w:i/>
-                          <w:iCs/>
-                        </w:rPr>
-                        <w:t>RMs will need to become specialised in particular</w:t>
+                        <w:t>RMs</w:t>
                       </w:r>
+                      <w:proofErr w:type="spellEnd"/>
                       <w:r>
-                        <w:rPr>
-                          <w:i/>
-                          <w:iCs/>
-                        </w:rPr>
-                        <w:t xml:space="preserve"> </w:t>
+                        <w:t xml:space="preserve"> will need to become specialised </w:t>
                       </w:r>
+                      <w:proofErr w:type="gramStart"/>
                       <w:r>
-                        <w:rPr>
-                          <w:i/>
-                          <w:iCs/>
-                        </w:rPr>
-                        <w:t>travel packages or regions, they will need to decide on the specifics. It will change how they do their job. The successfulness of the change will be determined from customer satisfaction, change in sales rate and employee satisfaction.</w:t>
+                        <w:t>in particular travel</w:t>
+                      </w:r>
+                      <w:proofErr w:type="gramEnd"/>
+                      <w:r>
+                        <w:t xml:space="preserve"> packages or regions, they will need to decide on the specifics. It will change how they do their job. The successfulness of the change will be determined from customer satisfaction, change in sales rate and employee satisfaction.</w:t>
                       </w:r>
                     </w:p>
                   </w:txbxContent>
@@ -7376,7 +6231,7 @@
                         <w:txbxContent>
                           <w:p>
                             <w:r>
-                              <w:t>1.1</w:t>
+                              <w:t>1.2</w:t>
                             </w:r>
                           </w:p>
                         </w:txbxContent>
@@ -7398,12 +6253,12 @@
           </mc:Choice>
           <mc:Fallback>
             <w:pict>
-              <v:shape w14:anchorId="6686D19A" id="Text Box 5" o:spid="_x0000_s1097" type="#_x0000_t202" style="position:absolute;left:0;text-align:left;margin-left:1036.45pt;margin-top:-34.7pt;width:106.95pt;height:21.15pt;z-index:251665408;visibility:visible;mso-wrap-style:square;mso-width-percent:0;mso-wrap-distance-left:9pt;mso-wrap-distance-top:0;mso-wrap-distance-right:9pt;mso-wrap-distance-bottom:0;mso-position-horizontal:absolute;mso-position-horizontal-relative:text;mso-position-vertical:absolute;mso-position-vertical-relative:text;mso-width-percent:0;mso-width-relative:margin;v-text-anchor:top" o:gfxdata="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" fillcolor="white [3201]" strokeweight=".5pt">
+              <v:shape w14:anchorId="6686D19A" id="Text Box 5" o:spid="_x0000_s1092" type="#_x0000_t202" style="position:absolute;left:0;text-align:left;margin-left:1036.45pt;margin-top:-34.7pt;width:106.95pt;height:21.15pt;z-index:251665408;visibility:visible;mso-wrap-style:square;mso-width-percent:0;mso-wrap-distance-left:9pt;mso-wrap-distance-top:0;mso-wrap-distance-right:9pt;mso-wrap-distance-bottom:0;mso-position-horizontal:absolute;mso-position-horizontal-relative:text;mso-position-vertical:absolute;mso-position-vertical-relative:text;mso-width-percent:0;mso-width-relative:margin;v-text-anchor:top" o:gfxdata="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" fillcolor="white [3201]" strokeweight=".5pt">
                 <v:textbox>
                   <w:txbxContent>
                     <w:p>
                       <w:r>
-                        <w:t>1.1</w:t>
+                        <w:t>1.2</w:t>
                       </w:r>
                     </w:p>
                   </w:txbxContent>
@@ -7480,7 +6335,7 @@
           </mc:Choice>
           <mc:Fallback>
             <w:pict>
-              <v:shape w14:anchorId="4957EC8B" id="Text Box 3" o:spid="_x0000_s1098" type="#_x0000_t202" style="position:absolute;left:0;text-align:left;margin-left:900.6pt;margin-top:-34.95pt;width:106.95pt;height:21.15pt;z-index:251663360;visibility:visible;mso-wrap-style:square;mso-width-percent:0;mso-wrap-distance-left:9pt;mso-wrap-distance-top:0;mso-wrap-distance-right:9pt;mso-wrap-distance-bottom:0;mso-position-horizontal:absolute;mso-position-horizontal-relative:text;mso-position-vertical:absolute;mso-position-vertical-relative:text;mso-width-percent:0;mso-width-relative:margin;v-text-anchor:top" o:gfxdata="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" fillcolor="white [3201]" strokeweight=".5pt">
+              <v:shape w14:anchorId="4957EC8B" id="Text Box 3" o:spid="_x0000_s1093" type="#_x0000_t202" style="position:absolute;left:0;text-align:left;margin-left:900.6pt;margin-top:-34.95pt;width:106.95pt;height:21.15pt;z-index:251663360;visibility:visible;mso-wrap-style:square;mso-width-percent:0;mso-wrap-distance-left:9pt;mso-wrap-distance-top:0;mso-wrap-distance-right:9pt;mso-wrap-distance-bottom:0;mso-position-horizontal:absolute;mso-position-horizontal-relative:text;mso-position-vertical:absolute;mso-position-vertical-relative:text;mso-width-percent:0;mso-width-relative:margin;v-text-anchor:top" o:gfxdata="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" fillcolor="white [3201]" strokeweight=".5pt">
                 <v:textbox>
                   <w:txbxContent>
                     <w:p>
@@ -7559,7 +6414,7 @@
           </mc:Choice>
           <mc:Fallback>
             <w:pict>
-              <v:shape w14:anchorId="02D8769E" id="Text Box 2" o:spid="_x0000_s1099" type="#_x0000_t202" style="position:absolute;left:0;text-align:left;margin-left:601.95pt;margin-top:-35pt;width:217.55pt;height:21.15pt;z-index:251661312;visibility:visible;mso-wrap-style:square;mso-wrap-distance-left:9pt;mso-wrap-distance-top:0;mso-wrap-distance-right:9pt;mso-wrap-distance-bottom:0;mso-position-horizontal:absolute;mso-position-horizontal-relative:text;mso-position-vertical:absolute;mso-position-vertical-relative:text;v-text-anchor:top" o:gfxdata="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" fillcolor="white [3201]" strokeweight=".5pt">
+              <v:shape w14:anchorId="02D8769E" id="Text Box 2" o:spid="_x0000_s1094" type="#_x0000_t202" style="position:absolute;left:0;text-align:left;margin-left:601.95pt;margin-top:-35pt;width:217.55pt;height:21.15pt;z-index:251661312;visibility:visible;mso-wrap-style:square;mso-wrap-distance-left:9pt;mso-wrap-distance-top:0;mso-wrap-distance-right:9pt;mso-wrap-distance-bottom:0;mso-position-horizontal:absolute;mso-position-horizontal-relative:text;mso-position-vertical:absolute;mso-position-vertical-relative:text;v-text-anchor:top" o:gfxdata="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" fillcolor="white [3201]" strokeweight=".5pt">
                 <v:textbox>
                   <w:txbxContent>
                     <w:p>
@@ -7618,9 +6473,11 @@
                       <wps:txbx>
                         <w:txbxContent>
                           <w:p>
+                            <w:proofErr w:type="spellStart"/>
                             <w:r>
                               <w:t>RMs</w:t>
                             </w:r>
+                            <w:proofErr w:type="spellEnd"/>
                             <w:r>
                               <w:tab/>
                             </w:r>
@@ -7641,13 +6498,15 @@
           </mc:Choice>
           <mc:Fallback>
             <w:pict>
-              <v:shape w14:anchorId="1F4DD57F" id="Text Box 1" o:spid="_x0000_s1100" type="#_x0000_t202" style="position:absolute;left:0;text-align:left;margin-left:316.25pt;margin-top:-35.15pt;width:217.55pt;height:21.15pt;z-index:251659264;visibility:visible;mso-wrap-style:square;mso-wrap-distance-left:9pt;mso-wrap-distance-top:0;mso-wrap-distance-right:9pt;mso-wrap-distance-bottom:0;mso-position-horizontal:absolute;mso-position-horizontal-relative:text;mso-position-vertical:absolute;mso-position-vertical-relative:text;v-text-anchor:top" o:gfxdata="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" fillcolor="white [3201]" strokeweight=".5pt">
+              <v:shape w14:anchorId="1F4DD57F" id="Text Box 1" o:spid="_x0000_s1095" type="#_x0000_t202" style="position:absolute;left:0;text-align:left;margin-left:316.25pt;margin-top:-35.15pt;width:217.55pt;height:21.15pt;z-index:251659264;visibility:visible;mso-wrap-style:square;mso-wrap-distance-left:9pt;mso-wrap-distance-top:0;mso-wrap-distance-right:9pt;mso-wrap-distance-bottom:0;mso-position-horizontal:absolute;mso-position-horizontal-relative:text;mso-position-vertical:absolute;mso-position-vertical-relative:text;v-text-anchor:top" o:gfxdata="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" fillcolor="white [3201]" strokeweight=".5pt">
                 <v:textbox>
                   <w:txbxContent>
                     <w:p>
+                      <w:proofErr w:type="spellStart"/>
                       <w:r>
                         <w:t>RMs</w:t>
                       </w:r>
+                      <w:proofErr w:type="spellEnd"/>
                       <w:r>
                         <w:tab/>
                       </w:r>
@@ -7659,6 +6518,7 @@
           </mc:Fallback>
         </mc:AlternateContent>
       </w:r>
+      <w:bookmarkEnd w:id="0"/>
     </w:p>
     <w:sectPr>
       <w:pgSz w:w="24480" w:h="15840" w:orient="landscape"/>

</xml_diff>

<commit_message>
Adding in "what do they say?" for RMs
Signed-off-by: Jennifer Luu <58239721+luujennifer@users.noreply.github.com>
</commit_message>
<xml_diff>
--- a/Empathy-Map-RMs.docx
+++ b/Empathy-Map-RMs.docx
@@ -7,7 +7,6 @@
         <w:spacing w:after="0"/>
         <w:ind w:left="-1440" w:right="23040"/>
       </w:pPr>
-      <w:bookmarkStart w:id="0" w:name="_Hlk39678405"/>
       <w:r>
         <w:rPr>
           <w:noProof/>
@@ -15,7 +14,7 @@
         <mc:AlternateContent>
           <mc:Choice Requires="wpg">
             <w:drawing>
-              <wp:anchor distT="0" distB="0" distL="114300" distR="114300" simplePos="0" relativeHeight="251658240" behindDoc="0" locked="0" layoutInCell="1" allowOverlap="1" wp14:anchorId="4A0630E0" wp14:editId="66583046">
+              <wp:anchor distT="0" distB="0" distL="114300" distR="114300" simplePos="0" relativeHeight="251659264" behindDoc="0" locked="0" layoutInCell="1" allowOverlap="1" wp14:anchorId="35BD35A4" wp14:editId="250CC728">
                 <wp:simplePos x="0" y="0"/>
                 <wp:positionH relativeFrom="page">
                   <wp:posOffset>0</wp:posOffset>
@@ -914,7 +913,7 @@
                         <wps:cNvSpPr/>
                         <wps:spPr>
                           <a:xfrm>
-                            <a:off x="6944233" y="7965695"/>
+                            <a:off x="4190746" y="7382284"/>
                             <a:ext cx="1647945" cy="269581"/>
                           </a:xfrm>
                           <a:prstGeom prst="rect">
@@ -990,7 +989,7 @@
                         <wps:cNvSpPr/>
                         <wps:spPr>
                           <a:xfrm>
-                            <a:off x="8186294" y="7965695"/>
+                            <a:off x="5434461" y="7409691"/>
                             <a:ext cx="362352" cy="269581"/>
                           </a:xfrm>
                           <a:prstGeom prst="rect">
@@ -1023,7 +1022,7 @@
                         <wps:cNvSpPr/>
                         <wps:spPr>
                           <a:xfrm>
-                            <a:off x="8459470" y="7965695"/>
+                            <a:off x="5707676" y="7409691"/>
                             <a:ext cx="131016" cy="269581"/>
                           </a:xfrm>
                           <a:prstGeom prst="rect">
@@ -2958,7 +2957,7 @@
                         <wps:cNvSpPr/>
                         <wps:spPr>
                           <a:xfrm>
-                            <a:off x="6557772" y="7915657"/>
+                            <a:off x="3822810" y="7374333"/>
                             <a:ext cx="272796" cy="272796"/>
                           </a:xfrm>
                           <a:custGeom>
@@ -3021,7 +3020,7 @@
                         <wps:cNvSpPr/>
                         <wps:spPr>
                           <a:xfrm>
-                            <a:off x="6633337" y="7950913"/>
+                            <a:off x="3919886" y="7377343"/>
                             <a:ext cx="164180" cy="400418"/>
                           </a:xfrm>
                           <a:prstGeom prst="rect">
@@ -3560,7 +3559,7 @@
           </mc:Choice>
           <mc:Fallback>
             <w:pict>
-              <v:group w14:anchorId="4A0630E0" id="Group 830" o:spid="_x0000_s1026" style="position:absolute;left:0;text-align:left;margin-left:0;margin-top:0;width:1232.75pt;height:791.75pt;z-index:251658240;mso-position-horizontal-relative:page;mso-position-vertical-relative:page;mso-width-relative:margin;mso-height-relative:margin" coordorigin=",-45" coordsize="156560,100553" o:gfxdata="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">
+              <v:group w14:anchorId="35BD35A4" id="Group 830" o:spid="_x0000_s1026" style="position:absolute;left:0;text-align:left;margin-left:0;margin-top:0;width:1232.75pt;height:791.75pt;z-index:251659264;mso-position-horizontal-relative:page;mso-position-vertical-relative:page;mso-width-relative:margin;mso-height-relative:margin" coordorigin=",-45" coordsize="156560,100553" o:gfxdata="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">
                 <v:shapetype id="_x0000_t75" coordsize="21600,21600" o:spt="75" o:preferrelative="t" path="m@4@5l@4@11@9@11@9@5xe" filled="f" stroked="f">
                   <v:stroke joinstyle="miter"/>
                   <v:formulas>
@@ -4126,7 +4125,7 @@
                     </w:txbxContent>
                   </v:textbox>
                 </v:rect>
-                <v:rect id="Rectangle 38" o:spid="_x0000_s1044" style="position:absolute;left:69442;top:79656;width:16479;height:2696;visibility:visible;mso-wrap-style:square;v-text-anchor:top" o:gfxdata="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" filled="f" stroked="f">
+                <v:rect id="Rectangle 38" o:spid="_x0000_s1044" style="position:absolute;left:41907;top:73822;width:16479;height:2696;visibility:visible;mso-wrap-style:square;v-text-anchor:top" o:gfxdata="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" filled="f" stroked="f">
                   <v:textbox inset="0,0,0,0">
                     <w:txbxContent>
                       <w:p>
@@ -4185,7 +4184,7 @@
                     </w:txbxContent>
                   </v:textbox>
                 </v:rect>
-                <v:rect id="Rectangle 39" o:spid="_x0000_s1045" style="position:absolute;left:81862;top:79656;width:3624;height:2696;visibility:visible;mso-wrap-style:square;v-text-anchor:top" o:gfxdata="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" filled="f" stroked="f">
+                <v:rect id="Rectangle 39" o:spid="_x0000_s1045" style="position:absolute;left:54344;top:74096;width:3624;height:2696;visibility:visible;mso-wrap-style:square;v-text-anchor:top" o:gfxdata="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" filled="f" stroked="f">
                   <v:textbox inset="0,0,0,0">
                     <w:txbxContent>
                       <w:p>
@@ -4201,7 +4200,7 @@
                     </w:txbxContent>
                   </v:textbox>
                 </v:rect>
-                <v:rect id="Rectangle 40" o:spid="_x0000_s1046" style="position:absolute;left:84594;top:79656;width:1310;height:2696;visibility:visible;mso-wrap-style:square;v-text-anchor:top" o:gfxdata="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" filled="f" stroked="f">
+                <v:rect id="Rectangle 40" o:spid="_x0000_s1046" style="position:absolute;left:57076;top:74096;width:1310;height:2696;visibility:visible;mso-wrap-style:square;v-text-anchor:top" o:gfxdata="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" filled="f" stroked="f">
                   <v:textbox inset="0,0,0,0">
                     <w:txbxContent>
                       <w:p>
@@ -5458,11 +5457,11 @@
                     </w:txbxContent>
                   </v:textbox>
                 </v:rect>
-                <v:shape id="Shape 76" o:spid="_x0000_s1076" style="position:absolute;left:65577;top:79156;width:2728;height:2728;visibility:visible;mso-wrap-style:square;v-text-anchor:top" coordsize="272796,272796" o:gfxdata="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" path="m136398,v75311,,136398,61087,136398,136398c272796,211709,211709,272796,136398,272796,61087,272796,,211709,,136398,,61087,61087,,136398,xe" fillcolor="#a6a6a6" stroked="f" strokeweight="0">
+                <v:shape id="Shape 76" o:spid="_x0000_s1076" style="position:absolute;left:38228;top:73743;width:2728;height:2728;visibility:visible;mso-wrap-style:square;v-text-anchor:top" coordsize="272796,272796" o:gfxdata="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" path="m136398,v75311,,136398,61087,136398,136398c272796,211709,211709,272796,136398,272796,61087,272796,,211709,,136398,,61087,61087,,136398,xe" fillcolor="#a6a6a6" stroked="f" strokeweight="0">
                   <v:stroke miterlimit="83231f" joinstyle="miter"/>
                   <v:path arrowok="t" textboxrect="0,0,272796,272796"/>
                 </v:shape>
-                <v:rect id="Rectangle 77" o:spid="_x0000_s1077" style="position:absolute;left:66333;top:79509;width:1642;height:4004;visibility:visible;mso-wrap-style:square;v-text-anchor:top" o:gfxdata="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" filled="f" stroked="f">
+                <v:rect id="Rectangle 77" o:spid="_x0000_s1077" style="position:absolute;left:39198;top:73773;width:1642;height:4004;visibility:visible;mso-wrap-style:square;v-text-anchor:top" o:gfxdata="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" filled="f" stroked="f">
                   <v:textbox inset="0,0,0,0">
                     <w:txbxContent>
                       <w:p>
@@ -5703,7 +5702,478 @@
         <mc:AlternateContent>
           <mc:Choice Requires="wps">
             <w:drawing>
-              <wp:anchor distT="0" distB="0" distL="114300" distR="114300" simplePos="0" relativeHeight="251670528" behindDoc="0" locked="0" layoutInCell="1" allowOverlap="1" wp14:anchorId="7560F90A" wp14:editId="2E4901E8">
+              <wp:anchor distT="0" distB="0" distL="114300" distR="114300" simplePos="0" relativeHeight="251674624" behindDoc="0" locked="0" layoutInCell="1" allowOverlap="1" wp14:anchorId="00709BF0" wp14:editId="5D7679A4">
+                <wp:simplePos x="0" y="0"/>
+                <wp:positionH relativeFrom="column">
+                  <wp:posOffset>-453224</wp:posOffset>
+                </wp:positionH>
+                <wp:positionV relativeFrom="paragraph">
+                  <wp:posOffset>1741336</wp:posOffset>
+                </wp:positionV>
+                <wp:extent cx="2937575" cy="1916264"/>
+                <wp:effectExtent l="0" t="0" r="15240" b="27305"/>
+                <wp:wrapNone/>
+                <wp:docPr id="823" name="Text Box 823"/>
+                <wp:cNvGraphicFramePr/>
+                <a:graphic xmlns:a="http://schemas.openxmlformats.org/drawingml/2006/main">
+                  <a:graphicData uri="http://schemas.microsoft.com/office/word/2010/wordprocessingShape">
+                    <wps:wsp>
+                      <wps:cNvSpPr txBox="1"/>
+                      <wps:spPr>
+                        <a:xfrm>
+                          <a:off x="0" y="0"/>
+                          <a:ext cx="2937575" cy="1916264"/>
+                        </a:xfrm>
+                        <a:prstGeom prst="rect">
+                          <a:avLst/>
+                        </a:prstGeom>
+                        <a:solidFill>
+                          <a:schemeClr val="lt1"/>
+                        </a:solidFill>
+                        <a:ln w="6350">
+                          <a:solidFill>
+                            <a:prstClr val="black"/>
+                          </a:solidFill>
+                        </a:ln>
+                      </wps:spPr>
+                      <wps:txbx>
+                        <w:txbxContent>
+                          <w:p/>
+                        </w:txbxContent>
+                      </wps:txbx>
+                      <wps:bodyPr rot="0" spcFirstLastPara="0" vertOverflow="overflow" horzOverflow="overflow" vert="horz" wrap="square" lIns="91440" tIns="45720" rIns="91440" bIns="45720" numCol="1" spcCol="0" rtlCol="0" fromWordArt="0" anchor="t" anchorCtr="0" forceAA="0" compatLnSpc="1">
+                        <a:prstTxWarp prst="textNoShape">
+                          <a:avLst/>
+                        </a:prstTxWarp>
+                        <a:noAutofit/>
+                      </wps:bodyPr>
+                    </wps:wsp>
+                  </a:graphicData>
+                </a:graphic>
+                <wp14:sizeRelH relativeFrom="margin">
+                  <wp14:pctWidth>0</wp14:pctWidth>
+                </wp14:sizeRelH>
+                <wp14:sizeRelV relativeFrom="margin">
+                  <wp14:pctHeight>0</wp14:pctHeight>
+                </wp14:sizeRelV>
+              </wp:anchor>
+            </w:drawing>
+          </mc:Choice>
+          <mc:Fallback>
+            <w:pict>
+              <v:shapetype w14:anchorId="00709BF0" id="_x0000_t202" coordsize="21600,21600" o:spt="202" path="m,l,21600r21600,l21600,xe">
+                <v:stroke joinstyle="miter"/>
+                <v:path gradientshapeok="t" o:connecttype="rect"/>
+              </v:shapetype>
+              <v:shape id="Text Box 823" o:spid="_x0000_s1087" type="#_x0000_t202" style="position:absolute;left:0;text-align:left;margin-left:-35.7pt;margin-top:137.1pt;width:231.3pt;height:150.9pt;z-index:251674624;visibility:visible;mso-wrap-style:square;mso-width-percent:0;mso-height-percent:0;mso-wrap-distance-left:9pt;mso-wrap-distance-top:0;mso-wrap-distance-right:9pt;mso-wrap-distance-bottom:0;mso-position-horizontal:absolute;mso-position-horizontal-relative:text;mso-position-vertical:absolute;mso-position-vertical-relative:text;mso-width-percent:0;mso-height-percent:0;mso-width-relative:margin;mso-height-relative:margin;v-text-anchor:top" o:gfxdata="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" fillcolor="white [3201]" strokeweight=".5pt">
+                <v:textbox>
+                  <w:txbxContent>
+                    <w:p/>
+                  </w:txbxContent>
+                </v:textbox>
+              </v:shape>
+            </w:pict>
+          </mc:Fallback>
+        </mc:AlternateContent>
+      </w:r>
+      <w:r>
+        <w:rPr>
+          <w:noProof/>
+        </w:rPr>
+        <mc:AlternateContent>
+          <mc:Choice Requires="wps">
+            <w:drawing>
+              <wp:anchor distT="0" distB="0" distL="114300" distR="114300" simplePos="0" relativeHeight="251672576" behindDoc="0" locked="0" layoutInCell="1" allowOverlap="1" wp14:anchorId="4B218D99" wp14:editId="55E6CBF2">
+                <wp:simplePos x="0" y="0"/>
+                <wp:positionH relativeFrom="column">
+                  <wp:posOffset>8078526</wp:posOffset>
+                </wp:positionH>
+                <wp:positionV relativeFrom="paragraph">
+                  <wp:posOffset>6663193</wp:posOffset>
+                </wp:positionV>
+                <wp:extent cx="3021496" cy="1693131"/>
+                <wp:effectExtent l="0" t="0" r="26670" b="21590"/>
+                <wp:wrapNone/>
+                <wp:docPr id="21" name="Text Box 21"/>
+                <wp:cNvGraphicFramePr/>
+                <a:graphic xmlns:a="http://schemas.openxmlformats.org/drawingml/2006/main">
+                  <a:graphicData uri="http://schemas.microsoft.com/office/word/2010/wordprocessingShape">
+                    <wps:wsp>
+                      <wps:cNvSpPr txBox="1"/>
+                      <wps:spPr>
+                        <a:xfrm>
+                          <a:off x="0" y="0"/>
+                          <a:ext cx="3021496" cy="1693131"/>
+                        </a:xfrm>
+                        <a:prstGeom prst="rect">
+                          <a:avLst/>
+                        </a:prstGeom>
+                        <a:solidFill>
+                          <a:schemeClr val="lt1"/>
+                        </a:solidFill>
+                        <a:ln w="6350">
+                          <a:solidFill>
+                            <a:prstClr val="black"/>
+                          </a:solidFill>
+                        </a:ln>
+                      </wps:spPr>
+                      <wps:txbx>
+                        <w:txbxContent>
+                          <w:p/>
+                        </w:txbxContent>
+                      </wps:txbx>
+                      <wps:bodyPr rot="0" spcFirstLastPara="0" vertOverflow="overflow" horzOverflow="overflow" vert="horz" wrap="square" lIns="91440" tIns="45720" rIns="91440" bIns="45720" numCol="1" spcCol="0" rtlCol="0" fromWordArt="0" anchor="t" anchorCtr="0" forceAA="0" compatLnSpc="1">
+                        <a:prstTxWarp prst="textNoShape">
+                          <a:avLst/>
+                        </a:prstTxWarp>
+                        <a:noAutofit/>
+                      </wps:bodyPr>
+                    </wps:wsp>
+                  </a:graphicData>
+                </a:graphic>
+                <wp14:sizeRelH relativeFrom="margin">
+                  <wp14:pctWidth>0</wp14:pctWidth>
+                </wp14:sizeRelH>
+                <wp14:sizeRelV relativeFrom="margin">
+                  <wp14:pctHeight>0</wp14:pctHeight>
+                </wp14:sizeRelV>
+              </wp:anchor>
+            </w:drawing>
+          </mc:Choice>
+          <mc:Fallback>
+            <w:pict>
+              <v:shape w14:anchorId="4B218D99" id="Text Box 21" o:spid="_x0000_s1088" type="#_x0000_t202" style="position:absolute;left:0;text-align:left;margin-left:636.1pt;margin-top:524.65pt;width:237.9pt;height:133.3pt;z-index:251672576;visibility:visible;mso-wrap-style:square;mso-width-percent:0;mso-height-percent:0;mso-wrap-distance-left:9pt;mso-wrap-distance-top:0;mso-wrap-distance-right:9pt;mso-wrap-distance-bottom:0;mso-position-horizontal:absolute;mso-position-horizontal-relative:text;mso-position-vertical:absolute;mso-position-vertical-relative:text;mso-width-percent:0;mso-height-percent:0;mso-width-relative:margin;mso-height-relative:margin;v-text-anchor:top" o:gfxdata="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" fillcolor="white [3201]" strokeweight=".5pt">
+                <v:textbox>
+                  <w:txbxContent>
+                    <w:p/>
+                  </w:txbxContent>
+                </v:textbox>
+              </v:shape>
+            </w:pict>
+          </mc:Fallback>
+        </mc:AlternateContent>
+      </w:r>
+      <w:r>
+        <w:rPr>
+          <w:noProof/>
+        </w:rPr>
+        <mc:AlternateContent>
+          <mc:Choice Requires="wps">
+            <w:drawing>
+              <wp:anchor distT="0" distB="0" distL="114300" distR="114300" simplePos="0" relativeHeight="251671552" behindDoc="0" locked="0" layoutInCell="1" allowOverlap="1" wp14:anchorId="0B6DE0BE" wp14:editId="78928379">
+                <wp:simplePos x="0" y="0"/>
+                <wp:positionH relativeFrom="column">
+                  <wp:posOffset>11801917</wp:posOffset>
+                </wp:positionH>
+                <wp:positionV relativeFrom="paragraph">
+                  <wp:posOffset>6466868</wp:posOffset>
+                </wp:positionV>
+                <wp:extent cx="2425185" cy="469755"/>
+                <wp:effectExtent l="0" t="0" r="0" b="6985"/>
+                <wp:wrapNone/>
+                <wp:docPr id="13" name="Text Box 13"/>
+                <wp:cNvGraphicFramePr/>
+                <a:graphic xmlns:a="http://schemas.openxmlformats.org/drawingml/2006/main">
+                  <a:graphicData uri="http://schemas.microsoft.com/office/word/2010/wordprocessingShape">
+                    <wps:wsp>
+                      <wps:cNvSpPr txBox="1"/>
+                      <wps:spPr>
+                        <a:xfrm>
+                          <a:off x="0" y="0"/>
+                          <a:ext cx="2425185" cy="469755"/>
+                        </a:xfrm>
+                        <a:prstGeom prst="rect">
+                          <a:avLst/>
+                        </a:prstGeom>
+                        <a:noFill/>
+                        <a:ln w="6350">
+                          <a:noFill/>
+                        </a:ln>
+                      </wps:spPr>
+                      <wps:txbx>
+                        <w:txbxContent>
+                          <w:p>
+                            <w:r>
+                              <w:t xml:space="preserve">“What if I’m </w:t>
+                            </w:r>
+                            <w:proofErr w:type="spellStart"/>
+                            <w:r>
+                              <w:t>layed</w:t>
+                            </w:r>
+                            <w:proofErr w:type="spellEnd"/>
+                            <w:r>
+                              <w:t xml:space="preserve"> off because there isn’t a high enough demand for </w:t>
+                            </w:r>
+                            <w:proofErr w:type="spellStart"/>
+                            <w:r>
+                              <w:t>RMs</w:t>
+                            </w:r>
+                            <w:proofErr w:type="spellEnd"/>
+                            <w:r>
+                              <w:t>?”</w:t>
+                            </w:r>
+                          </w:p>
+                          <w:p/>
+                        </w:txbxContent>
+                      </wps:txbx>
+                      <wps:bodyPr rot="0" spcFirstLastPara="0" vertOverflow="overflow" horzOverflow="overflow" vert="horz" wrap="square" lIns="91440" tIns="45720" rIns="91440" bIns="45720" numCol="1" spcCol="0" rtlCol="0" fromWordArt="0" anchor="t" anchorCtr="0" forceAA="0" compatLnSpc="1">
+                        <a:prstTxWarp prst="textNoShape">
+                          <a:avLst/>
+                        </a:prstTxWarp>
+                        <a:noAutofit/>
+                      </wps:bodyPr>
+                    </wps:wsp>
+                  </a:graphicData>
+                </a:graphic>
+                <wp14:sizeRelV relativeFrom="margin">
+                  <wp14:pctHeight>0</wp14:pctHeight>
+                </wp14:sizeRelV>
+              </wp:anchor>
+            </w:drawing>
+          </mc:Choice>
+          <mc:Fallback>
+            <w:pict>
+              <v:shape w14:anchorId="0B6DE0BE" id="Text Box 13" o:spid="_x0000_s1089" type="#_x0000_t202" style="position:absolute;left:0;text-align:left;margin-left:929.3pt;margin-top:509.2pt;width:190.95pt;height:37pt;z-index:251671552;visibility:visible;mso-wrap-style:square;mso-height-percent:0;mso-wrap-distance-left:9pt;mso-wrap-distance-top:0;mso-wrap-distance-right:9pt;mso-wrap-distance-bottom:0;mso-position-horizontal:absolute;mso-position-horizontal-relative:text;mso-position-vertical:absolute;mso-position-vertical-relative:text;mso-height-percent:0;mso-height-relative:margin;v-text-anchor:top" o:gfxdata="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" filled="f" stroked="f" strokeweight=".5pt">
+                <v:textbox>
+                  <w:txbxContent>
+                    <w:p>
+                      <w:r>
+                        <w:t xml:space="preserve">“What if I’m </w:t>
+                      </w:r>
+                      <w:proofErr w:type="spellStart"/>
+                      <w:r>
+                        <w:t>layed</w:t>
+                      </w:r>
+                      <w:proofErr w:type="spellEnd"/>
+                      <w:r>
+                        <w:t xml:space="preserve"> off because there isn’t a high enough demand for </w:t>
+                      </w:r>
+                      <w:proofErr w:type="spellStart"/>
+                      <w:r>
+                        <w:t>RMs</w:t>
+                      </w:r>
+                      <w:proofErr w:type="spellEnd"/>
+                      <w:r>
+                        <w:t>?”</w:t>
+                      </w:r>
+                    </w:p>
+                    <w:p/>
+                  </w:txbxContent>
+                </v:textbox>
+              </v:shape>
+            </w:pict>
+          </mc:Fallback>
+        </mc:AlternateContent>
+      </w:r>
+      <w:r>
+        <w:rPr>
+          <w:noProof/>
+        </w:rPr>
+        <mc:AlternateContent>
+          <mc:Choice Requires="wps">
+            <w:drawing>
+              <wp:anchor distT="0" distB="0" distL="114300" distR="114300" simplePos="0" relativeHeight="251670528" behindDoc="0" locked="0" layoutInCell="1" allowOverlap="1" wp14:anchorId="76D807A9" wp14:editId="58AACA4A">
+                <wp:simplePos x="0" y="0"/>
+                <wp:positionH relativeFrom="column">
+                  <wp:posOffset>10818055</wp:posOffset>
+                </wp:positionH>
+                <wp:positionV relativeFrom="paragraph">
+                  <wp:posOffset>5451231</wp:posOffset>
+                </wp:positionV>
+                <wp:extent cx="3367490" cy="1012874"/>
+                <wp:effectExtent l="0" t="0" r="0" b="0"/>
+                <wp:wrapNone/>
+                <wp:docPr id="12" name="Text Box 12"/>
+                <wp:cNvGraphicFramePr/>
+                <a:graphic xmlns:a="http://schemas.openxmlformats.org/drawingml/2006/main">
+                  <a:graphicData uri="http://schemas.microsoft.com/office/word/2010/wordprocessingShape">
+                    <wps:wsp>
+                      <wps:cNvSpPr txBox="1"/>
+                      <wps:spPr>
+                        <a:xfrm>
+                          <a:off x="0" y="0"/>
+                          <a:ext cx="3367490" cy="1012874"/>
+                        </a:xfrm>
+                        <a:prstGeom prst="rect">
+                          <a:avLst/>
+                        </a:prstGeom>
+                        <a:noFill/>
+                        <a:ln w="6350">
+                          <a:noFill/>
+                        </a:ln>
+                      </wps:spPr>
+                      <wps:txbx>
+                        <w:txbxContent>
+                          <w:p>
+                            <w:r>
+                              <w:t>They may voice concerns over potentially reducing their employability and transferable skills, they may also have concerns about their job security with the introduction of a system to automate processes that could be completed manually.</w:t>
+                            </w:r>
+                          </w:p>
+                          <w:p/>
+                        </w:txbxContent>
+                      </wps:txbx>
+                      <wps:bodyPr rot="0" spcFirstLastPara="0" vertOverflow="overflow" horzOverflow="overflow" vert="horz" wrap="square" lIns="91440" tIns="45720" rIns="91440" bIns="45720" numCol="1" spcCol="0" rtlCol="0" fromWordArt="0" anchor="t" anchorCtr="0" forceAA="0" compatLnSpc="1">
+                        <a:prstTxWarp prst="textNoShape">
+                          <a:avLst/>
+                        </a:prstTxWarp>
+                        <a:noAutofit/>
+                      </wps:bodyPr>
+                    </wps:wsp>
+                  </a:graphicData>
+                </a:graphic>
+                <wp14:sizeRelV relativeFrom="margin">
+                  <wp14:pctHeight>0</wp14:pctHeight>
+                </wp14:sizeRelV>
+              </wp:anchor>
+            </w:drawing>
+          </mc:Choice>
+          <mc:Fallback>
+            <w:pict>
+              <v:shape w14:anchorId="76D807A9" id="Text Box 12" o:spid="_x0000_s1090" type="#_x0000_t202" style="position:absolute;left:0;text-align:left;margin-left:851.8pt;margin-top:429.25pt;width:265.15pt;height:79.75pt;z-index:251670528;visibility:visible;mso-wrap-style:square;mso-height-percent:0;mso-wrap-distance-left:9pt;mso-wrap-distance-top:0;mso-wrap-distance-right:9pt;mso-wrap-distance-bottom:0;mso-position-horizontal:absolute;mso-position-horizontal-relative:text;mso-position-vertical:absolute;mso-position-vertical-relative:text;mso-height-percent:0;mso-height-relative:margin;v-text-anchor:top" o:gfxdata="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" filled="f" stroked="f" strokeweight=".5pt">
+                <v:textbox>
+                  <w:txbxContent>
+                    <w:p>
+                      <w:r>
+                        <w:t>They may voice concerns over potentially reducing their employability and transferable skills, they may also have concerns about their job security with the introduction of a system to automate processes that could be completed manually.</w:t>
+                      </w:r>
+                    </w:p>
+                    <w:p/>
+                  </w:txbxContent>
+                </v:textbox>
+              </v:shape>
+            </w:pict>
+          </mc:Fallback>
+        </mc:AlternateContent>
+      </w:r>
+      <w:r>
+        <w:rPr>
+          <w:noProof/>
+        </w:rPr>
+        <mc:AlternateContent>
+          <mc:Choice Requires="wps">
+            <w:drawing>
+              <wp:anchor distT="0" distB="0" distL="114300" distR="114300" simplePos="0" relativeHeight="251669504" behindDoc="0" locked="0" layoutInCell="1" allowOverlap="1" wp14:anchorId="2B1F684E" wp14:editId="00BA8CF8">
+                <wp:simplePos x="0" y="0"/>
+                <wp:positionH relativeFrom="column">
+                  <wp:posOffset>10255348</wp:posOffset>
+                </wp:positionH>
+                <wp:positionV relativeFrom="paragraph">
+                  <wp:posOffset>4424290</wp:posOffset>
+                </wp:positionV>
+                <wp:extent cx="3976760" cy="1026942"/>
+                <wp:effectExtent l="0" t="0" r="0" b="1905"/>
+                <wp:wrapNone/>
+                <wp:docPr id="11" name="Text Box 11"/>
+                <wp:cNvGraphicFramePr/>
+                <a:graphic xmlns:a="http://schemas.openxmlformats.org/drawingml/2006/main">
+                  <a:graphicData uri="http://schemas.microsoft.com/office/word/2010/wordprocessingShape">
+                    <wps:wsp>
+                      <wps:cNvSpPr txBox="1"/>
+                      <wps:spPr>
+                        <a:xfrm>
+                          <a:off x="0" y="0"/>
+                          <a:ext cx="3976760" cy="1026942"/>
+                        </a:xfrm>
+                        <a:prstGeom prst="rect">
+                          <a:avLst/>
+                        </a:prstGeom>
+                        <a:noFill/>
+                        <a:ln w="6350">
+                          <a:noFill/>
+                        </a:ln>
+                      </wps:spPr>
+                      <wps:txbx>
+                        <w:txbxContent>
+                          <w:p>
+                            <w:r>
+                              <w:t xml:space="preserve">They may say things like </w:t>
+                            </w:r>
+                            <w:r>
+                              <w:rPr>
+                                <w:i/>
+                                <w:iCs/>
+                              </w:rPr>
+                              <w:t>“I don’t like this change because it will mean I will have less calls because no one wants to travel here.”</w:t>
+                            </w:r>
+                            <w:r>
+                              <w:t xml:space="preserve"> Or they may be happy with the change, </w:t>
+                            </w:r>
+                            <w:r>
+                              <w:rPr>
+                                <w:i/>
+                                <w:iCs/>
+                              </w:rPr>
+                              <w:t>“This change will increase my calls and commission because the destination I have been assigned Is well known and popular amongst customers.”</w:t>
+                            </w:r>
+                            <w:r>
+                              <w:t>.</w:t>
+                            </w:r>
+                          </w:p>
+                        </w:txbxContent>
+                      </wps:txbx>
+                      <wps:bodyPr rot="0" spcFirstLastPara="0" vertOverflow="overflow" horzOverflow="overflow" vert="horz" wrap="square" lIns="91440" tIns="45720" rIns="91440" bIns="45720" numCol="1" spcCol="0" rtlCol="0" fromWordArt="0" anchor="t" anchorCtr="0" forceAA="0" compatLnSpc="1">
+                        <a:prstTxWarp prst="textNoShape">
+                          <a:avLst/>
+                        </a:prstTxWarp>
+                        <a:noAutofit/>
+                      </wps:bodyPr>
+                    </wps:wsp>
+                  </a:graphicData>
+                </a:graphic>
+                <wp14:sizeRelH relativeFrom="margin">
+                  <wp14:pctWidth>0</wp14:pctWidth>
+                </wp14:sizeRelH>
+                <wp14:sizeRelV relativeFrom="margin">
+                  <wp14:pctHeight>0</wp14:pctHeight>
+                </wp14:sizeRelV>
+              </wp:anchor>
+            </w:drawing>
+          </mc:Choice>
+          <mc:Fallback>
+            <w:pict>
+              <v:shape w14:anchorId="2B1F684E" id="Text Box 11" o:spid="_x0000_s1091" type="#_x0000_t202" style="position:absolute;left:0;text-align:left;margin-left:807.5pt;margin-top:348.35pt;width:313.15pt;height:80.85pt;z-index:251669504;visibility:visible;mso-wrap-style:square;mso-width-percent:0;mso-height-percent:0;mso-wrap-distance-left:9pt;mso-wrap-distance-top:0;mso-wrap-distance-right:9pt;mso-wrap-distance-bottom:0;mso-position-horizontal:absolute;mso-position-horizontal-relative:text;mso-position-vertical:absolute;mso-position-vertical-relative:text;mso-width-percent:0;mso-height-percent:0;mso-width-relative:margin;mso-height-relative:margin;v-text-anchor:top" o:gfxdata="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" filled="f" stroked="f" strokeweight=".5pt">
+                <v:textbox>
+                  <w:txbxContent>
+                    <w:p>
+                      <w:r>
+                        <w:t xml:space="preserve">They may say things like </w:t>
+                      </w:r>
+                      <w:r>
+                        <w:rPr>
+                          <w:i/>
+                          <w:iCs/>
+                        </w:rPr>
+                        <w:t>“I don’t like this change because it will mean I will have less calls because no one wants to travel here.”</w:t>
+                      </w:r>
+                      <w:r>
+                        <w:t xml:space="preserve"> Or they may be happy with the change, </w:t>
+                      </w:r>
+                      <w:r>
+                        <w:rPr>
+                          <w:i/>
+                          <w:iCs/>
+                        </w:rPr>
+                        <w:t>“This change will increase my calls and commission because the destination I have been assigned Is well known and popular amongst customers.”</w:t>
+                      </w:r>
+                      <w:r>
+                        <w:t>.</w:t>
+                      </w:r>
+                    </w:p>
+                  </w:txbxContent>
+                </v:textbox>
+              </v:shape>
+            </w:pict>
+          </mc:Fallback>
+        </mc:AlternateContent>
+      </w:r>
+      <w:r>
+        <w:rPr>
+          <w:noProof/>
+        </w:rPr>
+        <mc:AlternateContent>
+          <mc:Choice Requires="wps">
+            <w:drawing>
+              <wp:anchor distT="0" distB="0" distL="114300" distR="114300" simplePos="0" relativeHeight="251668480" behindDoc="0" locked="0" layoutInCell="1" allowOverlap="1" wp14:anchorId="6FC470DF" wp14:editId="5E2B1538">
                 <wp:simplePos x="0" y="0"/>
                 <wp:positionH relativeFrom="column">
                   <wp:posOffset>10257985</wp:posOffset>
@@ -5775,11 +6245,7 @@
           </mc:Choice>
           <mc:Fallback>
             <w:pict>
-              <v:shapetype w14:anchorId="7560F90A" id="_x0000_t202" coordsize="21600,21600" o:spt="202" path="m,l,21600r21600,l21600,xe">
-                <v:stroke joinstyle="miter"/>
-                <v:path gradientshapeok="t" o:connecttype="rect"/>
-              </v:shapetype>
-              <v:shape id="Text Box 10" o:spid="_x0000_s1087" type="#_x0000_t202" style="position:absolute;left:0;text-align:left;margin-left:807.7pt;margin-top:168.7pt;width:313.15pt;height:155.9pt;z-index:251670528;visibility:visible;mso-wrap-style:square;mso-width-percent:0;mso-height-percent:0;mso-wrap-distance-left:9pt;mso-wrap-distance-top:0;mso-wrap-distance-right:9pt;mso-wrap-distance-bottom:0;mso-position-horizontal:absolute;mso-position-horizontal-relative:text;mso-position-vertical:absolute;mso-position-vertical-relative:text;mso-width-percent:0;mso-height-percent:0;mso-width-relative:margin;mso-height-relative:margin;v-text-anchor:top" o:gfxdata="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" filled="f" stroked="f" strokeweight=".5pt">
+              <v:shape w14:anchorId="6FC470DF" id="Text Box 10" o:spid="_x0000_s1092" type="#_x0000_t202" style="position:absolute;left:0;text-align:left;margin-left:807.7pt;margin-top:168.7pt;width:313.15pt;height:155.9pt;z-index:251668480;visibility:visible;mso-wrap-style:square;mso-width-percent:0;mso-height-percent:0;mso-wrap-distance-left:9pt;mso-wrap-distance-top:0;mso-wrap-distance-right:9pt;mso-wrap-distance-bottom:0;mso-position-horizontal:absolute;mso-position-horizontal-relative:text;mso-position-vertical:absolute;mso-position-vertical-relative:text;mso-width-percent:0;mso-height-percent:0;mso-width-relative:margin;mso-height-relative:margin;v-text-anchor:top" o:gfxdata="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" filled="f" stroked="f" strokeweight=".5pt">
                 <v:textbox>
                   <w:txbxContent>
                     <w:p>
@@ -5814,7 +6280,7 @@
         <mc:AlternateContent>
           <mc:Choice Requires="wps">
             <w:drawing>
-              <wp:anchor distT="0" distB="0" distL="114300" distR="114300" simplePos="0" relativeHeight="251669504" behindDoc="0" locked="0" layoutInCell="1" allowOverlap="1" wp14:anchorId="0073C4A1" wp14:editId="67885B7A">
+              <wp:anchor distT="0" distB="0" distL="114300" distR="114300" simplePos="0" relativeHeight="251667456" behindDoc="0" locked="0" layoutInCell="1" allowOverlap="1" wp14:anchorId="35D9E913" wp14:editId="03CF4EAE">
                 <wp:simplePos x="0" y="0"/>
                 <wp:positionH relativeFrom="column">
                   <wp:posOffset>7016750</wp:posOffset>
@@ -5870,7 +6336,7 @@
           </mc:Choice>
           <mc:Fallback>
             <w:pict>
-              <v:shape w14:anchorId="0073C4A1" id="Text Box 8" o:spid="_x0000_s1088" type="#_x0000_t202" style="position:absolute;left:0;text-align:left;margin-left:552.5pt;margin-top:210pt;width:139.5pt;height:223.2pt;z-index:251669504;visibility:visible;mso-wrap-style:square;mso-height-percent:0;mso-wrap-distance-left:9pt;mso-wrap-distance-top:0;mso-wrap-distance-right:9pt;mso-wrap-distance-bottom:0;mso-position-horizontal:absolute;mso-position-horizontal-relative:text;mso-position-vertical:absolute;mso-position-vertical-relative:text;mso-height-percent:0;mso-height-relative:margin;v-text-anchor:top" o:gfxdata="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" filled="f" stroked="f" strokeweight=".5pt">
+              <v:shape w14:anchorId="35D9E913" id="Text Box 8" o:spid="_x0000_s1093" type="#_x0000_t202" style="position:absolute;left:0;text-align:left;margin-left:552.5pt;margin-top:210pt;width:139.5pt;height:223.2pt;z-index:251667456;visibility:visible;mso-wrap-style:square;mso-height-percent:0;mso-wrap-distance-left:9pt;mso-wrap-distance-top:0;mso-wrap-distance-right:9pt;mso-wrap-distance-bottom:0;mso-position-horizontal:absolute;mso-position-horizontal-relative:text;mso-position-vertical:absolute;mso-position-vertical-relative:text;mso-height-percent:0;mso-height-relative:margin;v-text-anchor:top" o:gfxdata="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" filled="f" stroked="f" strokeweight=".5pt">
                 <v:textbox>
                   <w:txbxContent>
                     <w:p>
@@ -5892,7 +6358,7 @@
         <mc:AlternateContent>
           <mc:Choice Requires="wps">
             <w:drawing>
-              <wp:anchor distT="0" distB="0" distL="114300" distR="114300" simplePos="0" relativeHeight="251668480" behindDoc="0" locked="0" layoutInCell="1" allowOverlap="1" wp14:anchorId="37A0650A" wp14:editId="0D7DBE64">
+              <wp:anchor distT="0" distB="0" distL="114300" distR="114300" simplePos="0" relativeHeight="251666432" behindDoc="0" locked="0" layoutInCell="1" allowOverlap="1" wp14:anchorId="430A1558" wp14:editId="74E1AA48">
                 <wp:simplePos x="0" y="0"/>
                 <wp:positionH relativeFrom="column">
                   <wp:posOffset>5041900</wp:posOffset>
@@ -5959,7 +6425,7 @@
           </mc:Choice>
           <mc:Fallback>
             <w:pict>
-              <v:shape w14:anchorId="37A0650A" id="Text Box 7" o:spid="_x0000_s1089" type="#_x0000_t202" style="position:absolute;left:0;text-align:left;margin-left:397pt;margin-top:218.4pt;width:143.5pt;height:197.7pt;z-index:251668480;visibility:visible;mso-wrap-style:square;mso-width-percent:0;mso-height-percent:0;mso-wrap-distance-left:9pt;mso-wrap-distance-top:0;mso-wrap-distance-right:9pt;mso-wrap-distance-bottom:0;mso-position-horizontal:absolute;mso-position-horizontal-relative:text;mso-position-vertical:absolute;mso-position-vertical-relative:text;mso-width-percent:0;mso-height-percent:0;mso-width-relative:margin;mso-height-relative:margin;v-text-anchor:top" o:gfxdata="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" filled="f" stroked="f" strokeweight=".5pt">
+              <v:shape w14:anchorId="430A1558" id="Text Box 7" o:spid="_x0000_s1094" type="#_x0000_t202" style="position:absolute;left:0;text-align:left;margin-left:397pt;margin-top:218.4pt;width:143.5pt;height:197.7pt;z-index:251666432;visibility:visible;mso-wrap-style:square;mso-width-percent:0;mso-height-percent:0;mso-wrap-distance-left:9pt;mso-wrap-distance-top:0;mso-wrap-distance-right:9pt;mso-wrap-distance-bottom:0;mso-position-horizontal:absolute;mso-position-horizontal-relative:text;mso-position-vertical:absolute;mso-position-vertical-relative:text;mso-width-percent:0;mso-height-percent:0;mso-width-relative:margin;mso-height-relative:margin;v-text-anchor:top" o:gfxdata="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" filled="f" stroked="f" strokeweight=".5pt">
                 <v:textbox>
                   <w:txbxContent>
                     <w:p>
@@ -5989,7 +6455,7 @@
         <mc:AlternateContent>
           <mc:Choice Requires="wps">
             <w:drawing>
-              <wp:anchor distT="0" distB="0" distL="114300" distR="114300" simplePos="0" relativeHeight="251666432" behindDoc="0" locked="0" layoutInCell="1" allowOverlap="1" wp14:anchorId="2E64B60B" wp14:editId="3FDCF8E5">
+              <wp:anchor distT="0" distB="0" distL="114300" distR="114300" simplePos="0" relativeHeight="251664384" behindDoc="0" locked="0" layoutInCell="1" allowOverlap="1" wp14:anchorId="104E79C8" wp14:editId="2DA2973E">
                 <wp:simplePos x="0" y="0"/>
                 <wp:positionH relativeFrom="column">
                   <wp:posOffset>2682216</wp:posOffset>
@@ -6056,7 +6522,7 @@
           </mc:Choice>
           <mc:Fallback>
             <w:pict>
-              <v:shape w14:anchorId="2E64B60B" id="Text Box 4" o:spid="_x0000_s1090" type="#_x0000_t202" style="position:absolute;left:0;text-align:left;margin-left:211.2pt;margin-top:38.5pt;width:208.3pt;height:99pt;z-index:251666432;visibility:visible;mso-wrap-style:square;mso-width-percent:0;mso-height-percent:0;mso-wrap-distance-left:9pt;mso-wrap-distance-top:0;mso-wrap-distance-right:9pt;mso-wrap-distance-bottom:0;mso-position-horizontal:absolute;mso-position-horizontal-relative:text;mso-position-vertical:absolute;mso-position-vertical-relative:text;mso-width-percent:0;mso-height-percent:0;mso-width-relative:margin;mso-height-relative:margin;v-text-anchor:top" o:gfxdata="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" filled="f" stroked="f" strokeweight=".5pt">
+              <v:shape w14:anchorId="104E79C8" id="Text Box 4" o:spid="_x0000_s1095" type="#_x0000_t202" style="position:absolute;left:0;text-align:left;margin-left:211.2pt;margin-top:38.5pt;width:208.3pt;height:99pt;z-index:251664384;visibility:visible;mso-wrap-style:square;mso-width-percent:0;mso-height-percent:0;mso-wrap-distance-left:9pt;mso-wrap-distance-top:0;mso-wrap-distance-right:9pt;mso-wrap-distance-bottom:0;mso-position-horizontal:absolute;mso-position-horizontal-relative:text;mso-position-vertical:absolute;mso-position-vertical-relative:text;mso-width-percent:0;mso-height-percent:0;mso-width-relative:margin;mso-height-relative:margin;v-text-anchor:top" o:gfxdata="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" filled="f" stroked="f" strokeweight=".5pt">
                 <v:textbox>
                   <w:txbxContent>
                     <w:p>
@@ -6086,7 +6552,7 @@
         <mc:AlternateContent>
           <mc:Choice Requires="wps">
             <w:drawing>
-              <wp:anchor distT="0" distB="0" distL="114300" distR="114300" simplePos="0" relativeHeight="251667456" behindDoc="0" locked="0" layoutInCell="1" allowOverlap="1" wp14:anchorId="6BDA80D6" wp14:editId="31CEE567">
+              <wp:anchor distT="0" distB="0" distL="114300" distR="114300" simplePos="0" relativeHeight="251665408" behindDoc="0" locked="0" layoutInCell="1" allowOverlap="1" wp14:anchorId="5190F818" wp14:editId="418A9100">
                 <wp:simplePos x="0" y="0"/>
                 <wp:positionH relativeFrom="column">
                   <wp:posOffset>8261350</wp:posOffset>
@@ -6158,7 +6624,7 @@
           </mc:Choice>
           <mc:Fallback>
             <w:pict>
-              <v:shape w14:anchorId="6BDA80D6" id="Text Box 6" o:spid="_x0000_s1091" type="#_x0000_t202" style="position:absolute;left:0;text-align:left;margin-left:650.5pt;margin-top:35pt;width:234.65pt;height:98pt;z-index:251667456;visibility:visible;mso-wrap-style:square;mso-width-percent:0;mso-height-percent:0;mso-wrap-distance-left:9pt;mso-wrap-distance-top:0;mso-wrap-distance-right:9pt;mso-wrap-distance-bottom:0;mso-position-horizontal:absolute;mso-position-horizontal-relative:text;mso-position-vertical:absolute;mso-position-vertical-relative:text;mso-width-percent:0;mso-height-percent:0;mso-width-relative:margin;mso-height-relative:margin;v-text-anchor:top" o:gfxdata="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" filled="f" stroked="f" strokeweight=".5pt">
+              <v:shape w14:anchorId="5190F818" id="Text Box 6" o:spid="_x0000_s1096" type="#_x0000_t202" style="position:absolute;left:0;text-align:left;margin-left:650.5pt;margin-top:35pt;width:234.65pt;height:98pt;z-index:251665408;visibility:visible;mso-wrap-style:square;mso-width-percent:0;mso-height-percent:0;mso-wrap-distance-left:9pt;mso-wrap-distance-top:0;mso-wrap-distance-right:9pt;mso-wrap-distance-bottom:0;mso-position-horizontal:absolute;mso-position-horizontal-relative:text;mso-position-vertical:absolute;mso-position-vertical-relative:text;mso-width-percent:0;mso-height-percent:0;mso-width-relative:margin;mso-height-relative:margin;v-text-anchor:top" o:gfxdata="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" filled="f" stroked="f" strokeweight=".5pt">
                 <v:textbox>
                   <w:txbxContent>
                     <w:p>
@@ -6193,7 +6659,7 @@
         <mc:AlternateContent>
           <mc:Choice Requires="wps">
             <w:drawing>
-              <wp:anchor distT="0" distB="0" distL="114300" distR="114300" simplePos="0" relativeHeight="251665408" behindDoc="0" locked="0" layoutInCell="1" allowOverlap="1" wp14:anchorId="6686D19A" wp14:editId="392D9C47">
+              <wp:anchor distT="0" distB="0" distL="114300" distR="114300" simplePos="0" relativeHeight="251663360" behindDoc="0" locked="0" layoutInCell="1" allowOverlap="1" wp14:anchorId="7BE9967F" wp14:editId="785D0990">
                 <wp:simplePos x="0" y="0"/>
                 <wp:positionH relativeFrom="column">
                   <wp:posOffset>13162633</wp:posOffset>
@@ -6231,7 +6697,10 @@
                         <w:txbxContent>
                           <w:p>
                             <w:r>
-                              <w:t>1.2</w:t>
+                              <w:t>1.</w:t>
+                            </w:r>
+                            <w:r>
+                              <w:t>3</w:t>
                             </w:r>
                           </w:p>
                         </w:txbxContent>
@@ -6253,12 +6722,15 @@
           </mc:Choice>
           <mc:Fallback>
             <w:pict>
-              <v:shape w14:anchorId="6686D19A" id="Text Box 5" o:spid="_x0000_s1092" type="#_x0000_t202" style="position:absolute;left:0;text-align:left;margin-left:1036.45pt;margin-top:-34.7pt;width:106.95pt;height:21.15pt;z-index:251665408;visibility:visible;mso-wrap-style:square;mso-width-percent:0;mso-wrap-distance-left:9pt;mso-wrap-distance-top:0;mso-wrap-distance-right:9pt;mso-wrap-distance-bottom:0;mso-position-horizontal:absolute;mso-position-horizontal-relative:text;mso-position-vertical:absolute;mso-position-vertical-relative:text;mso-width-percent:0;mso-width-relative:margin;v-text-anchor:top" o:gfxdata="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" fillcolor="white [3201]" strokeweight=".5pt">
+              <v:shape w14:anchorId="7BE9967F" id="Text Box 5" o:spid="_x0000_s1097" type="#_x0000_t202" style="position:absolute;left:0;text-align:left;margin-left:1036.45pt;margin-top:-34.7pt;width:106.95pt;height:21.15pt;z-index:251663360;visibility:visible;mso-wrap-style:square;mso-width-percent:0;mso-wrap-distance-left:9pt;mso-wrap-distance-top:0;mso-wrap-distance-right:9pt;mso-wrap-distance-bottom:0;mso-position-horizontal:absolute;mso-position-horizontal-relative:text;mso-position-vertical:absolute;mso-position-vertical-relative:text;mso-width-percent:0;mso-width-relative:margin;v-text-anchor:top" o:gfxdata="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" fillcolor="white [3201]" strokeweight=".5pt">
                 <v:textbox>
                   <w:txbxContent>
                     <w:p>
                       <w:r>
-                        <w:t>1.2</w:t>
+                        <w:t>1.</w:t>
+                      </w:r>
+                      <w:r>
+                        <w:t>3</w:t>
                       </w:r>
                     </w:p>
                   </w:txbxContent>
@@ -6275,7 +6747,7 @@
         <mc:AlternateContent>
           <mc:Choice Requires="wps">
             <w:drawing>
-              <wp:anchor distT="0" distB="0" distL="114300" distR="114300" simplePos="0" relativeHeight="251663360" behindDoc="0" locked="0" layoutInCell="1" allowOverlap="1" wp14:anchorId="4957EC8B" wp14:editId="4F939274">
+              <wp:anchor distT="0" distB="0" distL="114300" distR="114300" simplePos="0" relativeHeight="251662336" behindDoc="0" locked="0" layoutInCell="1" allowOverlap="1" wp14:anchorId="5DA199E8" wp14:editId="1B9A300D">
                 <wp:simplePos x="0" y="0"/>
                 <wp:positionH relativeFrom="column">
                   <wp:posOffset>11437928</wp:posOffset>
@@ -6313,7 +6785,13 @@
                         <w:txbxContent>
                           <w:p>
                             <w:r>
-                              <w:t>04/05/2020</w:t>
+                              <w:t>0</w:t>
+                            </w:r>
+                            <w:r>
+                              <w:t>6</w:t>
+                            </w:r>
+                            <w:r>
+                              <w:t>/05/2020</w:t>
                             </w:r>
                           </w:p>
                         </w:txbxContent>
@@ -6335,12 +6813,18 @@
           </mc:Choice>
           <mc:Fallback>
             <w:pict>
-              <v:shape w14:anchorId="4957EC8B" id="Text Box 3" o:spid="_x0000_s1093" type="#_x0000_t202" style="position:absolute;left:0;text-align:left;margin-left:900.6pt;margin-top:-34.95pt;width:106.95pt;height:21.15pt;z-index:251663360;visibility:visible;mso-wrap-style:square;mso-width-percent:0;mso-wrap-distance-left:9pt;mso-wrap-distance-top:0;mso-wrap-distance-right:9pt;mso-wrap-distance-bottom:0;mso-position-horizontal:absolute;mso-position-horizontal-relative:text;mso-position-vertical:absolute;mso-position-vertical-relative:text;mso-width-percent:0;mso-width-relative:margin;v-text-anchor:top" o:gfxdata="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" fillcolor="white [3201]" strokeweight=".5pt">
+              <v:shape w14:anchorId="5DA199E8" id="Text Box 3" o:spid="_x0000_s1098" type="#_x0000_t202" style="position:absolute;left:0;text-align:left;margin-left:900.6pt;margin-top:-34.95pt;width:106.95pt;height:21.15pt;z-index:251662336;visibility:visible;mso-wrap-style:square;mso-width-percent:0;mso-wrap-distance-left:9pt;mso-wrap-distance-top:0;mso-wrap-distance-right:9pt;mso-wrap-distance-bottom:0;mso-position-horizontal:absolute;mso-position-horizontal-relative:text;mso-position-vertical:absolute;mso-position-vertical-relative:text;mso-width-percent:0;mso-width-relative:margin;v-text-anchor:top" o:gfxdata="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" fillcolor="white [3201]" strokeweight=".5pt">
                 <v:textbox>
                   <w:txbxContent>
                     <w:p>
                       <w:r>
-                        <w:t>04/05/2020</w:t>
+                        <w:t>0</w:t>
+                      </w:r>
+                      <w:r>
+                        <w:t>6</w:t>
+                      </w:r>
+                      <w:r>
+                        <w:t>/05/2020</w:t>
                       </w:r>
                     </w:p>
                   </w:txbxContent>
@@ -6357,7 +6841,7 @@
         <mc:AlternateContent>
           <mc:Choice Requires="wps">
             <w:drawing>
-              <wp:anchor distT="0" distB="0" distL="114300" distR="114300" simplePos="0" relativeHeight="251661312" behindDoc="0" locked="0" layoutInCell="1" allowOverlap="1" wp14:anchorId="02D8769E" wp14:editId="081C4A8E">
+              <wp:anchor distT="0" distB="0" distL="114300" distR="114300" simplePos="0" relativeHeight="251661312" behindDoc="0" locked="0" layoutInCell="1" allowOverlap="1" wp14:anchorId="0532233D" wp14:editId="6F7E9DB2">
                 <wp:simplePos x="0" y="0"/>
                 <wp:positionH relativeFrom="column">
                   <wp:posOffset>7645019</wp:posOffset>
@@ -6414,7 +6898,7 @@
           </mc:Choice>
           <mc:Fallback>
             <w:pict>
-              <v:shape w14:anchorId="02D8769E" id="Text Box 2" o:spid="_x0000_s1094" type="#_x0000_t202" style="position:absolute;left:0;text-align:left;margin-left:601.95pt;margin-top:-35pt;width:217.55pt;height:21.15pt;z-index:251661312;visibility:visible;mso-wrap-style:square;mso-wrap-distance-left:9pt;mso-wrap-distance-top:0;mso-wrap-distance-right:9pt;mso-wrap-distance-bottom:0;mso-position-horizontal:absolute;mso-position-horizontal-relative:text;mso-position-vertical:absolute;mso-position-vertical-relative:text;v-text-anchor:top" o:gfxdata="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" fillcolor="white [3201]" strokeweight=".5pt">
+              <v:shape w14:anchorId="0532233D" id="Text Box 2" o:spid="_x0000_s1099" type="#_x0000_t202" style="position:absolute;left:0;text-align:left;margin-left:601.95pt;margin-top:-35pt;width:217.55pt;height:21.15pt;z-index:251661312;visibility:visible;mso-wrap-style:square;mso-wrap-distance-left:9pt;mso-wrap-distance-top:0;mso-wrap-distance-right:9pt;mso-wrap-distance-bottom:0;mso-position-horizontal:absolute;mso-position-horizontal-relative:text;mso-position-vertical:absolute;mso-position-vertical-relative:text;v-text-anchor:top" o:gfxdata="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" fillcolor="white [3201]" strokeweight=".5pt">
                 <v:textbox>
                   <w:txbxContent>
                     <w:p>
@@ -6436,7 +6920,7 @@
         <mc:AlternateContent>
           <mc:Choice Requires="wps">
             <w:drawing>
-              <wp:anchor distT="0" distB="0" distL="114300" distR="114300" simplePos="0" relativeHeight="251659264" behindDoc="0" locked="0" layoutInCell="1" allowOverlap="1" wp14:anchorId="1F4DD57F" wp14:editId="19D19932">
+              <wp:anchor distT="0" distB="0" distL="114300" distR="114300" simplePos="0" relativeHeight="251660288" behindDoc="0" locked="0" layoutInCell="1" allowOverlap="1" wp14:anchorId="67749AE4" wp14:editId="7F6705F3">
                 <wp:simplePos x="0" y="0"/>
                 <wp:positionH relativeFrom="column">
                   <wp:posOffset>4016375</wp:posOffset>
@@ -6498,7 +6982,7 @@
           </mc:Choice>
           <mc:Fallback>
             <w:pict>
-              <v:shape w14:anchorId="1F4DD57F" id="Text Box 1" o:spid="_x0000_s1095" type="#_x0000_t202" style="position:absolute;left:0;text-align:left;margin-left:316.25pt;margin-top:-35.15pt;width:217.55pt;height:21.15pt;z-index:251659264;visibility:visible;mso-wrap-style:square;mso-wrap-distance-left:9pt;mso-wrap-distance-top:0;mso-wrap-distance-right:9pt;mso-wrap-distance-bottom:0;mso-position-horizontal:absolute;mso-position-horizontal-relative:text;mso-position-vertical:absolute;mso-position-vertical-relative:text;v-text-anchor:top" o:gfxdata="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" fillcolor="white [3201]" strokeweight=".5pt">
+              <v:shape w14:anchorId="67749AE4" id="Text Box 1" o:spid="_x0000_s1100" type="#_x0000_t202" style="position:absolute;left:0;text-align:left;margin-left:316.25pt;margin-top:-35.15pt;width:217.55pt;height:21.15pt;z-index:251660288;visibility:visible;mso-wrap-style:square;mso-wrap-distance-left:9pt;mso-wrap-distance-top:0;mso-wrap-distance-right:9pt;mso-wrap-distance-bottom:0;mso-position-horizontal:absolute;mso-position-horizontal-relative:text;mso-position-vertical:absolute;mso-position-vertical-relative:text;v-text-anchor:top" o:gfxdata="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" fillcolor="white [3201]" strokeweight=".5pt">
                 <v:textbox>
                   <w:txbxContent>
                     <w:p>
@@ -6518,7 +7002,6 @@
           </mc:Fallback>
         </mc:AlternateContent>
       </w:r>
-      <w:bookmarkEnd w:id="0"/>
     </w:p>
     <w:sectPr>
       <w:pgSz w:w="24480" w:h="15840" w:orient="landscape"/>

</xml_diff>

<commit_message>
Adding details about what RMs may hear from others in relation to the proposed system
Signed-off-by: Jennifer Luu <58239721+luujennifer@users.noreply.github.com>
</commit_message>
<xml_diff>
--- a/Empathy-Map-RMs.docx
+++ b/Empathy-Map-RMs.docx
@@ -14,7 +14,7 @@
         <mc:AlternateContent>
           <mc:Choice Requires="wpg">
             <w:drawing>
-              <wp:anchor distT="0" distB="0" distL="114300" distR="114300" simplePos="0" relativeHeight="251659264" behindDoc="0" locked="0" layoutInCell="1" allowOverlap="1" wp14:anchorId="35BD35A4" wp14:editId="250CC728">
+              <wp:anchor distT="0" distB="0" distL="114300" distR="114300" simplePos="0" relativeHeight="251659264" behindDoc="0" locked="0" layoutInCell="1" allowOverlap="1" wp14:anchorId="35BD35A4" wp14:editId="44C128EC">
                 <wp:simplePos x="0" y="0"/>
                 <wp:positionH relativeFrom="page">
                   <wp:posOffset>0</wp:posOffset>
@@ -914,7 +914,7 @@
                         <wps:spPr>
                           <a:xfrm>
                             <a:off x="4190746" y="7382284"/>
-                            <a:ext cx="1647945" cy="269581"/>
+                            <a:ext cx="1859280" cy="269581"/>
                           </a:xfrm>
                           <a:prstGeom prst="rect">
                             <a:avLst/>
@@ -977,71 +977,14 @@
                                 </w:rPr>
                                 <w:t xml:space="preserve"> </w:t>
                               </w:r>
-                            </w:p>
-                          </w:txbxContent>
-                        </wps:txbx>
-                        <wps:bodyPr horzOverflow="overflow" vert="horz" lIns="0" tIns="0" rIns="0" bIns="0" rtlCol="0">
-                          <a:noAutofit/>
-                        </wps:bodyPr>
-                      </wps:wsp>
-                      <wps:wsp>
-                        <wps:cNvPr id="39" name="Rectangle 39"/>
-                        <wps:cNvSpPr/>
-                        <wps:spPr>
-                          <a:xfrm>
-                            <a:off x="5434461" y="7409691"/>
-                            <a:ext cx="362352" cy="269581"/>
-                          </a:xfrm>
-                          <a:prstGeom prst="rect">
-                            <a:avLst/>
-                          </a:prstGeom>
-                          <a:ln>
-                            <a:noFill/>
-                          </a:ln>
-                        </wps:spPr>
-                        <wps:txbx>
-                          <w:txbxContent>
-                            <w:p>
-                              <w:r>
-                                <w:rPr>
-                                  <w:b/>
+                              <w:r>
+                                <w:rPr>
+                                  <w:b/>
+                                  <w:spacing w:val="7"/>
                                   <w:w w:val="106"/>
                                   <w:sz w:val="32"/>
                                 </w:rPr>
-                                <w:t>DO</w:t>
-                              </w:r>
-                            </w:p>
-                          </w:txbxContent>
-                        </wps:txbx>
-                        <wps:bodyPr horzOverflow="overflow" vert="horz" lIns="0" tIns="0" rIns="0" bIns="0" rtlCol="0">
-                          <a:noAutofit/>
-                        </wps:bodyPr>
-                      </wps:wsp>
-                      <wps:wsp>
-                        <wps:cNvPr id="40" name="Rectangle 40"/>
-                        <wps:cNvSpPr/>
-                        <wps:spPr>
-                          <a:xfrm>
-                            <a:off x="5707676" y="7409691"/>
-                            <a:ext cx="131016" cy="269581"/>
-                          </a:xfrm>
-                          <a:prstGeom prst="rect">
-                            <a:avLst/>
-                          </a:prstGeom>
-                          <a:ln>
-                            <a:noFill/>
-                          </a:ln>
-                        </wps:spPr>
-                        <wps:txbx>
-                          <w:txbxContent>
-                            <w:p>
-                              <w:r>
-                                <w:rPr>
-                                  <w:b/>
-                                  <w:w w:val="104"/>
-                                  <w:sz w:val="32"/>
-                                </w:rPr>
-                                <w:t>?</w:t>
+                                <w:t>DO?</w:t>
                               </w:r>
                             </w:p>
                           </w:txbxContent>
@@ -1055,8 +998,8 @@
                         <wps:cNvSpPr/>
                         <wps:spPr>
                           <a:xfrm>
-                            <a:off x="2400046" y="4726306"/>
-                            <a:ext cx="1647945" cy="269580"/>
+                            <a:off x="1016509" y="2382613"/>
+                            <a:ext cx="2382265" cy="324246"/>
                           </a:xfrm>
                           <a:prstGeom prst="rect">
                             <a:avLst/>
@@ -1119,71 +1062,14 @@
                                 </w:rPr>
                                 <w:t xml:space="preserve"> </w:t>
                               </w:r>
-                            </w:p>
-                          </w:txbxContent>
-                        </wps:txbx>
-                        <wps:bodyPr horzOverflow="overflow" vert="horz" lIns="0" tIns="0" rIns="0" bIns="0" rtlCol="0">
-                          <a:noAutofit/>
-                        </wps:bodyPr>
-                      </wps:wsp>
-                      <wps:wsp>
-                        <wps:cNvPr id="42" name="Rectangle 42"/>
-                        <wps:cNvSpPr/>
-                        <wps:spPr>
-                          <a:xfrm>
-                            <a:off x="3642106" y="4726306"/>
-                            <a:ext cx="690665" cy="269580"/>
-                          </a:xfrm>
-                          <a:prstGeom prst="rect">
-                            <a:avLst/>
-                          </a:prstGeom>
-                          <a:ln>
-                            <a:noFill/>
-                          </a:ln>
-                        </wps:spPr>
-                        <wps:txbx>
-                          <w:txbxContent>
-                            <w:p>
-                              <w:r>
-                                <w:rPr>
-                                  <w:b/>
-                                  <w:w w:val="116"/>
+                              <w:r>
+                                <w:rPr>
+                                  <w:b/>
+                                  <w:spacing w:val="7"/>
+                                  <w:w w:val="106"/>
                                   <w:sz w:val="32"/>
                                 </w:rPr>
-                                <w:t>HEAR</w:t>
-                              </w:r>
-                            </w:p>
-                          </w:txbxContent>
-                        </wps:txbx>
-                        <wps:bodyPr horzOverflow="overflow" vert="horz" lIns="0" tIns="0" rIns="0" bIns="0" rtlCol="0">
-                          <a:noAutofit/>
-                        </wps:bodyPr>
-                      </wps:wsp>
-                      <wps:wsp>
-                        <wps:cNvPr id="43" name="Rectangle 43"/>
-                        <wps:cNvSpPr/>
-                        <wps:spPr>
-                          <a:xfrm>
-                            <a:off x="4161790" y="4726306"/>
-                            <a:ext cx="131016" cy="269580"/>
-                          </a:xfrm>
-                          <a:prstGeom prst="rect">
-                            <a:avLst/>
-                          </a:prstGeom>
-                          <a:ln>
-                            <a:noFill/>
-                          </a:ln>
-                        </wps:spPr>
-                        <wps:txbx>
-                          <w:txbxContent>
-                            <w:p>
-                              <w:r>
-                                <w:rPr>
-                                  <w:b/>
-                                  <w:w w:val="104"/>
-                                  <w:sz w:val="32"/>
-                                </w:rPr>
-                                <w:t>?</w:t>
+                                <w:t>HEAR?</w:t>
                               </w:r>
                             </w:p>
                           </w:txbxContent>
@@ -1694,485 +1580,6 @@
                                   <w:sz w:val="20"/>
                                 </w:rPr>
                                 <w:t>doing?</w:t>
-                              </w:r>
-                            </w:p>
-                          </w:txbxContent>
-                        </wps:txbx>
-                        <wps:bodyPr horzOverflow="overflow" vert="horz" lIns="0" tIns="0" rIns="0" bIns="0" rtlCol="0">
-                          <a:noAutofit/>
-                        </wps:bodyPr>
-                      </wps:wsp>
-                      <wps:wsp>
-                        <wps:cNvPr id="58" name="Rectangle 58"/>
-                        <wps:cNvSpPr/>
-                        <wps:spPr>
-                          <a:xfrm>
-                            <a:off x="2400046" y="4974210"/>
-                            <a:ext cx="2491888" cy="168234"/>
-                          </a:xfrm>
-                          <a:prstGeom prst="rect">
-                            <a:avLst/>
-                          </a:prstGeom>
-                          <a:ln>
-                            <a:noFill/>
-                          </a:ln>
-                        </wps:spPr>
-                        <wps:txbx>
-                          <w:txbxContent>
-                            <w:p>
-                              <w:r>
-                                <w:rPr>
-                                  <w:w w:val="106"/>
-                                  <w:sz w:val="20"/>
-                                </w:rPr>
-                                <w:t>What</w:t>
-                              </w:r>
-                              <w:r>
-                                <w:rPr>
-                                  <w:spacing w:val="6"/>
-                                  <w:w w:val="106"/>
-                                  <w:sz w:val="20"/>
-                                </w:rPr>
-                                <w:t xml:space="preserve"> </w:t>
-                              </w:r>
-                              <w:r>
-                                <w:rPr>
-                                  <w:w w:val="106"/>
-                                  <w:sz w:val="20"/>
-                                </w:rPr>
-                                <w:t>are</w:t>
-                              </w:r>
-                              <w:r>
-                                <w:rPr>
-                                  <w:spacing w:val="6"/>
-                                  <w:w w:val="106"/>
-                                  <w:sz w:val="20"/>
-                                </w:rPr>
-                                <w:t xml:space="preserve"> </w:t>
-                              </w:r>
-                              <w:r>
-                                <w:rPr>
-                                  <w:w w:val="106"/>
-                                  <w:sz w:val="20"/>
-                                </w:rPr>
-                                <w:t>they</w:t>
-                              </w:r>
-                              <w:r>
-                                <w:rPr>
-                                  <w:spacing w:val="3"/>
-                                  <w:w w:val="106"/>
-                                  <w:sz w:val="20"/>
-                                </w:rPr>
-                                <w:t xml:space="preserve"> </w:t>
-                              </w:r>
-                              <w:r>
-                                <w:rPr>
-                                  <w:w w:val="106"/>
-                                  <w:sz w:val="20"/>
-                                </w:rPr>
-                                <w:t>hearing</w:t>
-                              </w:r>
-                              <w:r>
-                                <w:rPr>
-                                  <w:spacing w:val="3"/>
-                                  <w:w w:val="106"/>
-                                  <w:sz w:val="20"/>
-                                </w:rPr>
-                                <w:t xml:space="preserve"> </w:t>
-                              </w:r>
-                              <w:r>
-                                <w:rPr>
-                                  <w:w w:val="106"/>
-                                  <w:sz w:val="20"/>
-                                </w:rPr>
-                                <w:t>others</w:t>
-                              </w:r>
-                              <w:r>
-                                <w:rPr>
-                                  <w:spacing w:val="6"/>
-                                  <w:w w:val="106"/>
-                                  <w:sz w:val="20"/>
-                                </w:rPr>
-                                <w:t xml:space="preserve"> </w:t>
-                              </w:r>
-                              <w:r>
-                                <w:rPr>
-                                  <w:w w:val="106"/>
-                                  <w:sz w:val="20"/>
-                                </w:rPr>
-                                <w:t>say?</w:t>
-                              </w:r>
-                            </w:p>
-                          </w:txbxContent>
-                        </wps:txbx>
-                        <wps:bodyPr horzOverflow="overflow" vert="horz" lIns="0" tIns="0" rIns="0" bIns="0" rtlCol="0">
-                          <a:noAutofit/>
-                        </wps:bodyPr>
-                      </wps:wsp>
-                      <wps:wsp>
-                        <wps:cNvPr id="59" name="Rectangle 59"/>
-                        <wps:cNvSpPr/>
-                        <wps:spPr>
-                          <a:xfrm>
-                            <a:off x="2400046" y="5126610"/>
-                            <a:ext cx="2630175" cy="168234"/>
-                          </a:xfrm>
-                          <a:prstGeom prst="rect">
-                            <a:avLst/>
-                          </a:prstGeom>
-                          <a:ln>
-                            <a:noFill/>
-                          </a:ln>
-                        </wps:spPr>
-                        <wps:txbx>
-                          <w:txbxContent>
-                            <w:p>
-                              <w:r>
-                                <w:rPr>
-                                  <w:w w:val="106"/>
-                                  <w:sz w:val="20"/>
-                                </w:rPr>
-                                <w:t>What</w:t>
-                              </w:r>
-                              <w:r>
-                                <w:rPr>
-                                  <w:spacing w:val="6"/>
-                                  <w:w w:val="106"/>
-                                  <w:sz w:val="20"/>
-                                </w:rPr>
-                                <w:t xml:space="preserve"> </w:t>
-                              </w:r>
-                              <w:r>
-                                <w:rPr>
-                                  <w:w w:val="106"/>
-                                  <w:sz w:val="20"/>
-                                </w:rPr>
-                                <w:t>are</w:t>
-                              </w:r>
-                              <w:r>
-                                <w:rPr>
-                                  <w:spacing w:val="6"/>
-                                  <w:w w:val="106"/>
-                                  <w:sz w:val="20"/>
-                                </w:rPr>
-                                <w:t xml:space="preserve"> </w:t>
-                              </w:r>
-                              <w:r>
-                                <w:rPr>
-                                  <w:w w:val="106"/>
-                                  <w:sz w:val="20"/>
-                                </w:rPr>
-                                <w:t>they</w:t>
-                              </w:r>
-                              <w:r>
-                                <w:rPr>
-                                  <w:spacing w:val="3"/>
-                                  <w:w w:val="106"/>
-                                  <w:sz w:val="20"/>
-                                </w:rPr>
-                                <w:t xml:space="preserve"> </w:t>
-                              </w:r>
-                              <w:r>
-                                <w:rPr>
-                                  <w:w w:val="106"/>
-                                  <w:sz w:val="20"/>
-                                </w:rPr>
-                                <w:t>hearing</w:t>
-                              </w:r>
-                              <w:r>
-                                <w:rPr>
-                                  <w:spacing w:val="3"/>
-                                  <w:w w:val="106"/>
-                                  <w:sz w:val="20"/>
-                                </w:rPr>
-                                <w:t xml:space="preserve"> </w:t>
-                              </w:r>
-                              <w:r>
-                                <w:rPr>
-                                  <w:w w:val="106"/>
-                                  <w:sz w:val="20"/>
-                                </w:rPr>
-                                <w:t>from</w:t>
-                              </w:r>
-                              <w:r>
-                                <w:rPr>
-                                  <w:spacing w:val="4"/>
-                                  <w:w w:val="106"/>
-                                  <w:sz w:val="20"/>
-                                </w:rPr>
-                                <w:t xml:space="preserve"> </w:t>
-                              </w:r>
-                              <w:r>
-                                <w:rPr>
-                                  <w:w w:val="106"/>
-                                  <w:sz w:val="20"/>
-                                </w:rPr>
-                                <w:t>friends?</w:t>
-                              </w:r>
-                            </w:p>
-                          </w:txbxContent>
-                        </wps:txbx>
-                        <wps:bodyPr horzOverflow="overflow" vert="horz" lIns="0" tIns="0" rIns="0" bIns="0" rtlCol="0">
-                          <a:noAutofit/>
-                        </wps:bodyPr>
-                      </wps:wsp>
-                      <wps:wsp>
-                        <wps:cNvPr id="60" name="Rectangle 60"/>
-                        <wps:cNvSpPr/>
-                        <wps:spPr>
-                          <a:xfrm>
-                            <a:off x="2400046" y="5279010"/>
-                            <a:ext cx="2913315" cy="168234"/>
-                          </a:xfrm>
-                          <a:prstGeom prst="rect">
-                            <a:avLst/>
-                          </a:prstGeom>
-                          <a:ln>
-                            <a:noFill/>
-                          </a:ln>
-                        </wps:spPr>
-                        <wps:txbx>
-                          <w:txbxContent>
-                            <w:p>
-                              <w:r>
-                                <w:rPr>
-                                  <w:w w:val="107"/>
-                                  <w:sz w:val="20"/>
-                                </w:rPr>
-                                <w:t>What</w:t>
-                              </w:r>
-                              <w:r>
-                                <w:rPr>
-                                  <w:spacing w:val="6"/>
-                                  <w:w w:val="107"/>
-                                  <w:sz w:val="20"/>
-                                </w:rPr>
-                                <w:t xml:space="preserve"> </w:t>
-                              </w:r>
-                              <w:r>
-                                <w:rPr>
-                                  <w:w w:val="107"/>
-                                  <w:sz w:val="20"/>
-                                </w:rPr>
-                                <w:t>are</w:t>
-                              </w:r>
-                              <w:r>
-                                <w:rPr>
-                                  <w:spacing w:val="6"/>
-                                  <w:w w:val="107"/>
-                                  <w:sz w:val="20"/>
-                                </w:rPr>
-                                <w:t xml:space="preserve"> </w:t>
-                              </w:r>
-                              <w:r>
-                                <w:rPr>
-                                  <w:w w:val="107"/>
-                                  <w:sz w:val="20"/>
-                                </w:rPr>
-                                <w:t>they</w:t>
-                              </w:r>
-                              <w:r>
-                                <w:rPr>
-                                  <w:spacing w:val="3"/>
-                                  <w:w w:val="107"/>
-                                  <w:sz w:val="20"/>
-                                </w:rPr>
-                                <w:t xml:space="preserve"> </w:t>
-                              </w:r>
-                              <w:r>
-                                <w:rPr>
-                                  <w:w w:val="107"/>
-                                  <w:sz w:val="20"/>
-                                </w:rPr>
-                                <w:t>hearing</w:t>
-                              </w:r>
-                              <w:r>
-                                <w:rPr>
-                                  <w:spacing w:val="3"/>
-                                  <w:w w:val="107"/>
-                                  <w:sz w:val="20"/>
-                                </w:rPr>
-                                <w:t xml:space="preserve"> </w:t>
-                              </w:r>
-                              <w:r>
-                                <w:rPr>
-                                  <w:w w:val="107"/>
-                                  <w:sz w:val="20"/>
-                                </w:rPr>
-                                <w:t>from</w:t>
-                              </w:r>
-                              <w:r>
-                                <w:rPr>
-                                  <w:spacing w:val="4"/>
-                                  <w:w w:val="107"/>
-                                  <w:sz w:val="20"/>
-                                </w:rPr>
-                                <w:t xml:space="preserve"> </w:t>
-                              </w:r>
-                              <w:r>
-                                <w:rPr>
-                                  <w:w w:val="107"/>
-                                  <w:sz w:val="20"/>
-                                </w:rPr>
-                                <w:t>colleagues?</w:t>
-                              </w:r>
-                            </w:p>
-                          </w:txbxContent>
-                        </wps:txbx>
-                        <wps:bodyPr horzOverflow="overflow" vert="horz" lIns="0" tIns="0" rIns="0" bIns="0" rtlCol="0">
-                          <a:noAutofit/>
-                        </wps:bodyPr>
-                      </wps:wsp>
-                      <wps:wsp>
-                        <wps:cNvPr id="61" name="Rectangle 61"/>
-                        <wps:cNvSpPr/>
-                        <wps:spPr>
-                          <a:xfrm>
-                            <a:off x="2400046" y="5431410"/>
-                            <a:ext cx="2189402" cy="168234"/>
-                          </a:xfrm>
-                          <a:prstGeom prst="rect">
-                            <a:avLst/>
-                          </a:prstGeom>
-                          <a:ln>
-                            <a:noFill/>
-                          </a:ln>
-                        </wps:spPr>
-                        <wps:txbx>
-                          <w:txbxContent>
-                            <w:p>
-                              <w:r>
-                                <w:rPr>
-                                  <w:w w:val="107"/>
-                                  <w:sz w:val="20"/>
-                                </w:rPr>
-                                <w:t>What</w:t>
-                              </w:r>
-                              <w:r>
-                                <w:rPr>
-                                  <w:spacing w:val="6"/>
-                                  <w:w w:val="107"/>
-                                  <w:sz w:val="20"/>
-                                </w:rPr>
-                                <w:t xml:space="preserve"> </w:t>
-                              </w:r>
-                              <w:r>
-                                <w:rPr>
-                                  <w:w w:val="107"/>
-                                  <w:sz w:val="20"/>
-                                </w:rPr>
-                                <w:t>are</w:t>
-                              </w:r>
-                              <w:r>
-                                <w:rPr>
-                                  <w:spacing w:val="6"/>
-                                  <w:w w:val="107"/>
-                                  <w:sz w:val="20"/>
-                                </w:rPr>
-                                <w:t xml:space="preserve"> </w:t>
-                              </w:r>
-                              <w:r>
-                                <w:rPr>
-                                  <w:w w:val="107"/>
-                                  <w:sz w:val="20"/>
-                                </w:rPr>
-                                <w:t>they</w:t>
-                              </w:r>
-                              <w:r>
-                                <w:rPr>
-                                  <w:spacing w:val="3"/>
-                                  <w:w w:val="107"/>
-                                  <w:sz w:val="20"/>
-                                </w:rPr>
-                                <w:t xml:space="preserve"> </w:t>
-                              </w:r>
-                              <w:r>
-                                <w:rPr>
-                                  <w:w w:val="107"/>
-                                  <w:sz w:val="20"/>
-                                </w:rPr>
-                                <w:t>hearing</w:t>
-                              </w:r>
-                              <w:r>
-                                <w:rPr>
-                                  <w:spacing w:val="3"/>
-                                  <w:w w:val="107"/>
-                                  <w:sz w:val="20"/>
-                                </w:rPr>
-                                <w:t xml:space="preserve"> </w:t>
-                              </w:r>
-                              <w:proofErr w:type="gramStart"/>
-                              <w:r>
-                                <w:rPr>
-                                  <w:w w:val="107"/>
-                                  <w:sz w:val="20"/>
-                                </w:rPr>
-                                <w:t>second</w:t>
-                              </w:r>
-                              <w:proofErr w:type="gramEnd"/>
-                            </w:p>
-                          </w:txbxContent>
-                        </wps:txbx>
-                        <wps:bodyPr horzOverflow="overflow" vert="horz" lIns="0" tIns="0" rIns="0" bIns="0" rtlCol="0">
-                          <a:noAutofit/>
-                        </wps:bodyPr>
-                      </wps:wsp>
-                      <wps:wsp>
-                        <wps:cNvPr id="62" name="Rectangle 62"/>
-                        <wps:cNvSpPr/>
-                        <wps:spPr>
-                          <a:xfrm>
-                            <a:off x="4047490" y="5431410"/>
-                            <a:ext cx="48115" cy="168234"/>
-                          </a:xfrm>
-                          <a:prstGeom prst="rect">
-                            <a:avLst/>
-                          </a:prstGeom>
-                          <a:ln>
-                            <a:noFill/>
-                          </a:ln>
-                        </wps:spPr>
-                        <wps:txbx>
-                          <w:txbxContent>
-                            <w:p>
-                              <w:r>
-                                <w:rPr>
-                                  <w:w w:val="93"/>
-                                  <w:sz w:val="20"/>
-                                </w:rPr>
-                                <w:t>-</w:t>
-                              </w:r>
-                            </w:p>
-                          </w:txbxContent>
-                        </wps:txbx>
-                        <wps:bodyPr horzOverflow="overflow" vert="horz" lIns="0" tIns="0" rIns="0" bIns="0" rtlCol="0">
-                          <a:noAutofit/>
-                        </wps:bodyPr>
-                      </wps:wsp>
-                      <wps:wsp>
-                        <wps:cNvPr id="63" name="Rectangle 63"/>
-                        <wps:cNvSpPr/>
-                        <wps:spPr>
-                          <a:xfrm>
-                            <a:off x="4084066" y="5431410"/>
-                            <a:ext cx="445148" cy="168234"/>
-                          </a:xfrm>
-                          <a:prstGeom prst="rect">
-                            <a:avLst/>
-                          </a:prstGeom>
-                          <a:ln>
-                            <a:noFill/>
-                          </a:ln>
-                        </wps:spPr>
-                        <wps:txbx>
-                          <w:txbxContent>
-                            <w:p>
-                              <w:r>
-                                <w:rPr>
-                                  <w:w w:val="105"/>
-                                  <w:sz w:val="20"/>
-                                </w:rPr>
-                                <w:t>hand?</w:t>
                               </w:r>
                             </w:p>
                           </w:txbxContent>
@@ -3054,7 +2461,7 @@
                         <wps:cNvSpPr/>
                         <wps:spPr>
                           <a:xfrm>
-                            <a:off x="2046732" y="4675633"/>
+                            <a:off x="647292" y="2349829"/>
                             <a:ext cx="272796" cy="274320"/>
                           </a:xfrm>
                           <a:custGeom>
@@ -3117,7 +2524,7 @@
                         <wps:cNvSpPr/>
                         <wps:spPr>
                           <a:xfrm>
-                            <a:off x="2122297" y="4711396"/>
+                            <a:off x="714908" y="2349829"/>
                             <a:ext cx="164181" cy="400418"/>
                           </a:xfrm>
                           <a:prstGeom prst="rect">
@@ -3559,7 +2966,7 @@
           </mc:Choice>
           <mc:Fallback>
             <w:pict>
-              <v:group w14:anchorId="35BD35A4" id="Group 830" o:spid="_x0000_s1026" style="position:absolute;left:0;text-align:left;margin-left:0;margin-top:0;width:1232.75pt;height:791.75pt;z-index:251659264;mso-position-horizontal-relative:page;mso-position-vertical-relative:page;mso-width-relative:margin;mso-height-relative:margin" coordorigin=",-45" coordsize="156560,100553" o:gfxdata="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